<commit_message>
Completamento della parte di commentatura
</commit_message>
<xml_diff>
--- a/Analisi/analisi_funzionale-tecnica.docx
+++ b/Analisi/analisi_funzionale-tecnica.docx
@@ -1,6 +1,6 @@
 
 <file path=word/document.xml><?xml version="1.0" encoding="utf-8"?>
-<w:document xmlns:wpc="http://schemas.microsoft.com/office/word/2010/wordprocessingCanvas" xmlns:cx="http://schemas.microsoft.com/office/drawing/2014/chartex" xmlns:cx1="http://schemas.microsoft.com/office/drawing/2015/9/8/chartex" xmlns:cx2="http://schemas.microsoft.com/office/drawing/2015/10/21/chartex" xmlns:cx3="http://schemas.microsoft.com/office/drawing/2016/5/9/chartex" xmlns:cx4="http://schemas.microsoft.com/office/drawing/2016/5/10/chartex" xmlns:cx5="http://schemas.microsoft.com/office/drawing/2016/5/11/chartex" xmlns:cx6="http://schemas.microsoft.com/office/drawing/2016/5/12/chartex" xmlns:cx7="http://schemas.microsoft.com/office/drawing/2016/5/13/chartex" xmlns:cx8="http://schemas.microsoft.com/office/drawing/2016/5/14/chartex" xmlns:mc="http://schemas.openxmlformats.org/markup-compatibility/2006" xmlns:aink="http://schemas.microsoft.com/office/drawing/2016/ink" xmlns:am3d="http://schemas.microsoft.com/office/drawing/2017/model3d" xmlns:o="urn:schemas-microsoft-com:office:office" xmlns:r="http://schemas.openxmlformats.org/officeDocument/2006/relationships" xmlns:m="http://schemas.openxmlformats.org/officeDocument/2006/math" xmlns:v="urn:schemas-microsoft-com:vml" xmlns:wp14="http://schemas.microsoft.com/office/word/2010/wordprocessingDrawing" xmlns:wp="http://schemas.openxmlformats.org/drawingml/2006/wordprocessingDrawing" xmlns:w10="urn:schemas-microsoft-com:office:word" xmlns:w="http://schemas.openxmlformats.org/wordprocessingml/2006/main" xmlns:w14="http://schemas.microsoft.com/office/word/2010/wordml" xmlns:w15="http://schemas.microsoft.com/office/word/2012/wordml" xmlns:w16cex="http://schemas.microsoft.com/office/word/2018/wordml/cex" xmlns:w16cid="http://schemas.microsoft.com/office/word/2016/wordml/cid" xmlns:w16="http://schemas.microsoft.com/office/word/2018/wordml" xmlns:w16sdtdh="http://schemas.microsoft.com/office/word/2020/wordml/sdtdatahash" xmlns:w16se="http://schemas.microsoft.com/office/word/2015/wordml/symex" xmlns:wpg="http://schemas.microsoft.com/office/word/2010/wordprocessingGroup" xmlns:wpi="http://schemas.microsoft.com/office/word/2010/wordprocessingInk" xmlns:wne="http://schemas.microsoft.com/office/word/2006/wordml" xmlns:wps="http://schemas.microsoft.com/office/word/2010/wordprocessingShape" mc:Ignorable="w14 w15 w16se w16cid w16 w16cex w16sdtdh wp14">
+<w:document xmlns:wpc="http://schemas.microsoft.com/office/word/2010/wordprocessingCanvas" xmlns:mc="http://schemas.openxmlformats.org/markup-compatibility/2006" xmlns:o="urn:schemas-microsoft-com:office:office" xmlns:r="http://schemas.openxmlformats.org/officeDocument/2006/relationships" xmlns:m="http://schemas.openxmlformats.org/officeDocument/2006/math" xmlns:v="urn:schemas-microsoft-com:vml" xmlns:wp14="http://schemas.microsoft.com/office/word/2010/wordprocessingDrawing" xmlns:wp="http://schemas.openxmlformats.org/drawingml/2006/wordprocessingDrawing" xmlns:w10="urn:schemas-microsoft-com:office:word" xmlns:w="http://schemas.openxmlformats.org/wordprocessingml/2006/main" xmlns:w14="http://schemas.microsoft.com/office/word/2010/wordml" xmlns:w15="http://schemas.microsoft.com/office/word/2012/wordml" xmlns:wpg="http://schemas.microsoft.com/office/word/2010/wordprocessingGroup" xmlns:wpi="http://schemas.microsoft.com/office/word/2010/wordprocessingInk" xmlns:wne="http://schemas.microsoft.com/office/word/2006/wordml" xmlns:wps="http://schemas.microsoft.com/office/word/2010/wordprocessingShape" mc:Ignorable="w14 w15 wp14">
   <w:body>
     <w:p>
       <w:pPr>
@@ -151,7 +151,6 @@
         <w:br/>
         <w:t xml:space="preserve">Ogni metodo che verrà citato in questa relazione utilizza le seguenti direttive </w:t>
       </w:r>
-      <w:proofErr w:type="spellStart"/>
       <w:r>
         <w:rPr>
           <w:b/>
@@ -161,7 +160,6 @@
         </w:rPr>
         <w:t>using</w:t>
       </w:r>
-      <w:proofErr w:type="spellEnd"/>
       <w:r>
         <w:t>:</w:t>
       </w:r>
@@ -174,7 +172,6 @@
           <w:numId w:val="3"/>
         </w:numPr>
       </w:pPr>
-      <w:proofErr w:type="spellStart"/>
       <w:r>
         <w:rPr>
           <w:i/>
@@ -182,7 +179,6 @@
         </w:rPr>
         <w:t>using</w:t>
       </w:r>
-      <w:proofErr w:type="spellEnd"/>
       <w:r>
         <w:t xml:space="preserve"> </w:t>
       </w:r>
@@ -224,8 +220,6 @@
         </w:rPr>
         <w:t xml:space="preserve"> </w:t>
       </w:r>
-      <w:proofErr w:type="spellStart"/>
-      <w:proofErr w:type="gramStart"/>
       <w:r>
         <w:rPr>
           <w:b/>
@@ -234,33 +228,17 @@
         </w:rPr>
         <w:t>System.Windows.Forms</w:t>
       </w:r>
-      <w:proofErr w:type="spellEnd"/>
-      <w:proofErr w:type="gramEnd"/>
       <w:r>
         <w:rPr>
           <w:lang w:val="en-GB"/>
         </w:rPr>
-        <w:t xml:space="preserve">, </w:t>
-      </w:r>
-      <w:proofErr w:type="spellStart"/>
+        <w:t>, s</w:t>
+      </w:r>
       <w:r>
         <w:rPr>
           <w:lang w:val="en-GB"/>
         </w:rPr>
-        <w:t>s</w:t>
-      </w:r>
-      <w:r>
-        <w:rPr>
-          <w:lang w:val="en-GB"/>
-        </w:rPr>
-        <w:t>pecifica</w:t>
-      </w:r>
-      <w:proofErr w:type="spellEnd"/>
-      <w:r>
-        <w:rPr>
-          <w:lang w:val="en-GB"/>
-        </w:rPr>
-        <w:t xml:space="preserve"> per la GUI Windows Forms;</w:t>
+        <w:t>pecifica per la GUI Windows Forms;</w:t>
       </w:r>
     </w:p>
     <w:p>
@@ -271,7 +249,6 @@
           <w:numId w:val="3"/>
         </w:numPr>
       </w:pPr>
-      <w:proofErr w:type="spellStart"/>
       <w:r>
         <w:rPr>
           <w:i/>
@@ -279,11 +256,9 @@
         </w:rPr>
         <w:t>using</w:t>
       </w:r>
-      <w:proofErr w:type="spellEnd"/>
       <w:r>
         <w:t xml:space="preserve"> </w:t>
       </w:r>
-      <w:proofErr w:type="spellStart"/>
       <w:r>
         <w:rPr>
           <w:b/>
@@ -291,7 +266,6 @@
         </w:rPr>
         <w:t>System.Threading.Tasks</w:t>
       </w:r>
-      <w:proofErr w:type="spellEnd"/>
       <w:r>
         <w:t>, utilizzata per l’uso di me</w:t>
       </w:r>
@@ -307,7 +281,6 @@
           <w:numId w:val="3"/>
         </w:numPr>
       </w:pPr>
-      <w:proofErr w:type="spellStart"/>
       <w:r>
         <w:rPr>
           <w:i/>
@@ -315,11 +288,9 @@
         </w:rPr>
         <w:t>using</w:t>
       </w:r>
-      <w:proofErr w:type="spellEnd"/>
       <w:r>
         <w:t xml:space="preserve"> </w:t>
       </w:r>
-      <w:proofErr w:type="spellStart"/>
       <w:r>
         <w:rPr>
           <w:b/>
@@ -327,7 +298,6 @@
         </w:rPr>
         <w:t>System.Drawing</w:t>
       </w:r>
-      <w:proofErr w:type="spellEnd"/>
       <w:r>
         <w:rPr>
           <w:b/>
@@ -425,12 +395,13 @@
           <w:color w:val="0070C0"/>
           <w:sz w:val="24"/>
           <w:szCs w:val="24"/>
+          <w:lang w:eastAsia="it-IT"/>
         </w:rPr>
         <w:lastRenderedPageBreak/>
         <mc:AlternateContent>
           <mc:Choice Requires="wps">
             <w:drawing>
-              <wp:anchor distT="0" distB="0" distL="114300" distR="114300" simplePos="0" relativeHeight="251667456" behindDoc="0" locked="0" layoutInCell="1" allowOverlap="1" wp14:anchorId="0C14856D" wp14:editId="447BF1CB">
+              <wp:anchor distT="0" distB="0" distL="114300" distR="114300" simplePos="0" relativeHeight="251667456" behindDoc="0" locked="0" layoutInCell="1" allowOverlap="1" wp14:anchorId="0C14856D" wp14:editId="6E928684">
                 <wp:simplePos x="0" y="0"/>
                 <wp:positionH relativeFrom="column">
                   <wp:posOffset>4188530</wp:posOffset>
@@ -498,7 +469,7 @@
           </mc:Choice>
           <mc:Fallback>
             <w:pict>
-              <v:oval w14:anchorId="104496CE" id="Ovale 6" o:spid="_x0000_s1026" style="position:absolute;margin-left:329.8pt;margin-top:20.95pt;width:168.9pt;height:19.8pt;z-index:251667456;visibility:visible;mso-wrap-style:square;mso-width-percent:0;mso-height-percent:0;mso-wrap-distance-left:9pt;mso-wrap-distance-top:0;mso-wrap-distance-right:9pt;mso-wrap-distance-bottom:0;mso-position-horizontal:absolute;mso-position-horizontal-relative:text;mso-position-vertical:absolute;mso-position-vertical-relative:text;mso-width-percent:0;mso-height-percent:0;mso-width-relative:margin;mso-height-relative:margin;v-text-anchor:middle" o:gfxdata="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" filled="f" strokecolor="#00b050" strokeweight="1pt">
+              <v:oval w14:anchorId="4B3316C5" id="Ovale 6" o:spid="_x0000_s1026" style="position:absolute;margin-left:329.8pt;margin-top:20.95pt;width:168.9pt;height:19.8pt;z-index:251667456;visibility:visible;mso-wrap-style:square;mso-width-percent:0;mso-height-percent:0;mso-wrap-distance-left:9pt;mso-wrap-distance-top:0;mso-wrap-distance-right:9pt;mso-wrap-distance-bottom:0;mso-position-horizontal:absolute;mso-position-horizontal-relative:text;mso-position-vertical:absolute;mso-position-vertical-relative:text;mso-width-percent:0;mso-height-percent:0;mso-width-relative:margin;mso-height-relative:margin;v-text-anchor:middle" o:gfxdata="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" filled="f" strokecolor="#00b050" strokeweight="1pt">
                 <v:stroke joinstyle="miter"/>
               </v:oval>
             </w:pict>
@@ -513,6 +484,7 @@
           <w:color w:val="0070C0"/>
           <w:sz w:val="24"/>
           <w:szCs w:val="24"/>
+          <w:lang w:eastAsia="it-IT"/>
         </w:rPr>
         <mc:AlternateContent>
           <mc:Choice Requires="wps">
@@ -580,7 +552,7 @@
               </wp:anchor>
             </w:drawing>
           </mc:Choice>
-          <mc:Fallback>
+          <mc:Fallback xmlns:w16se="http://schemas.microsoft.com/office/word/2015/wordml/symex" xmlns:w16sdtdh="http://schemas.microsoft.com/office/word/2020/wordml/sdtdatahash" xmlns:w16="http://schemas.microsoft.com/office/word/2018/wordml" xmlns:w16cid="http://schemas.microsoft.com/office/word/2016/wordml/cid" xmlns:w16cex="http://schemas.microsoft.com/office/word/2018/wordml/cex" xmlns:am3d="http://schemas.microsoft.com/office/drawing/2017/model3d" xmlns:aink="http://schemas.microsoft.com/office/drawing/2016/ink" xmlns:cx8="http://schemas.microsoft.com/office/drawing/2016/5/14/chartex" xmlns:cx7="http://schemas.microsoft.com/office/drawing/2016/5/13/chartex" xmlns:cx6="http://schemas.microsoft.com/office/drawing/2016/5/12/chartex" xmlns:cx5="http://schemas.microsoft.com/office/drawing/2016/5/11/chartex" xmlns:cx4="http://schemas.microsoft.com/office/drawing/2016/5/10/chartex" xmlns:cx3="http://schemas.microsoft.com/office/drawing/2016/5/9/chartex" xmlns:cx2="http://schemas.microsoft.com/office/drawing/2015/10/21/chartex" xmlns:cx1="http://schemas.microsoft.com/office/drawing/2015/9/8/chartex" xmlns:cx="http://schemas.microsoft.com/office/drawing/2014/chartex">
             <w:pict>
               <v:oval w14:anchorId="3F617956" id="Ovale 5" o:spid="_x0000_s1026" style="position:absolute;margin-left:293.15pt;margin-top:21.05pt;width:31.25pt;height:31.25pt;z-index:251665408;visibility:visible;mso-wrap-style:square;mso-width-percent:0;mso-wrap-distance-left:9pt;mso-wrap-distance-top:0;mso-wrap-distance-right:9pt;mso-wrap-distance-bottom:0;mso-position-horizontal:absolute;mso-position-horizontal-relative:text;mso-position-vertical:absolute;mso-position-vertical-relative:text;mso-width-percent:0;mso-width-relative:margin;v-text-anchor:middle" o:gfxdata="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" filled="f" strokecolor="red" strokeweight="1pt">
                 <v:stroke joinstyle="miter"/>
@@ -597,6 +569,7 @@
           <w:color w:val="0070C0"/>
           <w:sz w:val="24"/>
           <w:szCs w:val="24"/>
+          <w:lang w:eastAsia="it-IT"/>
         </w:rPr>
         <mc:AlternateContent>
           <mc:Choice Requires="wps">
@@ -664,7 +637,7 @@
               </wp:anchor>
             </w:drawing>
           </mc:Choice>
-          <mc:Fallback>
+          <mc:Fallback xmlns:w16se="http://schemas.microsoft.com/office/word/2015/wordml/symex" xmlns:w16sdtdh="http://schemas.microsoft.com/office/word/2020/wordml/sdtdatahash" xmlns:w16="http://schemas.microsoft.com/office/word/2018/wordml" xmlns:w16cid="http://schemas.microsoft.com/office/word/2016/wordml/cid" xmlns:w16cex="http://schemas.microsoft.com/office/word/2018/wordml/cex" xmlns:am3d="http://schemas.microsoft.com/office/drawing/2017/model3d" xmlns:aink="http://schemas.microsoft.com/office/drawing/2016/ink" xmlns:cx8="http://schemas.microsoft.com/office/drawing/2016/5/14/chartex" xmlns:cx7="http://schemas.microsoft.com/office/drawing/2016/5/13/chartex" xmlns:cx6="http://schemas.microsoft.com/office/drawing/2016/5/12/chartex" xmlns:cx5="http://schemas.microsoft.com/office/drawing/2016/5/11/chartex" xmlns:cx4="http://schemas.microsoft.com/office/drawing/2016/5/10/chartex" xmlns:cx3="http://schemas.microsoft.com/office/drawing/2016/5/9/chartex" xmlns:cx2="http://schemas.microsoft.com/office/drawing/2015/10/21/chartex" xmlns:cx1="http://schemas.microsoft.com/office/drawing/2015/9/8/chartex" xmlns:cx="http://schemas.microsoft.com/office/drawing/2014/chartex">
             <w:pict>
               <v:oval w14:anchorId="7DE910AE" id="Ovale 2" o:spid="_x0000_s1026" style="position:absolute;margin-left:207.95pt;margin-top:20.9pt;width:31.25pt;height:31.25pt;z-index:251659264;visibility:visible;mso-wrap-style:square;mso-width-percent:0;mso-wrap-distance-left:9pt;mso-wrap-distance-top:0;mso-wrap-distance-right:9pt;mso-wrap-distance-bottom:0;mso-position-horizontal:absolute;mso-position-horizontal-relative:text;mso-position-vertical:absolute;mso-position-vertical-relative:text;mso-width-percent:0;mso-width-relative:margin;v-text-anchor:middle" o:gfxdata="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" filled="f" strokecolor="red" strokeweight="1pt">
                 <v:stroke joinstyle="miter"/>
@@ -677,9 +650,11 @@
         <w:rPr>
           <w:b/>
           <w:bCs/>
+          <w:noProof/>
           <w:color w:val="0070C0"/>
           <w:sz w:val="24"/>
           <w:szCs w:val="24"/>
+          <w:lang w:eastAsia="it-IT"/>
         </w:rPr>
         <w:drawing>
           <wp:anchor distT="0" distB="0" distL="114300" distR="114300" simplePos="0" relativeHeight="251658240" behindDoc="0" locked="0" layoutInCell="1" allowOverlap="1" wp14:anchorId="480F9E63" wp14:editId="769DDBDD">
@@ -764,11 +739,12 @@
           <w:color w:val="0070C0"/>
           <w:sz w:val="24"/>
           <w:szCs w:val="24"/>
+          <w:lang w:eastAsia="it-IT"/>
         </w:rPr>
         <mc:AlternateContent>
           <mc:Choice Requires="wps">
             <w:drawing>
-              <wp:anchor distT="0" distB="0" distL="114300" distR="114300" simplePos="0" relativeHeight="251679744" behindDoc="0" locked="0" layoutInCell="1" allowOverlap="1" wp14:anchorId="5FA2EB6F" wp14:editId="734572D6">
+              <wp:anchor distT="0" distB="0" distL="114300" distR="114300" simplePos="0" relativeHeight="251679744" behindDoc="0" locked="0" layoutInCell="1" allowOverlap="1" wp14:anchorId="5FA2EB6F" wp14:editId="67D53F2E">
                 <wp:simplePos x="0" y="0"/>
                 <wp:positionH relativeFrom="column">
                   <wp:posOffset>4188530</wp:posOffset>
@@ -836,7 +812,7 @@
           </mc:Choice>
           <mc:Fallback>
             <w:pict>
-              <v:rect w14:anchorId="0149D90D" id="Rettangolo 14" o:spid="_x0000_s1026" style="position:absolute;margin-left:329.8pt;margin-top:20.85pt;width:165.35pt;height:35.25pt;z-index:251679744;visibility:visible;mso-wrap-style:square;mso-height-percent:0;mso-wrap-distance-left:9pt;mso-wrap-distance-top:0;mso-wrap-distance-right:9pt;mso-wrap-distance-bottom:0;mso-position-horizontal:absolute;mso-position-horizontal-relative:text;mso-position-vertical:absolute;mso-position-vertical-relative:text;mso-height-percent:0;mso-height-relative:margin;v-text-anchor:middle" o:gfxdata="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" filled="f" strokecolor="#0d0d0d [3069]" strokeweight="1pt"/>
+              <v:rect w14:anchorId="14E2135D" id="Rettangolo 14" o:spid="_x0000_s1026" style="position:absolute;margin-left:329.8pt;margin-top:20.85pt;width:165.35pt;height:35.25pt;z-index:251679744;visibility:visible;mso-wrap-style:square;mso-height-percent:0;mso-wrap-distance-left:9pt;mso-wrap-distance-top:0;mso-wrap-distance-right:9pt;mso-wrap-distance-bottom:0;mso-position-horizontal:absolute;mso-position-horizontal-relative:text;mso-position-vertical:absolute;mso-position-vertical-relative:text;mso-height-percent:0;mso-height-relative:margin;v-text-anchor:middle" o:gfxdata="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" filled="f" strokecolor="#0d0d0d [3069]" strokeweight="1pt"/>
             </w:pict>
           </mc:Fallback>
         </mc:AlternateContent>
@@ -849,6 +825,7 @@
           <w:color w:val="0070C0"/>
           <w:sz w:val="24"/>
           <w:szCs w:val="24"/>
+          <w:lang w:eastAsia="it-IT"/>
         </w:rPr>
         <mc:AlternateContent>
           <mc:Choice Requires="wps">
@@ -919,7 +896,7 @@
               </wp:anchor>
             </w:drawing>
           </mc:Choice>
-          <mc:Fallback>
+          <mc:Fallback xmlns:w16se="http://schemas.microsoft.com/office/word/2015/wordml/symex" xmlns:w16sdtdh="http://schemas.microsoft.com/office/word/2020/wordml/sdtdatahash" xmlns:w16="http://schemas.microsoft.com/office/word/2018/wordml" xmlns:w16cid="http://schemas.microsoft.com/office/word/2016/wordml/cid" xmlns:w16cex="http://schemas.microsoft.com/office/word/2018/wordml/cex" xmlns:am3d="http://schemas.microsoft.com/office/drawing/2017/model3d" xmlns:aink="http://schemas.microsoft.com/office/drawing/2016/ink" xmlns:cx8="http://schemas.microsoft.com/office/drawing/2016/5/14/chartex" xmlns:cx7="http://schemas.microsoft.com/office/drawing/2016/5/13/chartex" xmlns:cx6="http://schemas.microsoft.com/office/drawing/2016/5/12/chartex" xmlns:cx5="http://schemas.microsoft.com/office/drawing/2016/5/11/chartex" xmlns:cx4="http://schemas.microsoft.com/office/drawing/2016/5/10/chartex" xmlns:cx3="http://schemas.microsoft.com/office/drawing/2016/5/9/chartex" xmlns:cx2="http://schemas.microsoft.com/office/drawing/2015/10/21/chartex" xmlns:cx1="http://schemas.microsoft.com/office/drawing/2015/9/8/chartex" xmlns:cx="http://schemas.microsoft.com/office/drawing/2014/chartex">
             <w:pict>
               <v:oval w14:anchorId="3794BCDC" id="Ovale 12" o:spid="_x0000_s1026" style="position:absolute;margin-left:329.8pt;margin-top:61.2pt;width:165.35pt;height:22.1pt;z-index:251678720;visibility:visible;mso-wrap-style:square;mso-width-percent:0;mso-height-percent:0;mso-wrap-distance-left:9pt;mso-wrap-distance-top:0;mso-wrap-distance-right:9pt;mso-wrap-distance-bottom:0;mso-position-horizontal:absolute;mso-position-horizontal-relative:text;mso-position-vertical:absolute;mso-position-vertical-relative:text;mso-width-percent:0;mso-height-percent:0;mso-width-relative:margin;mso-height-relative:margin;v-text-anchor:middle" o:gfxdata="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" filled="f" strokecolor="#7030a0" strokeweight="1pt">
                 <v:stroke joinstyle="miter"/>
@@ -929,6 +906,10 @@
         </mc:AlternateContent>
       </w:r>
       <w:r>
+        <w:rPr>
+          <w:noProof/>
+          <w:lang w:eastAsia="it-IT"/>
+        </w:rPr>
         <mc:AlternateContent>
           <mc:Choice Requires="wps">
             <w:drawing>
@@ -998,7 +979,7 @@
               </wp:anchor>
             </w:drawing>
           </mc:Choice>
-          <mc:Fallback>
+          <mc:Fallback xmlns:w16se="http://schemas.microsoft.com/office/word/2015/wordml/symex" xmlns:w16sdtdh="http://schemas.microsoft.com/office/word/2020/wordml/sdtdatahash" xmlns:w16="http://schemas.microsoft.com/office/word/2018/wordml" xmlns:w16cid="http://schemas.microsoft.com/office/word/2016/wordml/cid" xmlns:w16cex="http://schemas.microsoft.com/office/word/2018/wordml/cex" xmlns:am3d="http://schemas.microsoft.com/office/drawing/2017/model3d" xmlns:aink="http://schemas.microsoft.com/office/drawing/2016/ink" xmlns:cx8="http://schemas.microsoft.com/office/drawing/2016/5/14/chartex" xmlns:cx7="http://schemas.microsoft.com/office/drawing/2016/5/13/chartex" xmlns:cx6="http://schemas.microsoft.com/office/drawing/2016/5/12/chartex" xmlns:cx5="http://schemas.microsoft.com/office/drawing/2016/5/11/chartex" xmlns:cx4="http://schemas.microsoft.com/office/drawing/2016/5/10/chartex" xmlns:cx3="http://schemas.microsoft.com/office/drawing/2016/5/9/chartex" xmlns:cx2="http://schemas.microsoft.com/office/drawing/2015/10/21/chartex" xmlns:cx1="http://schemas.microsoft.com/office/drawing/2015/9/8/chartex" xmlns:cx="http://schemas.microsoft.com/office/drawing/2014/chartex">
             <w:pict>
               <v:oval w14:anchorId="614268DF" id="Ovale 11" o:spid="_x0000_s1026" style="position:absolute;margin-left:415.25pt;margin-top:36.65pt;width:72.8pt;height:15.45pt;z-index:251676672;visibility:visible;mso-wrap-style:square;mso-width-percent:0;mso-height-percent:0;mso-wrap-distance-left:9pt;mso-wrap-distance-top:0;mso-wrap-distance-right:9pt;mso-wrap-distance-bottom:0;mso-position-horizontal:absolute;mso-position-horizontal-relative:text;mso-position-vertical:absolute;mso-position-vertical-relative:text;mso-width-percent:0;mso-height-percent:0;mso-width-relative:margin;mso-height-relative:margin;v-text-anchor:middle" o:gfxdata="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" filled="f" strokecolor="yellow" strokeweight="1pt">
                 <v:stroke joinstyle="miter"/>
@@ -1008,6 +989,10 @@
         </mc:AlternateContent>
       </w:r>
       <w:r>
+        <w:rPr>
+          <w:noProof/>
+          <w:lang w:eastAsia="it-IT"/>
+        </w:rPr>
         <mc:AlternateContent>
           <mc:Choice Requires="wps">
             <w:drawing>
@@ -1077,7 +1062,7 @@
               </wp:anchor>
             </w:drawing>
           </mc:Choice>
-          <mc:Fallback>
+          <mc:Fallback xmlns:w16se="http://schemas.microsoft.com/office/word/2015/wordml/symex" xmlns:w16sdtdh="http://schemas.microsoft.com/office/word/2020/wordml/sdtdatahash" xmlns:w16="http://schemas.microsoft.com/office/word/2018/wordml" xmlns:w16cid="http://schemas.microsoft.com/office/word/2016/wordml/cid" xmlns:w16cex="http://schemas.microsoft.com/office/word/2018/wordml/cex" xmlns:am3d="http://schemas.microsoft.com/office/drawing/2017/model3d" xmlns:aink="http://schemas.microsoft.com/office/drawing/2016/ink" xmlns:cx8="http://schemas.microsoft.com/office/drawing/2016/5/14/chartex" xmlns:cx7="http://schemas.microsoft.com/office/drawing/2016/5/13/chartex" xmlns:cx6="http://schemas.microsoft.com/office/drawing/2016/5/12/chartex" xmlns:cx5="http://schemas.microsoft.com/office/drawing/2016/5/11/chartex" xmlns:cx4="http://schemas.microsoft.com/office/drawing/2016/5/10/chartex" xmlns:cx3="http://schemas.microsoft.com/office/drawing/2016/5/9/chartex" xmlns:cx2="http://schemas.microsoft.com/office/drawing/2015/10/21/chartex" xmlns:cx1="http://schemas.microsoft.com/office/drawing/2015/9/8/chartex" xmlns:cx="http://schemas.microsoft.com/office/drawing/2014/chartex">
             <w:pict>
               <v:oval w14:anchorId="3963D89B" id="Ovale 10" o:spid="_x0000_s1026" style="position:absolute;margin-left:336.1pt;margin-top:36.3pt;width:72.8pt;height:15.4pt;z-index:251675648;visibility:visible;mso-wrap-style:square;mso-width-percent:0;mso-height-percent:0;mso-wrap-distance-left:9pt;mso-wrap-distance-top:0;mso-wrap-distance-right:9pt;mso-wrap-distance-bottom:0;mso-position-horizontal:absolute;mso-position-horizontal-relative:text;mso-position-vertical:absolute;mso-position-vertical-relative:text;mso-width-percent:0;mso-height-percent:0;mso-width-relative:margin;mso-height-relative:margin;v-text-anchor:middle" o:gfxdata="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" filled="f" strokecolor="yellow" strokeweight="1pt">
                 <v:stroke joinstyle="miter"/>
@@ -1094,6 +1079,7 @@
           <w:color w:val="0070C0"/>
           <w:sz w:val="24"/>
           <w:szCs w:val="24"/>
+          <w:lang w:eastAsia="it-IT"/>
         </w:rPr>
         <mc:AlternateContent>
           <mc:Choice Requires="wps">
@@ -1164,7 +1150,7 @@
               </wp:anchor>
             </w:drawing>
           </mc:Choice>
-          <mc:Fallback>
+          <mc:Fallback xmlns:w16se="http://schemas.microsoft.com/office/word/2015/wordml/symex" xmlns:w16sdtdh="http://schemas.microsoft.com/office/word/2020/wordml/sdtdatahash" xmlns:w16="http://schemas.microsoft.com/office/word/2018/wordml" xmlns:w16cid="http://schemas.microsoft.com/office/word/2016/wordml/cid" xmlns:w16cex="http://schemas.microsoft.com/office/word/2018/wordml/cex" xmlns:am3d="http://schemas.microsoft.com/office/drawing/2017/model3d" xmlns:aink="http://schemas.microsoft.com/office/drawing/2016/ink" xmlns:cx8="http://schemas.microsoft.com/office/drawing/2016/5/14/chartex" xmlns:cx7="http://schemas.microsoft.com/office/drawing/2016/5/13/chartex" xmlns:cx6="http://schemas.microsoft.com/office/drawing/2016/5/12/chartex" xmlns:cx5="http://schemas.microsoft.com/office/drawing/2016/5/11/chartex" xmlns:cx4="http://schemas.microsoft.com/office/drawing/2016/5/10/chartex" xmlns:cx3="http://schemas.microsoft.com/office/drawing/2016/5/9/chartex" xmlns:cx2="http://schemas.microsoft.com/office/drawing/2015/10/21/chartex" xmlns:cx1="http://schemas.microsoft.com/office/drawing/2015/9/8/chartex" xmlns:cx="http://schemas.microsoft.com/office/drawing/2014/chartex">
             <w:pict>
               <v:oval w14:anchorId="17D93BE9" id="Ovale 9" o:spid="_x0000_s1026" style="position:absolute;margin-left:412.2pt;margin-top:21pt;width:58.15pt;height:15.45pt;z-index:251673600;visibility:visible;mso-wrap-style:square;mso-width-percent:0;mso-height-percent:0;mso-wrap-distance-left:9pt;mso-wrap-distance-top:0;mso-wrap-distance-right:9pt;mso-wrap-distance-bottom:0;mso-position-horizontal:absolute;mso-position-horizontal-relative:text;mso-position-vertical:absolute;mso-position-vertical-relative:text;mso-width-percent:0;mso-height-percent:0;mso-width-relative:margin;mso-height-relative:margin;v-text-anchor:middle" o:gfxdata="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" filled="f" strokecolor="#0070c0" strokeweight="1pt">
                 <v:stroke joinstyle="miter"/>
@@ -1181,11 +1167,12 @@
           <w:color w:val="0070C0"/>
           <w:sz w:val="24"/>
           <w:szCs w:val="24"/>
+          <w:lang w:eastAsia="it-IT"/>
         </w:rPr>
         <mc:AlternateContent>
           <mc:Choice Requires="wps">
             <w:drawing>
-              <wp:anchor distT="0" distB="0" distL="114300" distR="114300" simplePos="0" relativeHeight="251671552" behindDoc="0" locked="0" layoutInCell="1" allowOverlap="1" wp14:anchorId="183A0E1C" wp14:editId="6EF474B4">
+              <wp:anchor distT="0" distB="0" distL="114300" distR="114300" simplePos="0" relativeHeight="251671552" behindDoc="0" locked="0" layoutInCell="1" allowOverlap="1" wp14:anchorId="183A0E1C" wp14:editId="418CAE32">
                 <wp:simplePos x="0" y="0"/>
                 <wp:positionH relativeFrom="column">
                   <wp:posOffset>4233677</wp:posOffset>
@@ -1251,7 +1238,7 @@
               </wp:anchor>
             </w:drawing>
           </mc:Choice>
-          <mc:Fallback>
+          <mc:Fallback xmlns:w16se="http://schemas.microsoft.com/office/word/2015/wordml/symex" xmlns:w16sdtdh="http://schemas.microsoft.com/office/word/2020/wordml/sdtdatahash" xmlns:w16="http://schemas.microsoft.com/office/word/2018/wordml" xmlns:w16cid="http://schemas.microsoft.com/office/word/2016/wordml/cid" xmlns:w16cex="http://schemas.microsoft.com/office/word/2018/wordml/cex" xmlns:am3d="http://schemas.microsoft.com/office/drawing/2017/model3d" xmlns:aink="http://schemas.microsoft.com/office/drawing/2016/ink" xmlns:cx8="http://schemas.microsoft.com/office/drawing/2016/5/14/chartex" xmlns:cx7="http://schemas.microsoft.com/office/drawing/2016/5/13/chartex" xmlns:cx6="http://schemas.microsoft.com/office/drawing/2016/5/12/chartex" xmlns:cx5="http://schemas.microsoft.com/office/drawing/2016/5/11/chartex" xmlns:cx4="http://schemas.microsoft.com/office/drawing/2016/5/10/chartex" xmlns:cx3="http://schemas.microsoft.com/office/drawing/2016/5/9/chartex" xmlns:cx2="http://schemas.microsoft.com/office/drawing/2015/10/21/chartex" xmlns:cx1="http://schemas.microsoft.com/office/drawing/2015/9/8/chartex" xmlns:cx="http://schemas.microsoft.com/office/drawing/2014/chartex">
             <w:pict>
               <v:oval w14:anchorId="16467395" id="Ovale 8" o:spid="_x0000_s1026" style="position:absolute;margin-left:333.35pt;margin-top:20.85pt;width:58.15pt;height:15.45pt;z-index:251671552;visibility:visible;mso-wrap-style:square;mso-width-percent:0;mso-height-percent:0;mso-wrap-distance-left:9pt;mso-wrap-distance-top:0;mso-wrap-distance-right:9pt;mso-wrap-distance-bottom:0;mso-position-horizontal:absolute;mso-position-horizontal-relative:text;mso-position-vertical:absolute;mso-position-vertical-relative:text;mso-width-percent:0;mso-height-percent:0;mso-width-relative:margin;mso-height-relative:margin;v-text-anchor:middle" o:gfxdata="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" filled="f" strokecolor="#0070c0" strokeweight="1pt">
                 <v:stroke joinstyle="miter"/>
@@ -1268,11 +1255,12 @@
           <w:color w:val="0070C0"/>
           <w:sz w:val="24"/>
           <w:szCs w:val="24"/>
+          <w:lang w:eastAsia="it-IT"/>
         </w:rPr>
         <mc:AlternateContent>
           <mc:Choice Requires="wps">
             <w:drawing>
-              <wp:anchor distT="0" distB="0" distL="114300" distR="114300" simplePos="0" relativeHeight="251669504" behindDoc="0" locked="0" layoutInCell="1" allowOverlap="1" wp14:anchorId="49BC055A" wp14:editId="77A0C562">
+              <wp:anchor distT="0" distB="0" distL="114300" distR="114300" simplePos="0" relativeHeight="251669504" behindDoc="0" locked="0" layoutInCell="1" allowOverlap="1" wp14:anchorId="49BC055A" wp14:editId="069BA257">
                 <wp:simplePos x="0" y="0"/>
                 <wp:positionH relativeFrom="column">
                   <wp:posOffset>2852099</wp:posOffset>
@@ -1340,7 +1328,7 @@
           </mc:Choice>
           <mc:Fallback>
             <w:pict>
-              <v:oval w14:anchorId="46F29327" id="Ovale 7" o:spid="_x0000_s1026" style="position:absolute;margin-left:224.55pt;margin-top:8.2pt;width:88.15pt;height:65.25pt;z-index:251669504;visibility:visible;mso-wrap-style:square;mso-width-percent:0;mso-height-percent:0;mso-wrap-distance-left:9pt;mso-wrap-distance-top:0;mso-wrap-distance-right:9pt;mso-wrap-distance-bottom:0;mso-position-horizontal:absolute;mso-position-horizontal-relative:text;mso-position-vertical:absolute;mso-position-vertical-relative:text;mso-width-percent:0;mso-height-percent:0;mso-width-relative:margin;mso-height-relative:margin;v-text-anchor:middle" o:gfxdata="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" filled="f" strokecolor="#00b050" strokeweight="1pt">
+              <v:oval w14:anchorId="70882424" id="Ovale 7" o:spid="_x0000_s1026" style="position:absolute;margin-left:224.55pt;margin-top:8.2pt;width:88.15pt;height:65.25pt;z-index:251669504;visibility:visible;mso-wrap-style:square;mso-width-percent:0;mso-height-percent:0;mso-wrap-distance-left:9pt;mso-wrap-distance-top:0;mso-wrap-distance-right:9pt;mso-wrap-distance-bottom:0;mso-position-horizontal:absolute;mso-position-horizontal-relative:text;mso-position-vertical:absolute;mso-position-vertical-relative:text;mso-width-percent:0;mso-height-percent:0;mso-width-relative:margin;mso-height-relative:margin;v-text-anchor:middle" o:gfxdata="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" filled="f" strokecolor="#00b050" strokeweight="1pt">
                 <v:stroke joinstyle="miter"/>
               </v:oval>
             </w:pict>
@@ -1355,6 +1343,7 @@
           <w:color w:val="0070C0"/>
           <w:sz w:val="24"/>
           <w:szCs w:val="24"/>
+          <w:lang w:eastAsia="it-IT"/>
         </w:rPr>
         <mc:AlternateContent>
           <mc:Choice Requires="wps">
@@ -1422,7 +1411,7 @@
               </wp:anchor>
             </w:drawing>
           </mc:Choice>
-          <mc:Fallback>
+          <mc:Fallback xmlns:w16se="http://schemas.microsoft.com/office/word/2015/wordml/symex" xmlns:w16sdtdh="http://schemas.microsoft.com/office/word/2020/wordml/sdtdatahash" xmlns:w16="http://schemas.microsoft.com/office/word/2018/wordml" xmlns:w16cid="http://schemas.microsoft.com/office/word/2016/wordml/cid" xmlns:w16cex="http://schemas.microsoft.com/office/word/2018/wordml/cex" xmlns:am3d="http://schemas.microsoft.com/office/drawing/2017/model3d" xmlns:aink="http://schemas.microsoft.com/office/drawing/2016/ink" xmlns:cx8="http://schemas.microsoft.com/office/drawing/2016/5/14/chartex" xmlns:cx7="http://schemas.microsoft.com/office/drawing/2016/5/13/chartex" xmlns:cx6="http://schemas.microsoft.com/office/drawing/2016/5/12/chartex" xmlns:cx5="http://schemas.microsoft.com/office/drawing/2016/5/11/chartex" xmlns:cx4="http://schemas.microsoft.com/office/drawing/2016/5/10/chartex" xmlns:cx3="http://schemas.microsoft.com/office/drawing/2016/5/9/chartex" xmlns:cx2="http://schemas.microsoft.com/office/drawing/2015/10/21/chartex" xmlns:cx1="http://schemas.microsoft.com/office/drawing/2015/9/8/chartex" xmlns:cx="http://schemas.microsoft.com/office/drawing/2014/chartex">
             <w:pict>
               <v:oval w14:anchorId="49EF756E" id="Ovale 4" o:spid="_x0000_s1026" style="position:absolute;margin-left:293.15pt;margin-top:52.25pt;width:31.25pt;height:31.25pt;z-index:251663360;visibility:visible;mso-wrap-style:square;mso-width-percent:0;mso-wrap-distance-left:9pt;mso-wrap-distance-top:0;mso-wrap-distance-right:9pt;mso-wrap-distance-bottom:0;mso-position-horizontal:absolute;mso-position-horizontal-relative:text;mso-position-vertical:absolute;mso-position-vertical-relative:text;mso-width-percent:0;mso-width-relative:margin;v-text-anchor:middle" o:gfxdata="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" filled="f" strokecolor="red" strokeweight="1pt">
                 <v:stroke joinstyle="miter"/>
@@ -1439,6 +1428,7 @@
           <w:color w:val="0070C0"/>
           <w:sz w:val="24"/>
           <w:szCs w:val="24"/>
+          <w:lang w:eastAsia="it-IT"/>
         </w:rPr>
         <mc:AlternateContent>
           <mc:Choice Requires="wps">
@@ -1506,7 +1496,7 @@
               </wp:anchor>
             </w:drawing>
           </mc:Choice>
-          <mc:Fallback>
+          <mc:Fallback xmlns:w16se="http://schemas.microsoft.com/office/word/2015/wordml/symex" xmlns:w16sdtdh="http://schemas.microsoft.com/office/word/2020/wordml/sdtdatahash" xmlns:w16="http://schemas.microsoft.com/office/word/2018/wordml" xmlns:w16cid="http://schemas.microsoft.com/office/word/2016/wordml/cid" xmlns:w16cex="http://schemas.microsoft.com/office/word/2018/wordml/cex" xmlns:am3d="http://schemas.microsoft.com/office/drawing/2017/model3d" xmlns:aink="http://schemas.microsoft.com/office/drawing/2016/ink" xmlns:cx8="http://schemas.microsoft.com/office/drawing/2016/5/14/chartex" xmlns:cx7="http://schemas.microsoft.com/office/drawing/2016/5/13/chartex" xmlns:cx6="http://schemas.microsoft.com/office/drawing/2016/5/12/chartex" xmlns:cx5="http://schemas.microsoft.com/office/drawing/2016/5/11/chartex" xmlns:cx4="http://schemas.microsoft.com/office/drawing/2016/5/10/chartex" xmlns:cx3="http://schemas.microsoft.com/office/drawing/2016/5/9/chartex" xmlns:cx2="http://schemas.microsoft.com/office/drawing/2015/10/21/chartex" xmlns:cx1="http://schemas.microsoft.com/office/drawing/2015/9/8/chartex" xmlns:cx="http://schemas.microsoft.com/office/drawing/2014/chartex">
             <w:pict>
               <v:oval w14:anchorId="528BC8FF" id="Ovale 3" o:spid="_x0000_s1026" style="position:absolute;margin-left:208.1pt;margin-top:52.2pt;width:31.25pt;height:31.25pt;z-index:251661312;visibility:visible;mso-wrap-style:square;mso-width-percent:0;mso-wrap-distance-left:9pt;mso-wrap-distance-top:0;mso-wrap-distance-right:9pt;mso-wrap-distance-bottom:0;mso-position-horizontal:absolute;mso-position-horizontal-relative:text;mso-position-vertical:absolute;mso-position-vertical-relative:text;mso-width-percent:0;mso-width-relative:margin;v-text-anchor:middle" o:gfxdata="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" filled="f" strokecolor="red" strokeweight="1pt">
                 <v:stroke joinstyle="miter"/>
@@ -1549,7 +1539,6 @@
       <w:r>
         <w:t xml:space="preserve">4 </w:t>
       </w:r>
-      <w:proofErr w:type="spellStart"/>
       <w:r>
         <w:rPr>
           <w:b/>
@@ -1557,7 +1546,6 @@
         </w:rPr>
         <w:t>PictureBox</w:t>
       </w:r>
-      <w:proofErr w:type="spellEnd"/>
       <w:r>
         <w:t xml:space="preserve"> (evidenziate in rosso), necessarie per contenere le immagini del logo di Memory;</w:t>
       </w:r>
@@ -1573,9 +1561,10 @@
       <w:r>
         <w:rPr>
           <w:noProof/>
+          <w:lang w:eastAsia="it-IT"/>
         </w:rPr>
         <w:drawing>
-          <wp:anchor distT="0" distB="0" distL="114300" distR="114300" simplePos="0" relativeHeight="251680768" behindDoc="0" locked="0" layoutInCell="1" allowOverlap="1" wp14:anchorId="71F6694C" wp14:editId="6600B6B7">
+          <wp:anchor distT="0" distB="0" distL="114300" distR="114300" simplePos="0" relativeHeight="251680768" behindDoc="0" locked="0" layoutInCell="1" allowOverlap="1" wp14:anchorId="71F6694C" wp14:editId="2974F49D">
             <wp:simplePos x="0" y="0"/>
             <wp:positionH relativeFrom="column">
               <wp:posOffset>4399915</wp:posOffset>
@@ -1665,21 +1654,12 @@
       <w:r>
         <w:t xml:space="preserve">2 </w:t>
       </w:r>
-      <w:proofErr w:type="spellStart"/>
-      <w:r>
-        <w:rPr>
-          <w:b/>
-          <w:bCs/>
-        </w:rPr>
-        <w:t>RadioButton</w:t>
-      </w:r>
-      <w:proofErr w:type="spellEnd"/>
-      <w:r>
-        <w:rPr>
-          <w:b/>
-          <w:bCs/>
-        </w:rPr>
-        <w:t xml:space="preserve"> </w:t>
+      <w:r>
+        <w:rPr>
+          <w:b/>
+          <w:bCs/>
+        </w:rPr>
+        <w:t xml:space="preserve">RadioButton </w:t>
       </w:r>
       <w:r>
         <w:t>(evidenziati in blu), che permettono la scelta tra la modalità un giocatore (un giocatore reale vs computer), oppure due giocatori;</w:t>
@@ -1701,11 +1681,12 @@
           <w:color w:val="0070C0"/>
           <w:sz w:val="24"/>
           <w:szCs w:val="24"/>
+          <w:lang w:eastAsia="it-IT"/>
         </w:rPr>
         <mc:AlternateContent>
           <mc:Choice Requires="wps">
             <w:drawing>
-              <wp:anchor distT="0" distB="0" distL="114300" distR="114300" simplePos="0" relativeHeight="251683840" behindDoc="0" locked="0" layoutInCell="1" allowOverlap="1" wp14:anchorId="2244E48E" wp14:editId="4C3F391E">
+              <wp:anchor distT="0" distB="0" distL="114300" distR="114300" simplePos="0" relativeHeight="251683840" behindDoc="0" locked="0" layoutInCell="1" allowOverlap="1" wp14:anchorId="2244E48E" wp14:editId="7F78B503">
                 <wp:simplePos x="0" y="0"/>
                 <wp:positionH relativeFrom="column">
                   <wp:posOffset>5238115</wp:posOffset>
@@ -1773,7 +1754,7 @@
           </mc:Choice>
           <mc:Fallback>
             <w:pict>
-              <v:oval w14:anchorId="50FB9A6C" id="Ovale 17" o:spid="_x0000_s1026" style="position:absolute;margin-left:412.45pt;margin-top:43.15pt;width:12.65pt;height:13.8pt;z-index:251683840;visibility:visible;mso-wrap-style:square;mso-width-percent:0;mso-height-percent:0;mso-wrap-distance-left:9pt;mso-wrap-distance-top:0;mso-wrap-distance-right:9pt;mso-wrap-distance-bottom:0;mso-position-horizontal:absolute;mso-position-horizontal-relative:text;mso-position-vertical:absolute;mso-position-vertical-relative:text;mso-width-percent:0;mso-height-percent:0;mso-width-relative:margin;mso-height-relative:margin;v-text-anchor:middle" o:gfxdata="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" filled="f" strokecolor="#ed7d31 [3205]" strokeweight="1pt">
+              <v:oval w14:anchorId="2BD9C7C5" id="Ovale 17" o:spid="_x0000_s1026" style="position:absolute;margin-left:412.45pt;margin-top:43.15pt;width:12.65pt;height:13.8pt;z-index:251683840;visibility:visible;mso-wrap-style:square;mso-width-percent:0;mso-height-percent:0;mso-wrap-distance-left:9pt;mso-wrap-distance-top:0;mso-wrap-distance-right:9pt;mso-wrap-distance-bottom:0;mso-position-horizontal:absolute;mso-position-horizontal-relative:text;mso-position-vertical:absolute;mso-position-vertical-relative:text;mso-width-percent:0;mso-height-percent:0;mso-width-relative:margin;mso-height-relative:margin;v-text-anchor:middle" o:gfxdata="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" filled="f" strokecolor="#ed7d31 [3205]" strokeweight="1pt">
                 <v:stroke joinstyle="miter"/>
               </v:oval>
             </w:pict>
@@ -1783,9 +1764,10 @@
       <w:r>
         <w:rPr>
           <w:noProof/>
+          <w:lang w:eastAsia="it-IT"/>
         </w:rPr>
         <w:drawing>
-          <wp:anchor distT="0" distB="0" distL="114300" distR="114300" simplePos="0" relativeHeight="251681792" behindDoc="0" locked="0" layoutInCell="1" allowOverlap="1" wp14:anchorId="0B2D4081" wp14:editId="798F950E">
+          <wp:anchor distT="0" distB="0" distL="114300" distR="114300" simplePos="0" relativeHeight="251681792" behindDoc="0" locked="0" layoutInCell="1" allowOverlap="1" wp14:anchorId="0B2D4081" wp14:editId="755765AE">
             <wp:simplePos x="0" y="0"/>
             <wp:positionH relativeFrom="column">
               <wp:posOffset>4399280</wp:posOffset>
@@ -1853,32 +1835,15 @@
       <w:r>
         <w:t xml:space="preserve">2 </w:t>
       </w:r>
-      <w:proofErr w:type="spellStart"/>
-      <w:r>
-        <w:rPr>
-          <w:b/>
-          <w:bCs/>
-        </w:rPr>
-        <w:t>TextBox</w:t>
-      </w:r>
-      <w:proofErr w:type="spellEnd"/>
-      <w:r>
-        <w:rPr>
-          <w:b/>
-          <w:bCs/>
-        </w:rPr>
-        <w:t xml:space="preserve"> </w:t>
-      </w:r>
-      <w:r>
-        <w:t xml:space="preserve">(evidenziate in giallo), che permettono ai giocatori di inserire il loro nome; nel caso in cui sia attivata la modalità un giocatore , allora la </w:t>
-      </w:r>
-      <w:proofErr w:type="spellStart"/>
-      <w:r>
-        <w:t>TextBox</w:t>
-      </w:r>
-      <w:proofErr w:type="spellEnd"/>
-      <w:r>
-        <w:t xml:space="preserve"> del secondo giocatore è disattivata, altrimenti è attiva (come nell’immagine qui a fianco);</w:t>
+      <w:r>
+        <w:rPr>
+          <w:b/>
+          <w:bCs/>
+        </w:rPr>
+        <w:t xml:space="preserve">TextBox </w:t>
+      </w:r>
+      <w:r>
+        <w:t>(evidenziate in giallo), che permettono ai giocatori di inserire il loro nome; nel caso in cui sia attivata la modalità un giocatore , allora la TextBox del secondo giocatore è disattivata, altrimenti è attiva (come nell’immagine qui a fianco);</w:t>
       </w:r>
       <w:r>
         <w:t xml:space="preserve"> l’inserimento è limitato a 10 caratteri per esigenze grafiche;</w:t>
@@ -1902,7 +1867,6 @@
       <w:r>
         <w:t xml:space="preserve">(evidenziato in nero), contenitore al cui interno si trovano i </w:t>
       </w:r>
-      <w:proofErr w:type="spellStart"/>
       <w:r>
         <w:rPr>
           <w:b/>
@@ -1910,11 +1874,9 @@
         </w:rPr>
         <w:t>RadioButton</w:t>
       </w:r>
-      <w:proofErr w:type="spellEnd"/>
       <w:r>
         <w:t xml:space="preserve"> e le </w:t>
       </w:r>
-      <w:proofErr w:type="spellStart"/>
       <w:r>
         <w:rPr>
           <w:b/>
@@ -1922,7 +1884,6 @@
         </w:rPr>
         <w:t>TextBox</w:t>
       </w:r>
-      <w:proofErr w:type="spellEnd"/>
       <w:r>
         <w:t>;</w:t>
       </w:r>
@@ -1957,21 +1918,12 @@
       <w:r>
         <w:t xml:space="preserve">2 </w:t>
       </w:r>
-      <w:proofErr w:type="spellStart"/>
-      <w:r>
-        <w:rPr>
-          <w:b/>
-          <w:bCs/>
-        </w:rPr>
-        <w:t>ErrorProvider</w:t>
-      </w:r>
-      <w:proofErr w:type="spellEnd"/>
-      <w:r>
-        <w:rPr>
-          <w:b/>
-          <w:bCs/>
-        </w:rPr>
-        <w:t xml:space="preserve"> </w:t>
+      <w:r>
+        <w:rPr>
+          <w:b/>
+          <w:bCs/>
+        </w:rPr>
+        <w:t xml:space="preserve">ErrorProvider </w:t>
       </w:r>
       <w:r>
         <w:t>(</w:t>
@@ -1979,7 +1931,6 @@
       <w:r>
         <w:t xml:space="preserve">uno dei due è evidenziato in arancione nella seconda immagine accanto), che vengono visualizzati a fianco di ognuna delle </w:t>
       </w:r>
-      <w:proofErr w:type="spellStart"/>
       <w:r>
         <w:rPr>
           <w:b/>
@@ -1987,17 +1938,8 @@
         </w:rPr>
         <w:t>TextBox</w:t>
       </w:r>
-      <w:proofErr w:type="spellEnd"/>
-      <w:r>
-        <w:t xml:space="preserve"> quando l’utente commette un errore di inserimento; lampeggiano e se ci si pone il puntatore del mouse verrà visualizzato un </w:t>
-      </w:r>
-      <w:proofErr w:type="spellStart"/>
-      <w:r>
-        <w:t>ToolTip</w:t>
-      </w:r>
-      <w:proofErr w:type="spellEnd"/>
-      <w:r>
-        <w:t xml:space="preserve"> con una guida per l’utente su ciò che non deve inserire;</w:t>
+      <w:r>
+        <w:t xml:space="preserve"> quando l’utente commette un errore di inserimento; lampeggiano e se ci si pone il puntatore del mouse verrà visualizzato un ToolTip con una guida per l’utente su ciò che non deve inserire;</w:t>
       </w:r>
     </w:p>
     <w:p>
@@ -2013,9 +1955,10 @@
           <w:b/>
           <w:bCs/>
           <w:noProof/>
+          <w:lang w:eastAsia="it-IT"/>
         </w:rPr>
         <w:drawing>
-          <wp:anchor distT="0" distB="0" distL="114300" distR="114300" simplePos="0" relativeHeight="251684864" behindDoc="0" locked="0" layoutInCell="1" allowOverlap="1" wp14:anchorId="0B2C446B" wp14:editId="1012D20B">
+          <wp:anchor distT="0" distB="0" distL="114300" distR="114300" simplePos="0" relativeHeight="251684864" behindDoc="0" locked="0" layoutInCell="1" allowOverlap="1" wp14:anchorId="0B2C446B" wp14:editId="60E8443D">
             <wp:simplePos x="0" y="0"/>
             <wp:positionH relativeFrom="margin">
               <wp:posOffset>4030980</wp:posOffset>
@@ -2077,7 +2020,6 @@
           </wp:anchor>
         </w:drawing>
       </w:r>
-      <w:proofErr w:type="spellStart"/>
       <w:r>
         <w:rPr>
           <w:b/>
@@ -2085,11 +2027,9 @@
         </w:rPr>
         <w:t>ToolTip</w:t>
       </w:r>
-      <w:proofErr w:type="spellEnd"/>
       <w:r>
         <w:t xml:space="preserve">, che viene visualizzato ogni volta che l’utente pone il puntatore del mouse su una delle </w:t>
       </w:r>
-      <w:proofErr w:type="spellStart"/>
       <w:r>
         <w:rPr>
           <w:b/>
@@ -2097,11 +2037,9 @@
         </w:rPr>
         <w:t>TextBox</w:t>
       </w:r>
-      <w:proofErr w:type="spellEnd"/>
       <w:r>
         <w:t xml:space="preserve"> o dei </w:t>
       </w:r>
-      <w:proofErr w:type="spellStart"/>
       <w:r>
         <w:rPr>
           <w:b/>
@@ -2109,7 +2047,6 @@
         </w:rPr>
         <w:t>RadioButton</w:t>
       </w:r>
-      <w:proofErr w:type="spellEnd"/>
       <w:r>
         <w:t xml:space="preserve"> e che dà informazioni guida all’utente.</w:t>
       </w:r>
@@ -2118,7 +2055,6 @@
       <w:r>
         <w:t xml:space="preserve">Inoltre, premendo la combinazione di tasti ALT+H, è possibile far comparire un oggetto </w:t>
       </w:r>
-      <w:proofErr w:type="spellStart"/>
       <w:r>
         <w:rPr>
           <w:b/>
@@ -2126,12 +2062,17 @@
         </w:rPr>
         <w:t>MessageBox</w:t>
       </w:r>
-      <w:proofErr w:type="spellEnd"/>
       <w:r>
         <w:t xml:space="preserve"> (immagine a fianco)</w:t>
       </w:r>
       <w:r>
-        <w:t xml:space="preserve">, che chiede se si vuole attivare o meno la modalità “segreta” ITIS Viola: se si sceglie </w:t>
+        <w:t xml:space="preserve">, che chiede se si vuole attivare o meno la modalità “segreta” ITIS </w:t>
+      </w:r>
+      <w:r>
+        <w:t xml:space="preserve">Ferruccio </w:t>
+      </w:r>
+      <w:r>
+        <w:t xml:space="preserve">Viola: se si sceglie </w:t>
       </w:r>
       <w:r>
         <w:rPr>
@@ -2181,7 +2122,6 @@
       <w:r>
         <w:t xml:space="preserve"> si trova all’interno della classe </w:t>
       </w:r>
-      <w:proofErr w:type="spellStart"/>
       <w:r>
         <w:rPr>
           <w:b/>
@@ -2189,7 +2129,6 @@
         </w:rPr>
         <w:t>FormIniziale</w:t>
       </w:r>
-      <w:proofErr w:type="spellEnd"/>
       <w:r>
         <w:t>, che è di tipo public. Le variabili della classe sono due:</w:t>
       </w:r>
@@ -2202,7 +2141,6 @@
           <w:numId w:val="5"/>
         </w:numPr>
       </w:pPr>
-      <w:proofErr w:type="spellStart"/>
       <w:r>
         <w:rPr>
           <w:b/>
@@ -2210,17 +2148,9 @@
         </w:rPr>
         <w:t>DatiGiocatori</w:t>
       </w:r>
-      <w:proofErr w:type="spellEnd"/>
-      <w:r>
-        <w:t xml:space="preserve">, array </w:t>
-      </w:r>
-      <w:r>
-        <w:t>multidimensionale</w:t>
-      </w:r>
-      <w:r>
-        <w:t xml:space="preserve"> di tipo </w:t>
-      </w:r>
-      <w:proofErr w:type="spellStart"/>
+      <w:r>
+        <w:t xml:space="preserve">, array multidimensionale di tipo </w:t>
+      </w:r>
       <w:r>
         <w:rPr>
           <w:b/>
@@ -2228,7 +2158,6 @@
         </w:rPr>
         <w:t>string</w:t>
       </w:r>
-      <w:proofErr w:type="spellEnd"/>
       <w:r>
         <w:t>, che contiene il nome dei giocatori e il loro punteggio (inizialmente uguale a zero);</w:t>
       </w:r>
@@ -2241,7 +2170,6 @@
           <w:numId w:val="5"/>
         </w:numPr>
       </w:pPr>
-      <w:proofErr w:type="spellStart"/>
       <w:r>
         <w:rPr>
           <w:b/>
@@ -2249,11 +2177,9 @@
         </w:rPr>
         <w:t>codiceSetTessere</w:t>
       </w:r>
-      <w:proofErr w:type="spellEnd"/>
       <w:r>
         <w:t xml:space="preserve">, di tipo </w:t>
       </w:r>
-      <w:proofErr w:type="spellStart"/>
       <w:r>
         <w:rPr>
           <w:b/>
@@ -2261,7 +2187,6 @@
         </w:rPr>
         <w:t>int</w:t>
       </w:r>
-      <w:proofErr w:type="spellEnd"/>
       <w:r>
         <w:t>, che consente di discriminare la modalità normale da quella segreta.</w:t>
       </w:r>
@@ -2273,7 +2198,6 @@
       <w:r>
         <w:t xml:space="preserve">tutti di tipo </w:t>
       </w:r>
-      <w:proofErr w:type="spellStart"/>
       <w:r>
         <w:rPr>
           <w:b/>
@@ -2281,7 +2205,6 @@
         </w:rPr>
         <w:t>void</w:t>
       </w:r>
-      <w:proofErr w:type="spellEnd"/>
       <w:r>
         <w:t>, sono:</w:t>
       </w:r>
@@ -2294,7 +2217,6 @@
           <w:numId w:val="6"/>
         </w:numPr>
       </w:pPr>
-      <w:proofErr w:type="spellStart"/>
       <w:r>
         <w:rPr>
           <w:b/>
@@ -2302,7 +2224,6 @@
         </w:rPr>
         <w:t>FormIniziale_KeyUp</w:t>
       </w:r>
-      <w:proofErr w:type="spellEnd"/>
       <w:r>
         <w:t>, che permette di rilevare l’inserimento da tastiera della combinazione ALT+H;</w:t>
       </w:r>
@@ -2315,7 +2236,6 @@
           <w:numId w:val="6"/>
         </w:numPr>
       </w:pPr>
-      <w:proofErr w:type="spellStart"/>
       <w:r>
         <w:rPr>
           <w:b/>
@@ -2323,40 +2243,16 @@
         </w:rPr>
         <w:t>unoGiocatoreRBtn_CheckedChanged</w:t>
       </w:r>
-      <w:proofErr w:type="spellEnd"/>
       <w:r>
         <w:t xml:space="preserve"> e </w:t>
       </w:r>
-      <w:proofErr w:type="spellStart"/>
-      <w:r>
-        <w:rPr>
-          <w:b/>
-          <w:bCs/>
-        </w:rPr>
-        <w:t>due</w:t>
-      </w:r>
-      <w:r>
-        <w:rPr>
-          <w:b/>
-          <w:bCs/>
-        </w:rPr>
-        <w:t>Giocator</w:t>
-      </w:r>
-      <w:r>
-        <w:rPr>
-          <w:b/>
-          <w:bCs/>
-        </w:rPr>
-        <w:t>i</w:t>
-      </w:r>
-      <w:r>
-        <w:rPr>
-          <w:b/>
-          <w:bCs/>
-        </w:rPr>
-        <w:t>RBtn_CheckedChange</w:t>
-      </w:r>
-      <w:proofErr w:type="spellEnd"/>
+      <w:r>
+        <w:rPr>
+          <w:b/>
+          <w:bCs/>
+        </w:rPr>
+        <w:t>dueGiocatoriRBtn_CheckedChange</w:t>
+      </w:r>
       <w:r>
         <w:t xml:space="preserve">; </w:t>
       </w:r>
@@ -2409,7 +2305,6 @@
       <w:r>
         <w:t xml:space="preserve"> e </w:t>
       </w:r>
-      <w:proofErr w:type="spellStart"/>
       <w:r>
         <w:rPr>
           <w:b/>
@@ -2417,7 +2312,6 @@
         </w:rPr>
         <w:t>VerificaErroriInserimentoTextBox</w:t>
       </w:r>
-      <w:proofErr w:type="spellEnd"/>
       <w:r>
         <w:t>;</w:t>
       </w:r>
@@ -2434,7 +2328,6 @@
           <w:bCs/>
         </w:rPr>
       </w:pPr>
-      <w:proofErr w:type="spellStart"/>
       <w:r>
         <w:rPr>
           <w:b/>
@@ -2442,7 +2335,6 @@
         </w:rPr>
         <w:t>giocaBtn_Click</w:t>
       </w:r>
-      <w:proofErr w:type="spellEnd"/>
       <w:r>
         <w:t>.</w:t>
       </w:r>
@@ -2635,20 +2527,107 @@
       </w:pPr>
       <w:r>
         <w:rPr>
+          <w:b/>
+          <w:bCs/>
           <w:noProof/>
+          <w:color w:val="0070C0"/>
+          <w:sz w:val="24"/>
+          <w:szCs w:val="24"/>
+          <w:lang w:eastAsia="it-IT"/>
         </w:rPr>
         <w:lastRenderedPageBreak/>
+        <mc:AlternateContent>
+          <mc:Choice Requires="wps">
+            <w:drawing>
+              <wp:anchor distT="0" distB="0" distL="114300" distR="114300" simplePos="0" relativeHeight="251703296" behindDoc="0" locked="0" layoutInCell="1" allowOverlap="1" wp14:anchorId="31388BE3" wp14:editId="113DEE51">
+                <wp:simplePos x="0" y="0"/>
+                <wp:positionH relativeFrom="column">
+                  <wp:posOffset>2761945</wp:posOffset>
+                </wp:positionH>
+                <wp:positionV relativeFrom="paragraph">
+                  <wp:posOffset>230403</wp:posOffset>
+                </wp:positionV>
+                <wp:extent cx="3499663" cy="91440"/>
+                <wp:effectExtent l="0" t="0" r="24765" b="22860"/>
+                <wp:wrapNone/>
+                <wp:docPr id="26" name="Rettangolo 26"/>
+                <wp:cNvGraphicFramePr/>
+                <a:graphic xmlns:a="http://schemas.openxmlformats.org/drawingml/2006/main">
+                  <a:graphicData uri="http://schemas.microsoft.com/office/word/2010/wordprocessingShape">
+                    <wps:wsp>
+                      <wps:cNvSpPr/>
+                      <wps:spPr>
+                        <a:xfrm>
+                          <a:off x="0" y="0"/>
+                          <a:ext cx="3499663" cy="91440"/>
+                        </a:xfrm>
+                        <a:prstGeom prst="rect">
+                          <a:avLst/>
+                        </a:prstGeom>
+                        <a:noFill/>
+                        <a:ln w="12700">
+                          <a:solidFill>
+                            <a:srgbClr val="FFC000"/>
+                          </a:solidFill>
+                        </a:ln>
+                      </wps:spPr>
+                      <wps:style>
+                        <a:lnRef idx="2">
+                          <a:schemeClr val="accent1">
+                            <a:shade val="50000"/>
+                          </a:schemeClr>
+                        </a:lnRef>
+                        <a:fillRef idx="1">
+                          <a:schemeClr val="accent1"/>
+                        </a:fillRef>
+                        <a:effectRef idx="0">
+                          <a:schemeClr val="accent1"/>
+                        </a:effectRef>
+                        <a:fontRef idx="minor">
+                          <a:schemeClr val="lt1"/>
+                        </a:fontRef>
+                      </wps:style>
+                      <wps:bodyPr rot="0" spcFirstLastPara="0" vertOverflow="overflow" horzOverflow="overflow" vert="horz" wrap="square" lIns="91440" tIns="45720" rIns="91440" bIns="45720" numCol="1" spcCol="0" rtlCol="0" fromWordArt="0" anchor="ctr" anchorCtr="0" forceAA="0" compatLnSpc="1">
+                        <a:prstTxWarp prst="textNoShape">
+                          <a:avLst/>
+                        </a:prstTxWarp>
+                        <a:noAutofit/>
+                      </wps:bodyPr>
+                    </wps:wsp>
+                  </a:graphicData>
+                </a:graphic>
+                <wp14:sizeRelH relativeFrom="margin">
+                  <wp14:pctWidth>0</wp14:pctWidth>
+                </wp14:sizeRelH>
+                <wp14:sizeRelV relativeFrom="margin">
+                  <wp14:pctHeight>0</wp14:pctHeight>
+                </wp14:sizeRelV>
+              </wp:anchor>
+            </w:drawing>
+          </mc:Choice>
+          <mc:Fallback>
+            <w:pict>
+              <v:rect w14:anchorId="3AEF55C5" id="Rettangolo 26" o:spid="_x0000_s1026" style="position:absolute;margin-left:217.5pt;margin-top:18.15pt;width:275.55pt;height:7.2pt;z-index:251703296;visibility:visible;mso-wrap-style:square;mso-width-percent:0;mso-height-percent:0;mso-wrap-distance-left:9pt;mso-wrap-distance-top:0;mso-wrap-distance-right:9pt;mso-wrap-distance-bottom:0;mso-position-horizontal:absolute;mso-position-horizontal-relative:text;mso-position-vertical:absolute;mso-position-vertical-relative:text;mso-width-percent:0;mso-height-percent:0;mso-width-relative:margin;mso-height-relative:margin;v-text-anchor:middle" o:gfxdata="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" filled="f" strokecolor="#ffc000" strokeweight="1pt"/>
+            </w:pict>
+          </mc:Fallback>
+        </mc:AlternateContent>
+      </w:r>
+      <w:r>
+        <w:rPr>
+          <w:noProof/>
+          <w:lang w:eastAsia="it-IT"/>
+        </w:rPr>
         <w:drawing>
-          <wp:anchor distT="0" distB="0" distL="114300" distR="114300" simplePos="0" relativeHeight="251685888" behindDoc="0" locked="0" layoutInCell="1" allowOverlap="1" wp14:anchorId="4F3A044B" wp14:editId="44CDB48C">
+          <wp:anchor distT="0" distB="0" distL="114300" distR="114300" simplePos="0" relativeHeight="251685888" behindDoc="0" locked="0" layoutInCell="1" allowOverlap="1" wp14:anchorId="4F3A044B" wp14:editId="5CF92480">
             <wp:simplePos x="0" y="0"/>
             <wp:positionH relativeFrom="column">
-              <wp:posOffset>2132330</wp:posOffset>
+              <wp:posOffset>2745740</wp:posOffset>
             </wp:positionH>
-            <wp:positionV relativeFrom="paragraph">
-              <wp:posOffset>97155</wp:posOffset>
+            <wp:positionV relativeFrom="page">
+              <wp:posOffset>1000125</wp:posOffset>
             </wp:positionV>
-            <wp:extent cx="4137660" cy="3187700"/>
-            <wp:effectExtent l="0" t="0" r="0" b="0"/>
+            <wp:extent cx="3526790" cy="2717165"/>
+            <wp:effectExtent l="0" t="0" r="0" b="6985"/>
             <wp:wrapSquare wrapText="bothSides"/>
             <wp:docPr id="36" name="Immagine 36"/>
             <wp:cNvGraphicFramePr>
@@ -2679,7 +2658,7 @@
                   <pic:spPr bwMode="auto">
                     <a:xfrm>
                       <a:off x="0" y="0"/>
-                      <a:ext cx="4137660" cy="3187700"/>
+                      <a:ext cx="3526790" cy="2717165"/>
                     </a:xfrm>
                     <a:prstGeom prst="rect">
                       <a:avLst/>
@@ -2724,7 +2703,712 @@
     </w:p>
     <w:p>
       <w:r>
-        <w:t>Facendo doppio click sull’icona del programma si avvia e viene visualizzata la schermata iniziale del Gioco del Memory. Questa finestra non può essere ridimensionata, ma può essere chiusa oppure ridotta a icona. È composta dai seguenti oggetti:</w:t>
+        <w:rPr>
+          <w:b/>
+          <w:bCs/>
+          <w:noProof/>
+          <w:color w:val="0070C0"/>
+          <w:sz w:val="24"/>
+          <w:szCs w:val="24"/>
+          <w:lang w:eastAsia="it-IT"/>
+        </w:rPr>
+        <mc:AlternateContent>
+          <mc:Choice Requires="wps">
+            <w:drawing>
+              <wp:anchor distT="0" distB="0" distL="114300" distR="114300" simplePos="0" relativeHeight="251701248" behindDoc="0" locked="0" layoutInCell="1" allowOverlap="1" wp14:anchorId="398AD9AF" wp14:editId="3256C3BA">
+                <wp:simplePos x="0" y="0"/>
+                <wp:positionH relativeFrom="column">
+                  <wp:posOffset>2871673</wp:posOffset>
+                </wp:positionH>
+                <wp:positionV relativeFrom="paragraph">
+                  <wp:posOffset>158572</wp:posOffset>
+                </wp:positionV>
+                <wp:extent cx="2248561" cy="2238451"/>
+                <wp:effectExtent l="19050" t="19050" r="18415" b="28575"/>
+                <wp:wrapNone/>
+                <wp:docPr id="25" name="Rettangolo 25"/>
+                <wp:cNvGraphicFramePr/>
+                <a:graphic xmlns:a="http://schemas.openxmlformats.org/drawingml/2006/main">
+                  <a:graphicData uri="http://schemas.microsoft.com/office/word/2010/wordprocessingShape">
+                    <wps:wsp>
+                      <wps:cNvSpPr/>
+                      <wps:spPr>
+                        <a:xfrm>
+                          <a:off x="0" y="0"/>
+                          <a:ext cx="2248561" cy="2238451"/>
+                        </a:xfrm>
+                        <a:prstGeom prst="rect">
+                          <a:avLst/>
+                        </a:prstGeom>
+                        <a:noFill/>
+                        <a:ln w="28575">
+                          <a:solidFill>
+                            <a:srgbClr val="7030A0"/>
+                          </a:solidFill>
+                        </a:ln>
+                      </wps:spPr>
+                      <wps:style>
+                        <a:lnRef idx="2">
+                          <a:schemeClr val="accent1">
+                            <a:shade val="50000"/>
+                          </a:schemeClr>
+                        </a:lnRef>
+                        <a:fillRef idx="1">
+                          <a:schemeClr val="accent1"/>
+                        </a:fillRef>
+                        <a:effectRef idx="0">
+                          <a:schemeClr val="accent1"/>
+                        </a:effectRef>
+                        <a:fontRef idx="minor">
+                          <a:schemeClr val="lt1"/>
+                        </a:fontRef>
+                      </wps:style>
+                      <wps:bodyPr rot="0" spcFirstLastPara="0" vertOverflow="overflow" horzOverflow="overflow" vert="horz" wrap="square" lIns="91440" tIns="45720" rIns="91440" bIns="45720" numCol="1" spcCol="0" rtlCol="0" fromWordArt="0" anchor="ctr" anchorCtr="0" forceAA="0" compatLnSpc="1">
+                        <a:prstTxWarp prst="textNoShape">
+                          <a:avLst/>
+                        </a:prstTxWarp>
+                        <a:noAutofit/>
+                      </wps:bodyPr>
+                    </wps:wsp>
+                  </a:graphicData>
+                </a:graphic>
+                <wp14:sizeRelH relativeFrom="margin">
+                  <wp14:pctWidth>0</wp14:pctWidth>
+                </wp14:sizeRelH>
+                <wp14:sizeRelV relativeFrom="margin">
+                  <wp14:pctHeight>0</wp14:pctHeight>
+                </wp14:sizeRelV>
+              </wp:anchor>
+            </w:drawing>
+          </mc:Choice>
+          <mc:Fallback>
+            <w:pict>
+              <v:rect w14:anchorId="4B91989E" id="Rettangolo 25" o:spid="_x0000_s1026" style="position:absolute;margin-left:226.1pt;margin-top:12.5pt;width:177.05pt;height:176.25pt;z-index:251701248;visibility:visible;mso-wrap-style:square;mso-width-percent:0;mso-height-percent:0;mso-wrap-distance-left:9pt;mso-wrap-distance-top:0;mso-wrap-distance-right:9pt;mso-wrap-distance-bottom:0;mso-position-horizontal:absolute;mso-position-horizontal-relative:text;mso-position-vertical:absolute;mso-position-vertical-relative:text;mso-width-percent:0;mso-height-percent:0;mso-width-relative:margin;mso-height-relative:margin;v-text-anchor:middle" o:gfxdata="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" filled="f" strokecolor="#7030a0" strokeweight="2.25pt"/>
+            </w:pict>
+          </mc:Fallback>
+        </mc:AlternateContent>
+      </w:r>
+      <w:r>
+        <w:rPr>
+          <w:b/>
+          <w:bCs/>
+          <w:noProof/>
+          <w:color w:val="0070C0"/>
+          <w:sz w:val="24"/>
+          <w:szCs w:val="24"/>
+          <w:lang w:eastAsia="it-IT"/>
+        </w:rPr>
+        <mc:AlternateContent>
+          <mc:Choice Requires="wps">
+            <w:drawing>
+              <wp:anchor distT="0" distB="0" distL="114300" distR="114300" simplePos="0" relativeHeight="251710464" behindDoc="0" locked="0" layoutInCell="1" allowOverlap="1" wp14:anchorId="4BE520B9" wp14:editId="02CC72EF">
+                <wp:simplePos x="0" y="0"/>
+                <wp:positionH relativeFrom="margin">
+                  <wp:posOffset>5197907</wp:posOffset>
+                </wp:positionH>
+                <wp:positionV relativeFrom="paragraph">
+                  <wp:posOffset>1372895</wp:posOffset>
+                </wp:positionV>
+                <wp:extent cx="1005535" cy="965607"/>
+                <wp:effectExtent l="0" t="0" r="23495" b="25400"/>
+                <wp:wrapNone/>
+                <wp:docPr id="30" name="Rettangolo 30"/>
+                <wp:cNvGraphicFramePr/>
+                <a:graphic xmlns:a="http://schemas.openxmlformats.org/drawingml/2006/main">
+                  <a:graphicData uri="http://schemas.microsoft.com/office/word/2010/wordprocessingShape">
+                    <wps:wsp>
+                      <wps:cNvSpPr/>
+                      <wps:spPr>
+                        <a:xfrm>
+                          <a:off x="0" y="0"/>
+                          <a:ext cx="1005535" cy="965607"/>
+                        </a:xfrm>
+                        <a:prstGeom prst="rect">
+                          <a:avLst/>
+                        </a:prstGeom>
+                        <a:noFill/>
+                        <a:ln w="12700">
+                          <a:solidFill>
+                            <a:srgbClr val="00B050"/>
+                          </a:solidFill>
+                        </a:ln>
+                      </wps:spPr>
+                      <wps:style>
+                        <a:lnRef idx="2">
+                          <a:schemeClr val="accent1">
+                            <a:shade val="50000"/>
+                          </a:schemeClr>
+                        </a:lnRef>
+                        <a:fillRef idx="1">
+                          <a:schemeClr val="accent1"/>
+                        </a:fillRef>
+                        <a:effectRef idx="0">
+                          <a:schemeClr val="accent1"/>
+                        </a:effectRef>
+                        <a:fontRef idx="minor">
+                          <a:schemeClr val="lt1"/>
+                        </a:fontRef>
+                      </wps:style>
+                      <wps:bodyPr rot="0" spcFirstLastPara="0" vertOverflow="overflow" horzOverflow="overflow" vert="horz" wrap="square" lIns="91440" tIns="45720" rIns="91440" bIns="45720" numCol="1" spcCol="0" rtlCol="0" fromWordArt="0" anchor="ctr" anchorCtr="0" forceAA="0" compatLnSpc="1">
+                        <a:prstTxWarp prst="textNoShape">
+                          <a:avLst/>
+                        </a:prstTxWarp>
+                        <a:noAutofit/>
+                      </wps:bodyPr>
+                    </wps:wsp>
+                  </a:graphicData>
+                </a:graphic>
+                <wp14:sizeRelH relativeFrom="margin">
+                  <wp14:pctWidth>0</wp14:pctWidth>
+                </wp14:sizeRelH>
+                <wp14:sizeRelV relativeFrom="margin">
+                  <wp14:pctHeight>0</wp14:pctHeight>
+                </wp14:sizeRelV>
+              </wp:anchor>
+            </w:drawing>
+          </mc:Choice>
+          <mc:Fallback>
+            <w:pict>
+              <v:rect w14:anchorId="259A4CDF" id="Rettangolo 30" o:spid="_x0000_s1026" style="position:absolute;margin-left:409.3pt;margin-top:108.1pt;width:79.2pt;height:76.05pt;z-index:251710464;visibility:visible;mso-wrap-style:square;mso-width-percent:0;mso-height-percent:0;mso-wrap-distance-left:9pt;mso-wrap-distance-top:0;mso-wrap-distance-right:9pt;mso-wrap-distance-bottom:0;mso-position-horizontal:absolute;mso-position-horizontal-relative:margin;mso-position-vertical:absolute;mso-position-vertical-relative:text;mso-width-percent:0;mso-height-percent:0;mso-width-relative:margin;mso-height-relative:margin;v-text-anchor:middle" o:gfxdata="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" filled="f" strokecolor="#00b050" strokeweight="1pt">
+                <w10:wrap anchorx="margin"/>
+              </v:rect>
+            </w:pict>
+          </mc:Fallback>
+        </mc:AlternateContent>
+      </w:r>
+      <w:r>
+        <w:rPr>
+          <w:b/>
+          <w:bCs/>
+          <w:noProof/>
+          <w:color w:val="0070C0"/>
+          <w:sz w:val="24"/>
+          <w:szCs w:val="24"/>
+          <w:lang w:eastAsia="it-IT"/>
+        </w:rPr>
+        <mc:AlternateContent>
+          <mc:Choice Requires="wps">
+            <w:drawing>
+              <wp:anchor distT="0" distB="0" distL="114300" distR="114300" simplePos="0" relativeHeight="251708416" behindDoc="0" locked="0" layoutInCell="1" allowOverlap="1" wp14:anchorId="368D3A4C" wp14:editId="00748CD8">
+                <wp:simplePos x="0" y="0"/>
+                <wp:positionH relativeFrom="margin">
+                  <wp:posOffset>5208879</wp:posOffset>
+                </wp:positionH>
+                <wp:positionV relativeFrom="paragraph">
+                  <wp:posOffset>977875</wp:posOffset>
+                </wp:positionV>
+                <wp:extent cx="998321" cy="318211"/>
+                <wp:effectExtent l="0" t="0" r="11430" b="24765"/>
+                <wp:wrapNone/>
+                <wp:docPr id="29" name="Rettangolo 29"/>
+                <wp:cNvGraphicFramePr/>
+                <a:graphic xmlns:a="http://schemas.openxmlformats.org/drawingml/2006/main">
+                  <a:graphicData uri="http://schemas.microsoft.com/office/word/2010/wordprocessingShape">
+                    <wps:wsp>
+                      <wps:cNvSpPr/>
+                      <wps:spPr>
+                        <a:xfrm>
+                          <a:off x="0" y="0"/>
+                          <a:ext cx="998321" cy="318211"/>
+                        </a:xfrm>
+                        <a:prstGeom prst="rect">
+                          <a:avLst/>
+                        </a:prstGeom>
+                        <a:noFill/>
+                        <a:ln w="12700">
+                          <a:solidFill>
+                            <a:srgbClr val="00B050"/>
+                          </a:solidFill>
+                        </a:ln>
+                      </wps:spPr>
+                      <wps:style>
+                        <a:lnRef idx="2">
+                          <a:schemeClr val="accent1">
+                            <a:shade val="50000"/>
+                          </a:schemeClr>
+                        </a:lnRef>
+                        <a:fillRef idx="1">
+                          <a:schemeClr val="accent1"/>
+                        </a:fillRef>
+                        <a:effectRef idx="0">
+                          <a:schemeClr val="accent1"/>
+                        </a:effectRef>
+                        <a:fontRef idx="minor">
+                          <a:schemeClr val="lt1"/>
+                        </a:fontRef>
+                      </wps:style>
+                      <wps:bodyPr rot="0" spcFirstLastPara="0" vertOverflow="overflow" horzOverflow="overflow" vert="horz" wrap="square" lIns="91440" tIns="45720" rIns="91440" bIns="45720" numCol="1" spcCol="0" rtlCol="0" fromWordArt="0" anchor="ctr" anchorCtr="0" forceAA="0" compatLnSpc="1">
+                        <a:prstTxWarp prst="textNoShape">
+                          <a:avLst/>
+                        </a:prstTxWarp>
+                        <a:noAutofit/>
+                      </wps:bodyPr>
+                    </wps:wsp>
+                  </a:graphicData>
+                </a:graphic>
+                <wp14:sizeRelH relativeFrom="margin">
+                  <wp14:pctWidth>0</wp14:pctWidth>
+                </wp14:sizeRelH>
+                <wp14:sizeRelV relativeFrom="margin">
+                  <wp14:pctHeight>0</wp14:pctHeight>
+                </wp14:sizeRelV>
+              </wp:anchor>
+            </w:drawing>
+          </mc:Choice>
+          <mc:Fallback>
+            <w:pict>
+              <v:rect w14:anchorId="489B0065" id="Rettangolo 29" o:spid="_x0000_s1026" style="position:absolute;margin-left:410.15pt;margin-top:77pt;width:78.6pt;height:25.05pt;z-index:251708416;visibility:visible;mso-wrap-style:square;mso-width-percent:0;mso-height-percent:0;mso-wrap-distance-left:9pt;mso-wrap-distance-top:0;mso-wrap-distance-right:9pt;mso-wrap-distance-bottom:0;mso-position-horizontal:absolute;mso-position-horizontal-relative:margin;mso-position-vertical:absolute;mso-position-vertical-relative:text;mso-width-percent:0;mso-height-percent:0;mso-width-relative:margin;mso-height-relative:margin;v-text-anchor:middle" o:gfxdata="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" filled="f" strokecolor="#00b050" strokeweight="1pt">
+                <w10:wrap anchorx="margin"/>
+              </v:rect>
+            </w:pict>
+          </mc:Fallback>
+        </mc:AlternateContent>
+      </w:r>
+      <w:r>
+        <w:rPr>
+          <w:b/>
+          <w:bCs/>
+          <w:noProof/>
+          <w:color w:val="0070C0"/>
+          <w:sz w:val="24"/>
+          <w:szCs w:val="24"/>
+          <w:lang w:eastAsia="it-IT"/>
+        </w:rPr>
+        <mc:AlternateContent>
+          <mc:Choice Requires="wps">
+            <w:drawing>
+              <wp:anchor distT="0" distB="0" distL="114300" distR="114300" simplePos="0" relativeHeight="251706368" behindDoc="0" locked="0" layoutInCell="1" allowOverlap="1" wp14:anchorId="7154B228" wp14:editId="4810A9AB">
+                <wp:simplePos x="0" y="0"/>
+                <wp:positionH relativeFrom="column">
+                  <wp:posOffset>5989803</wp:posOffset>
+                </wp:positionH>
+                <wp:positionV relativeFrom="paragraph">
+                  <wp:posOffset>698551</wp:posOffset>
+                </wp:positionV>
+                <wp:extent cx="222961" cy="212140"/>
+                <wp:effectExtent l="0" t="0" r="24765" b="16510"/>
+                <wp:wrapNone/>
+                <wp:docPr id="28" name="Ovale 28"/>
+                <wp:cNvGraphicFramePr/>
+                <a:graphic xmlns:a="http://schemas.openxmlformats.org/drawingml/2006/main">
+                  <a:graphicData uri="http://schemas.microsoft.com/office/word/2010/wordprocessingShape">
+                    <wps:wsp>
+                      <wps:cNvSpPr/>
+                      <wps:spPr>
+                        <a:xfrm>
+                          <a:off x="0" y="0"/>
+                          <a:ext cx="222961" cy="212140"/>
+                        </a:xfrm>
+                        <a:prstGeom prst="ellipse">
+                          <a:avLst/>
+                        </a:prstGeom>
+                        <a:noFill/>
+                        <a:ln>
+                          <a:solidFill>
+                            <a:srgbClr val="FF0000"/>
+                          </a:solidFill>
+                        </a:ln>
+                      </wps:spPr>
+                      <wps:style>
+                        <a:lnRef idx="2">
+                          <a:schemeClr val="accent1">
+                            <a:shade val="50000"/>
+                          </a:schemeClr>
+                        </a:lnRef>
+                        <a:fillRef idx="1">
+                          <a:schemeClr val="accent1"/>
+                        </a:fillRef>
+                        <a:effectRef idx="0">
+                          <a:schemeClr val="accent1"/>
+                        </a:effectRef>
+                        <a:fontRef idx="minor">
+                          <a:schemeClr val="lt1"/>
+                        </a:fontRef>
+                      </wps:style>
+                      <wps:bodyPr rot="0" spcFirstLastPara="0" vertOverflow="overflow" horzOverflow="overflow" vert="horz" wrap="square" lIns="91440" tIns="45720" rIns="91440" bIns="45720" numCol="1" spcCol="0" rtlCol="0" fromWordArt="0" anchor="ctr" anchorCtr="0" forceAA="0" compatLnSpc="1">
+                        <a:prstTxWarp prst="textNoShape">
+                          <a:avLst/>
+                        </a:prstTxWarp>
+                        <a:noAutofit/>
+                      </wps:bodyPr>
+                    </wps:wsp>
+                  </a:graphicData>
+                </a:graphic>
+                <wp14:sizeRelH relativeFrom="margin">
+                  <wp14:pctWidth>0</wp14:pctWidth>
+                </wp14:sizeRelH>
+                <wp14:sizeRelV relativeFrom="margin">
+                  <wp14:pctHeight>0</wp14:pctHeight>
+                </wp14:sizeRelV>
+              </wp:anchor>
+            </w:drawing>
+          </mc:Choice>
+          <mc:Fallback>
+            <w:pict>
+              <v:oval w14:anchorId="39BBD914" id="Ovale 28" o:spid="_x0000_s1026" style="position:absolute;margin-left:471.65pt;margin-top:55pt;width:17.55pt;height:16.7pt;z-index:251706368;visibility:visible;mso-wrap-style:square;mso-width-percent:0;mso-height-percent:0;mso-wrap-distance-left:9pt;mso-wrap-distance-top:0;mso-wrap-distance-right:9pt;mso-wrap-distance-bottom:0;mso-position-horizontal:absolute;mso-position-horizontal-relative:text;mso-position-vertical:absolute;mso-position-vertical-relative:text;mso-width-percent:0;mso-height-percent:0;mso-width-relative:margin;mso-height-relative:margin;v-text-anchor:middle" o:gfxdata="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" filled="f" strokecolor="red" strokeweight="1pt">
+                <v:stroke joinstyle="miter"/>
+              </v:oval>
+            </w:pict>
+          </mc:Fallback>
+        </mc:AlternateContent>
+      </w:r>
+      <w:r>
+        <w:rPr>
+          <w:b/>
+          <w:bCs/>
+          <w:noProof/>
+          <w:color w:val="0070C0"/>
+          <w:sz w:val="24"/>
+          <w:szCs w:val="24"/>
+          <w:lang w:eastAsia="it-IT"/>
+        </w:rPr>
+        <mc:AlternateContent>
+          <mc:Choice Requires="wps">
+            <w:drawing>
+              <wp:anchor distT="0" distB="0" distL="114300" distR="114300" simplePos="0" relativeHeight="251692032" behindDoc="0" locked="0" layoutInCell="1" allowOverlap="1" wp14:anchorId="639B7298" wp14:editId="5F211EDB">
+                <wp:simplePos x="0" y="0"/>
+                <wp:positionH relativeFrom="column">
+                  <wp:posOffset>5194072</wp:posOffset>
+                </wp:positionH>
+                <wp:positionV relativeFrom="paragraph">
+                  <wp:posOffset>699236</wp:posOffset>
+                </wp:positionV>
+                <wp:extent cx="222961" cy="212140"/>
+                <wp:effectExtent l="0" t="0" r="24765" b="16510"/>
+                <wp:wrapNone/>
+                <wp:docPr id="20" name="Ovale 20"/>
+                <wp:cNvGraphicFramePr/>
+                <a:graphic xmlns:a="http://schemas.openxmlformats.org/drawingml/2006/main">
+                  <a:graphicData uri="http://schemas.microsoft.com/office/word/2010/wordprocessingShape">
+                    <wps:wsp>
+                      <wps:cNvSpPr/>
+                      <wps:spPr>
+                        <a:xfrm>
+                          <a:off x="0" y="0"/>
+                          <a:ext cx="222961" cy="212140"/>
+                        </a:xfrm>
+                        <a:prstGeom prst="ellipse">
+                          <a:avLst/>
+                        </a:prstGeom>
+                        <a:noFill/>
+                        <a:ln>
+                          <a:solidFill>
+                            <a:srgbClr val="FF0000"/>
+                          </a:solidFill>
+                        </a:ln>
+                      </wps:spPr>
+                      <wps:style>
+                        <a:lnRef idx="2">
+                          <a:schemeClr val="accent1">
+                            <a:shade val="50000"/>
+                          </a:schemeClr>
+                        </a:lnRef>
+                        <a:fillRef idx="1">
+                          <a:schemeClr val="accent1"/>
+                        </a:fillRef>
+                        <a:effectRef idx="0">
+                          <a:schemeClr val="accent1"/>
+                        </a:effectRef>
+                        <a:fontRef idx="minor">
+                          <a:schemeClr val="lt1"/>
+                        </a:fontRef>
+                      </wps:style>
+                      <wps:bodyPr rot="0" spcFirstLastPara="0" vertOverflow="overflow" horzOverflow="overflow" vert="horz" wrap="square" lIns="91440" tIns="45720" rIns="91440" bIns="45720" numCol="1" spcCol="0" rtlCol="0" fromWordArt="0" anchor="ctr" anchorCtr="0" forceAA="0" compatLnSpc="1">
+                        <a:prstTxWarp prst="textNoShape">
+                          <a:avLst/>
+                        </a:prstTxWarp>
+                        <a:noAutofit/>
+                      </wps:bodyPr>
+                    </wps:wsp>
+                  </a:graphicData>
+                </a:graphic>
+                <wp14:sizeRelH relativeFrom="margin">
+                  <wp14:pctWidth>0</wp14:pctWidth>
+                </wp14:sizeRelH>
+                <wp14:sizeRelV relativeFrom="margin">
+                  <wp14:pctHeight>0</wp14:pctHeight>
+                </wp14:sizeRelV>
+              </wp:anchor>
+            </w:drawing>
+          </mc:Choice>
+          <mc:Fallback>
+            <w:pict>
+              <v:oval w14:anchorId="0B62FD0E" id="Ovale 20" o:spid="_x0000_s1026" style="position:absolute;margin-left:409pt;margin-top:55.05pt;width:17.55pt;height:16.7pt;z-index:251692032;visibility:visible;mso-wrap-style:square;mso-width-percent:0;mso-height-percent:0;mso-wrap-distance-left:9pt;mso-wrap-distance-top:0;mso-wrap-distance-right:9pt;mso-wrap-distance-bottom:0;mso-position-horizontal:absolute;mso-position-horizontal-relative:text;mso-position-vertical:absolute;mso-position-vertical-relative:text;mso-width-percent:0;mso-height-percent:0;mso-width-relative:margin;mso-height-relative:margin;v-text-anchor:middle" o:gfxdata="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" filled="f" strokecolor="red" strokeweight="1pt">
+                <v:stroke joinstyle="miter"/>
+              </v:oval>
+            </w:pict>
+          </mc:Fallback>
+        </mc:AlternateContent>
+      </w:r>
+      <w:r>
+        <w:rPr>
+          <w:b/>
+          <w:bCs/>
+          <w:noProof/>
+          <w:color w:val="0070C0"/>
+          <w:sz w:val="24"/>
+          <w:szCs w:val="24"/>
+          <w:lang w:eastAsia="it-IT"/>
+        </w:rPr>
+        <mc:AlternateContent>
+          <mc:Choice Requires="wps">
+            <w:drawing>
+              <wp:anchor distT="0" distB="0" distL="114300" distR="114300" simplePos="0" relativeHeight="251696128" behindDoc="0" locked="0" layoutInCell="1" allowOverlap="1" wp14:anchorId="22E37568" wp14:editId="24AE0F8E">
+                <wp:simplePos x="0" y="0"/>
+                <wp:positionH relativeFrom="column">
+                  <wp:posOffset>5227169</wp:posOffset>
+                </wp:positionH>
+                <wp:positionV relativeFrom="paragraph">
+                  <wp:posOffset>195148</wp:posOffset>
+                </wp:positionV>
+                <wp:extent cx="950798" cy="716890"/>
+                <wp:effectExtent l="0" t="0" r="20955" b="26670"/>
+                <wp:wrapNone/>
+                <wp:docPr id="22" name="Ovale 22"/>
+                <wp:cNvGraphicFramePr/>
+                <a:graphic xmlns:a="http://schemas.openxmlformats.org/drawingml/2006/main">
+                  <a:graphicData uri="http://schemas.microsoft.com/office/word/2010/wordprocessingShape">
+                    <wps:wsp>
+                      <wps:cNvSpPr/>
+                      <wps:spPr>
+                        <a:xfrm>
+                          <a:off x="0" y="0"/>
+                          <a:ext cx="950798" cy="716890"/>
+                        </a:xfrm>
+                        <a:prstGeom prst="ellipse">
+                          <a:avLst/>
+                        </a:prstGeom>
+                        <a:noFill/>
+                        <a:ln>
+                          <a:solidFill>
+                            <a:srgbClr val="00B050"/>
+                          </a:solidFill>
+                        </a:ln>
+                      </wps:spPr>
+                      <wps:style>
+                        <a:lnRef idx="2">
+                          <a:schemeClr val="accent1">
+                            <a:shade val="50000"/>
+                          </a:schemeClr>
+                        </a:lnRef>
+                        <a:fillRef idx="1">
+                          <a:schemeClr val="accent1"/>
+                        </a:fillRef>
+                        <a:effectRef idx="0">
+                          <a:schemeClr val="accent1"/>
+                        </a:effectRef>
+                        <a:fontRef idx="minor">
+                          <a:schemeClr val="lt1"/>
+                        </a:fontRef>
+                      </wps:style>
+                      <wps:bodyPr rot="0" spcFirstLastPara="0" vertOverflow="overflow" horzOverflow="overflow" vert="horz" wrap="square" lIns="91440" tIns="45720" rIns="91440" bIns="45720" numCol="1" spcCol="0" rtlCol="0" fromWordArt="0" anchor="ctr" anchorCtr="0" forceAA="0" compatLnSpc="1">
+                        <a:prstTxWarp prst="textNoShape">
+                          <a:avLst/>
+                        </a:prstTxWarp>
+                        <a:noAutofit/>
+                      </wps:bodyPr>
+                    </wps:wsp>
+                  </a:graphicData>
+                </a:graphic>
+                <wp14:sizeRelH relativeFrom="margin">
+                  <wp14:pctWidth>0</wp14:pctWidth>
+                </wp14:sizeRelH>
+                <wp14:sizeRelV relativeFrom="margin">
+                  <wp14:pctHeight>0</wp14:pctHeight>
+                </wp14:sizeRelV>
+              </wp:anchor>
+            </w:drawing>
+          </mc:Choice>
+          <mc:Fallback>
+            <w:pict>
+              <v:oval w14:anchorId="2320AF91" id="Ovale 22" o:spid="_x0000_s1026" style="position:absolute;margin-left:411.6pt;margin-top:15.35pt;width:74.85pt;height:56.45pt;z-index:251696128;visibility:visible;mso-wrap-style:square;mso-width-percent:0;mso-height-percent:0;mso-wrap-distance-left:9pt;mso-wrap-distance-top:0;mso-wrap-distance-right:9pt;mso-wrap-distance-bottom:0;mso-position-horizontal:absolute;mso-position-horizontal-relative:text;mso-position-vertical:absolute;mso-position-vertical-relative:text;mso-width-percent:0;mso-height-percent:0;mso-width-relative:margin;mso-height-relative:margin;v-text-anchor:middle" o:gfxdata="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" filled="f" strokecolor="#00b050" strokeweight="1pt">
+                <v:stroke joinstyle="miter"/>
+              </v:oval>
+            </w:pict>
+          </mc:Fallback>
+        </mc:AlternateContent>
+      </w:r>
+      <w:r>
+        <w:rPr>
+          <w:b/>
+          <w:bCs/>
+          <w:noProof/>
+          <w:color w:val="0070C0"/>
+          <w:sz w:val="24"/>
+          <w:szCs w:val="24"/>
+          <w:lang w:eastAsia="it-IT"/>
+        </w:rPr>
+        <mc:AlternateContent>
+          <mc:Choice Requires="wps">
+            <w:drawing>
+              <wp:anchor distT="0" distB="0" distL="114300" distR="114300" simplePos="0" relativeHeight="251689984" behindDoc="0" locked="0" layoutInCell="1" allowOverlap="1" wp14:anchorId="7BDE209B" wp14:editId="42B3C04C">
+                <wp:simplePos x="0" y="0"/>
+                <wp:positionH relativeFrom="column">
+                  <wp:posOffset>5998921</wp:posOffset>
+                </wp:positionH>
+                <wp:positionV relativeFrom="paragraph">
+                  <wp:posOffset>195148</wp:posOffset>
+                </wp:positionV>
+                <wp:extent cx="208331" cy="208483"/>
+                <wp:effectExtent l="0" t="0" r="20320" b="20320"/>
+                <wp:wrapNone/>
+                <wp:docPr id="19" name="Ovale 19"/>
+                <wp:cNvGraphicFramePr/>
+                <a:graphic xmlns:a="http://schemas.openxmlformats.org/drawingml/2006/main">
+                  <a:graphicData uri="http://schemas.microsoft.com/office/word/2010/wordprocessingShape">
+                    <wps:wsp>
+                      <wps:cNvSpPr/>
+                      <wps:spPr>
+                        <a:xfrm>
+                          <a:off x="0" y="0"/>
+                          <a:ext cx="208331" cy="208483"/>
+                        </a:xfrm>
+                        <a:prstGeom prst="ellipse">
+                          <a:avLst/>
+                        </a:prstGeom>
+                        <a:noFill/>
+                        <a:ln>
+                          <a:solidFill>
+                            <a:srgbClr val="FF0000"/>
+                          </a:solidFill>
+                        </a:ln>
+                      </wps:spPr>
+                      <wps:style>
+                        <a:lnRef idx="2">
+                          <a:schemeClr val="accent1">
+                            <a:shade val="50000"/>
+                          </a:schemeClr>
+                        </a:lnRef>
+                        <a:fillRef idx="1">
+                          <a:schemeClr val="accent1"/>
+                        </a:fillRef>
+                        <a:effectRef idx="0">
+                          <a:schemeClr val="accent1"/>
+                        </a:effectRef>
+                        <a:fontRef idx="minor">
+                          <a:schemeClr val="lt1"/>
+                        </a:fontRef>
+                      </wps:style>
+                      <wps:bodyPr rot="0" spcFirstLastPara="0" vertOverflow="overflow" horzOverflow="overflow" vert="horz" wrap="square" lIns="91440" tIns="45720" rIns="91440" bIns="45720" numCol="1" spcCol="0" rtlCol="0" fromWordArt="0" anchor="ctr" anchorCtr="0" forceAA="0" compatLnSpc="1">
+                        <a:prstTxWarp prst="textNoShape">
+                          <a:avLst/>
+                        </a:prstTxWarp>
+                        <a:noAutofit/>
+                      </wps:bodyPr>
+                    </wps:wsp>
+                  </a:graphicData>
+                </a:graphic>
+                <wp14:sizeRelH relativeFrom="margin">
+                  <wp14:pctWidth>0</wp14:pctWidth>
+                </wp14:sizeRelH>
+                <wp14:sizeRelV relativeFrom="margin">
+                  <wp14:pctHeight>0</wp14:pctHeight>
+                </wp14:sizeRelV>
+              </wp:anchor>
+            </w:drawing>
+          </mc:Choice>
+          <mc:Fallback>
+            <w:pict>
+              <v:oval w14:anchorId="757C2AA7" id="Ovale 19" o:spid="_x0000_s1026" style="position:absolute;margin-left:472.35pt;margin-top:15.35pt;width:16.4pt;height:16.4pt;z-index:251689984;visibility:visible;mso-wrap-style:square;mso-width-percent:0;mso-height-percent:0;mso-wrap-distance-left:9pt;mso-wrap-distance-top:0;mso-wrap-distance-right:9pt;mso-wrap-distance-bottom:0;mso-position-horizontal:absolute;mso-position-horizontal-relative:text;mso-position-vertical:absolute;mso-position-vertical-relative:text;mso-width-percent:0;mso-height-percent:0;mso-width-relative:margin;mso-height-relative:margin;v-text-anchor:middle" o:gfxdata="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" filled="f" strokecolor="red" strokeweight="1pt">
+                <v:stroke joinstyle="miter"/>
+              </v:oval>
+            </w:pict>
+          </mc:Fallback>
+        </mc:AlternateContent>
+      </w:r>
+      <w:r>
+        <w:rPr>
+          <w:b/>
+          <w:bCs/>
+          <w:noProof/>
+          <w:color w:val="0070C0"/>
+          <w:sz w:val="24"/>
+          <w:szCs w:val="24"/>
+          <w:lang w:eastAsia="it-IT"/>
+        </w:rPr>
+        <mc:AlternateContent>
+          <mc:Choice Requires="wps">
+            <w:drawing>
+              <wp:anchor distT="0" distB="0" distL="114300" distR="114300" simplePos="0" relativeHeight="251687936" behindDoc="0" locked="0" layoutInCell="1" allowOverlap="1" wp14:anchorId="678E7BD3" wp14:editId="78DE999C">
+                <wp:simplePos x="0" y="0"/>
+                <wp:positionH relativeFrom="column">
+                  <wp:posOffset>5183275</wp:posOffset>
+                </wp:positionH>
+                <wp:positionV relativeFrom="paragraph">
+                  <wp:posOffset>173203</wp:posOffset>
+                </wp:positionV>
+                <wp:extent cx="244907" cy="245059"/>
+                <wp:effectExtent l="0" t="0" r="22225" b="22225"/>
+                <wp:wrapNone/>
+                <wp:docPr id="13" name="Ovale 13"/>
+                <wp:cNvGraphicFramePr/>
+                <a:graphic xmlns:a="http://schemas.openxmlformats.org/drawingml/2006/main">
+                  <a:graphicData uri="http://schemas.microsoft.com/office/word/2010/wordprocessingShape">
+                    <wps:wsp>
+                      <wps:cNvSpPr/>
+                      <wps:spPr>
+                        <a:xfrm>
+                          <a:off x="0" y="0"/>
+                          <a:ext cx="244907" cy="245059"/>
+                        </a:xfrm>
+                        <a:prstGeom prst="ellipse">
+                          <a:avLst/>
+                        </a:prstGeom>
+                        <a:noFill/>
+                        <a:ln>
+                          <a:solidFill>
+                            <a:srgbClr val="FF0000"/>
+                          </a:solidFill>
+                        </a:ln>
+                      </wps:spPr>
+                      <wps:style>
+                        <a:lnRef idx="2">
+                          <a:schemeClr val="accent1">
+                            <a:shade val="50000"/>
+                          </a:schemeClr>
+                        </a:lnRef>
+                        <a:fillRef idx="1">
+                          <a:schemeClr val="accent1"/>
+                        </a:fillRef>
+                        <a:effectRef idx="0">
+                          <a:schemeClr val="accent1"/>
+                        </a:effectRef>
+                        <a:fontRef idx="minor">
+                          <a:schemeClr val="lt1"/>
+                        </a:fontRef>
+                      </wps:style>
+                      <wps:bodyPr rot="0" spcFirstLastPara="0" vertOverflow="overflow" horzOverflow="overflow" vert="horz" wrap="square" lIns="91440" tIns="45720" rIns="91440" bIns="45720" numCol="1" spcCol="0" rtlCol="0" fromWordArt="0" anchor="ctr" anchorCtr="0" forceAA="0" compatLnSpc="1">
+                        <a:prstTxWarp prst="textNoShape">
+                          <a:avLst/>
+                        </a:prstTxWarp>
+                        <a:noAutofit/>
+                      </wps:bodyPr>
+                    </wps:wsp>
+                  </a:graphicData>
+                </a:graphic>
+                <wp14:sizeRelH relativeFrom="margin">
+                  <wp14:pctWidth>0</wp14:pctWidth>
+                </wp14:sizeRelH>
+                <wp14:sizeRelV relativeFrom="margin">
+                  <wp14:pctHeight>0</wp14:pctHeight>
+                </wp14:sizeRelV>
+              </wp:anchor>
+            </w:drawing>
+          </mc:Choice>
+          <mc:Fallback>
+            <w:pict>
+              <v:oval w14:anchorId="5CAC7755" id="Ovale 13" o:spid="_x0000_s1026" style="position:absolute;margin-left:408.15pt;margin-top:13.65pt;width:19.3pt;height:19.3pt;z-index:251687936;visibility:visible;mso-wrap-style:square;mso-width-percent:0;mso-height-percent:0;mso-wrap-distance-left:9pt;mso-wrap-distance-top:0;mso-wrap-distance-right:9pt;mso-wrap-distance-bottom:0;mso-position-horizontal:absolute;mso-position-horizontal-relative:text;mso-position-vertical:absolute;mso-position-vertical-relative:text;mso-width-percent:0;mso-height-percent:0;mso-width-relative:margin;mso-height-relative:margin;v-text-anchor:middle" o:gfxdata="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" filled="f" strokecolor="red" strokeweight="1pt">
+                <v:stroke joinstyle="miter"/>
+              </v:oval>
+            </w:pict>
+          </mc:Fallback>
+        </mc:AlternateContent>
+      </w:r>
+      <w:r>
+        <w:t>Una volta che, nella schermata iniziale, sono stati inseriti i giocatori e i loro nomi, si passa alla schermata di gioco (appena avviata può avere un aspetto simile a quella a fianco).</w:t>
+      </w:r>
+      <w:r>
+        <w:t xml:space="preserve"> Questa finestra non può essere ridimensionata, ma può essere chiusa oppure ridotta a icona. È composta dai seguenti oggetti:</w:t>
       </w:r>
     </w:p>
     <w:p>
@@ -2755,19 +3439,23 @@
         </w:numPr>
       </w:pPr>
       <w:r>
-        <w:t xml:space="preserve">4 </w:t>
-      </w:r>
-      <w:proofErr w:type="spellStart"/>
-      <w:r>
-        <w:rPr>
-          <w:b/>
-          <w:bCs/>
-        </w:rPr>
-        <w:t>PictureBox</w:t>
-      </w:r>
-      <w:proofErr w:type="spellEnd"/>
-      <w:r>
-        <w:t xml:space="preserve"> (evidenziate in rosso), necessarie per contenere le immagini del logo di Memory;</w:t>
+        <w:rPr>
+          <w:bCs/>
+        </w:rPr>
+        <w:t>4</w:t>
+      </w:r>
+      <w:r>
+        <w:rPr>
+          <w:b/>
+          <w:bCs/>
+        </w:rPr>
+        <w:t xml:space="preserve"> Button</w:t>
+      </w:r>
+      <w:r>
+        <w:rPr>
+          <w:bCs/>
+        </w:rPr>
+        <w:t>, che contengono le tessere nascoste e, una volta cliccate, mostrano l’immagine della tessera girata;</w:t>
       </w:r>
     </w:p>
     <w:p>
@@ -2779,17 +3467,17 @@
         </w:numPr>
       </w:pPr>
       <w:r>
-        <w:t xml:space="preserve">2 </w:t>
-      </w:r>
-      <w:r>
-        <w:rPr>
-          <w:b/>
-          <w:bCs/>
-        </w:rPr>
-        <w:t>Label</w:t>
-      </w:r>
-      <w:r>
-        <w:t xml:space="preserve"> (evidenziate in verde), che contengono testo guida utile per l’utente;</w:t>
+        <w:t xml:space="preserve">4 </w:t>
+      </w:r>
+      <w:r>
+        <w:rPr>
+          <w:b/>
+          <w:bCs/>
+        </w:rPr>
+        <w:t>PictureBox</w:t>
+      </w:r>
+      <w:r>
+        <w:t xml:space="preserve"> (evidenziate in rosso), necessarie per contenere le immagini del logo di Memory;</w:t>
       </w:r>
     </w:p>
     <w:p>
@@ -2801,26 +3489,189 @@
         </w:numPr>
       </w:pPr>
       <w:r>
-        <w:t xml:space="preserve">2 </w:t>
-      </w:r>
-      <w:proofErr w:type="spellStart"/>
-      <w:r>
-        <w:rPr>
-          <w:b/>
-          <w:bCs/>
-        </w:rPr>
-        <w:t>RadioButton</w:t>
-      </w:r>
-      <w:proofErr w:type="spellEnd"/>
-      <w:r>
-        <w:rPr>
-          <w:b/>
-          <w:bCs/>
-        </w:rPr>
+        <w:rPr>
+          <w:b/>
+          <w:bCs/>
+          <w:noProof/>
+          <w:color w:val="0070C0"/>
+          <w:sz w:val="24"/>
+          <w:szCs w:val="24"/>
+          <w:lang w:eastAsia="it-IT"/>
+        </w:rPr>
+        <mc:AlternateContent>
+          <mc:Choice Requires="wps">
+            <w:drawing>
+              <wp:anchor distT="0" distB="0" distL="114300" distR="114300" simplePos="0" relativeHeight="251714560" behindDoc="0" locked="0" layoutInCell="1" allowOverlap="1" wp14:anchorId="618DFCB3" wp14:editId="123D4406">
+                <wp:simplePos x="0" y="0"/>
+                <wp:positionH relativeFrom="column">
+                  <wp:posOffset>4027805</wp:posOffset>
+                </wp:positionH>
+                <wp:positionV relativeFrom="page">
+                  <wp:posOffset>4842510</wp:posOffset>
+                </wp:positionV>
+                <wp:extent cx="949960" cy="847725"/>
+                <wp:effectExtent l="19050" t="19050" r="21590" b="28575"/>
+                <wp:wrapNone/>
+                <wp:docPr id="32" name="Rettangolo 32"/>
+                <wp:cNvGraphicFramePr/>
+                <a:graphic xmlns:a="http://schemas.openxmlformats.org/drawingml/2006/main">
+                  <a:graphicData uri="http://schemas.microsoft.com/office/word/2010/wordprocessingShape">
+                    <wps:wsp>
+                      <wps:cNvSpPr/>
+                      <wps:spPr>
+                        <a:xfrm>
+                          <a:off x="0" y="0"/>
+                          <a:ext cx="949960" cy="847725"/>
+                        </a:xfrm>
+                        <a:prstGeom prst="rect">
+                          <a:avLst/>
+                        </a:prstGeom>
+                        <a:noFill/>
+                        <a:ln w="28575">
+                          <a:solidFill>
+                            <a:srgbClr val="FF0000"/>
+                          </a:solidFill>
+                        </a:ln>
+                      </wps:spPr>
+                      <wps:style>
+                        <a:lnRef idx="2">
+                          <a:schemeClr val="accent1">
+                            <a:shade val="50000"/>
+                          </a:schemeClr>
+                        </a:lnRef>
+                        <a:fillRef idx="1">
+                          <a:schemeClr val="accent1"/>
+                        </a:fillRef>
+                        <a:effectRef idx="0">
+                          <a:schemeClr val="accent1"/>
+                        </a:effectRef>
+                        <a:fontRef idx="minor">
+                          <a:schemeClr val="lt1"/>
+                        </a:fontRef>
+                      </wps:style>
+                      <wps:bodyPr rot="0" spcFirstLastPara="0" vertOverflow="overflow" horzOverflow="overflow" vert="horz" wrap="square" lIns="91440" tIns="45720" rIns="91440" bIns="45720" numCol="1" spcCol="0" rtlCol="0" fromWordArt="0" anchor="ctr" anchorCtr="0" forceAA="0" compatLnSpc="1">
+                        <a:prstTxWarp prst="textNoShape">
+                          <a:avLst/>
+                        </a:prstTxWarp>
+                        <a:noAutofit/>
+                      </wps:bodyPr>
+                    </wps:wsp>
+                  </a:graphicData>
+                </a:graphic>
+                <wp14:sizeRelH relativeFrom="margin">
+                  <wp14:pctWidth>0</wp14:pctWidth>
+                </wp14:sizeRelH>
+                <wp14:sizeRelV relativeFrom="margin">
+                  <wp14:pctHeight>0</wp14:pctHeight>
+                </wp14:sizeRelV>
+              </wp:anchor>
+            </w:drawing>
+          </mc:Choice>
+          <mc:Fallback>
+            <w:pict>
+              <v:rect w14:anchorId="18D717BE" id="Rettangolo 32" o:spid="_x0000_s1026" style="position:absolute;margin-left:317.15pt;margin-top:381.3pt;width:74.8pt;height:66.75pt;z-index:251714560;visibility:visible;mso-wrap-style:square;mso-width-percent:0;mso-height-percent:0;mso-wrap-distance-left:9pt;mso-wrap-distance-top:0;mso-wrap-distance-right:9pt;mso-wrap-distance-bottom:0;mso-position-horizontal:absolute;mso-position-horizontal-relative:text;mso-position-vertical:absolute;mso-position-vertical-relative:page;mso-width-percent:0;mso-height-percent:0;mso-width-relative:margin;mso-height-relative:margin;v-text-anchor:middle" o:gfxdata="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" filled="f" strokecolor="red" strokeweight="2.25pt">
+                <w10:wrap anchory="page"/>
+              </v:rect>
+            </w:pict>
+          </mc:Fallback>
+        </mc:AlternateContent>
+      </w:r>
+      <w:r>
+        <w:rPr>
+          <w:noProof/>
+          <w:lang w:eastAsia="it-IT"/>
+        </w:rPr>
+        <w:drawing>
+          <wp:anchor distT="0" distB="0" distL="114300" distR="114300" simplePos="0" relativeHeight="251704320" behindDoc="0" locked="0" layoutInCell="1" allowOverlap="1" wp14:anchorId="39EBF40F" wp14:editId="066CA378">
+            <wp:simplePos x="0" y="0"/>
+            <wp:positionH relativeFrom="margin">
+              <wp:posOffset>2753360</wp:posOffset>
+            </wp:positionH>
+            <wp:positionV relativeFrom="page">
+              <wp:posOffset>3803650</wp:posOffset>
+            </wp:positionV>
+            <wp:extent cx="3528060" cy="2716530"/>
+            <wp:effectExtent l="0" t="0" r="0" b="7620"/>
+            <wp:wrapSquare wrapText="bothSides"/>
+            <wp:docPr id="27" name="Immagine 27" descr="E:\4F A.S. 2021-2022\Il-Gioco-del-Memory-main\Immagini\Screenshots\schermata_gioco7.jpg"/>
+            <wp:cNvGraphicFramePr>
+              <a:graphicFrameLocks xmlns:a="http://schemas.openxmlformats.org/drawingml/2006/main" noChangeAspect="1"/>
+            </wp:cNvGraphicFramePr>
+            <a:graphic xmlns:a="http://schemas.openxmlformats.org/drawingml/2006/main">
+              <a:graphicData uri="http://schemas.openxmlformats.org/drawingml/2006/picture">
+                <pic:pic xmlns:pic="http://schemas.openxmlformats.org/drawingml/2006/picture">
+                  <pic:nvPicPr>
+                    <pic:cNvPr id="0" name="Picture 1" descr="E:\4F A.S. 2021-2022\Il-Gioco-del-Memory-main\Immagini\Screenshots\schermata_gioco7.jpg"/>
+                    <pic:cNvPicPr>
+                      <a:picLocks noChangeAspect="1" noChangeArrowheads="1"/>
+                    </pic:cNvPicPr>
+                  </pic:nvPicPr>
+                  <pic:blipFill>
+                    <a:blip r:embed="rId12">
+                      <a:extLst>
+                        <a:ext uri="{28A0092B-C50C-407E-A947-70E740481C1C}">
+                          <a14:useLocalDpi xmlns:a14="http://schemas.microsoft.com/office/drawing/2010/main" val="0"/>
+                        </a:ext>
+                      </a:extLst>
+                    </a:blip>
+                    <a:srcRect/>
+                    <a:stretch>
+                      <a:fillRect/>
+                    </a:stretch>
+                  </pic:blipFill>
+                  <pic:spPr bwMode="auto">
+                    <a:xfrm>
+                      <a:off x="0" y="0"/>
+                      <a:ext cx="3528060" cy="2716530"/>
+                    </a:xfrm>
+                    <a:prstGeom prst="rect">
+                      <a:avLst/>
+                    </a:prstGeom>
+                    <a:noFill/>
+                    <a:ln>
+                      <a:noFill/>
+                    </a:ln>
+                  </pic:spPr>
+                </pic:pic>
+              </a:graphicData>
+            </a:graphic>
+            <wp14:sizeRelH relativeFrom="page">
+              <wp14:pctWidth>0</wp14:pctWidth>
+            </wp14:sizeRelH>
+            <wp14:sizeRelV relativeFrom="page">
+              <wp14:pctHeight>0</wp14:pctHeight>
+            </wp14:sizeRelV>
+          </wp:anchor>
+        </w:drawing>
+      </w:r>
+      <w:r>
+        <w:t>3</w:t>
+      </w:r>
+      <w:r>
         <w:t xml:space="preserve"> </w:t>
       </w:r>
       <w:r>
-        <w:t>(evidenziati in blu), che permettono la scelta tra la modalità un giocatore (un giocatore reale vs computer), oppure due giocatori;</w:t>
+        <w:rPr>
+          <w:b/>
+          <w:bCs/>
+        </w:rPr>
+        <w:t>Label</w:t>
+      </w:r>
+      <w:r>
+        <w:t xml:space="preserve"> (evidenziate in verde), che contengono testo guida utile per l’utente</w:t>
+      </w:r>
+      <w:r>
+        <w:t>, l’indicazione di chi deve giocare, il numero di turno e gli abbinamenti corretti effettuati</w:t>
+      </w:r>
+      <w:r>
+        <w:t>;</w:t>
+      </w:r>
+      <w:r>
+        <w:rPr>
+          <w:noProof/>
+          <w:lang w:eastAsia="it-IT"/>
+        </w:rPr>
+        <w:t xml:space="preserve"> </w:t>
       </w:r>
     </w:p>
     <w:p>
@@ -2832,34 +3683,246 @@
         </w:numPr>
       </w:pPr>
       <w:r>
-        <w:t xml:space="preserve">2 </w:t>
-      </w:r>
-      <w:proofErr w:type="spellStart"/>
-      <w:r>
-        <w:rPr>
-          <w:b/>
-          <w:bCs/>
-        </w:rPr>
-        <w:t>TextBox</w:t>
-      </w:r>
-      <w:proofErr w:type="spellEnd"/>
-      <w:r>
-        <w:rPr>
-          <w:b/>
-          <w:bCs/>
-        </w:rPr>
+        <w:rPr>
+          <w:b/>
+          <w:bCs/>
+          <w:noProof/>
+          <w:color w:val="0070C0"/>
+          <w:sz w:val="24"/>
+          <w:szCs w:val="24"/>
+          <w:lang w:eastAsia="it-IT"/>
+        </w:rPr>
+        <mc:AlternateContent>
+          <mc:Choice Requires="wps">
+            <w:drawing>
+              <wp:anchor distT="0" distB="0" distL="114300" distR="114300" simplePos="0" relativeHeight="251716608" behindDoc="0" locked="0" layoutInCell="1" allowOverlap="1" wp14:anchorId="3761B79B" wp14:editId="06EB6D8E">
+                <wp:simplePos x="0" y="0"/>
+                <wp:positionH relativeFrom="column">
+                  <wp:posOffset>2900934</wp:posOffset>
+                </wp:positionH>
+                <wp:positionV relativeFrom="page">
+                  <wp:posOffset>4739640</wp:posOffset>
+                </wp:positionV>
+                <wp:extent cx="2194560" cy="1074420"/>
+                <wp:effectExtent l="19050" t="19050" r="15240" b="11430"/>
+                <wp:wrapNone/>
+                <wp:docPr id="33" name="Rettangolo 33"/>
+                <wp:cNvGraphicFramePr/>
+                <a:graphic xmlns:a="http://schemas.openxmlformats.org/drawingml/2006/main">
+                  <a:graphicData uri="http://schemas.microsoft.com/office/word/2010/wordprocessingShape">
+                    <wps:wsp>
+                      <wps:cNvSpPr/>
+                      <wps:spPr>
+                        <a:xfrm>
+                          <a:off x="0" y="0"/>
+                          <a:ext cx="2194560" cy="1074420"/>
+                        </a:xfrm>
+                        <a:prstGeom prst="rect">
+                          <a:avLst/>
+                        </a:prstGeom>
+                        <a:noFill/>
+                        <a:ln w="28575">
+                          <a:solidFill>
+                            <a:schemeClr val="tx1"/>
+                          </a:solidFill>
+                        </a:ln>
+                      </wps:spPr>
+                      <wps:style>
+                        <a:lnRef idx="2">
+                          <a:schemeClr val="accent1">
+                            <a:shade val="50000"/>
+                          </a:schemeClr>
+                        </a:lnRef>
+                        <a:fillRef idx="1">
+                          <a:schemeClr val="accent1"/>
+                        </a:fillRef>
+                        <a:effectRef idx="0">
+                          <a:schemeClr val="accent1"/>
+                        </a:effectRef>
+                        <a:fontRef idx="minor">
+                          <a:schemeClr val="lt1"/>
+                        </a:fontRef>
+                      </wps:style>
+                      <wps:bodyPr rot="0" spcFirstLastPara="0" vertOverflow="overflow" horzOverflow="overflow" vert="horz" wrap="square" lIns="91440" tIns="45720" rIns="91440" bIns="45720" numCol="1" spcCol="0" rtlCol="0" fromWordArt="0" anchor="ctr" anchorCtr="0" forceAA="0" compatLnSpc="1">
+                        <a:prstTxWarp prst="textNoShape">
+                          <a:avLst/>
+                        </a:prstTxWarp>
+                        <a:noAutofit/>
+                      </wps:bodyPr>
+                    </wps:wsp>
+                  </a:graphicData>
+                </a:graphic>
+                <wp14:sizeRelH relativeFrom="margin">
+                  <wp14:pctWidth>0</wp14:pctWidth>
+                </wp14:sizeRelH>
+                <wp14:sizeRelV relativeFrom="margin">
+                  <wp14:pctHeight>0</wp14:pctHeight>
+                </wp14:sizeRelV>
+              </wp:anchor>
+            </w:drawing>
+          </mc:Choice>
+          <mc:Fallback>
+            <w:pict>
+              <v:rect w14:anchorId="34C82563" id="Rettangolo 33" o:spid="_x0000_s1026" style="position:absolute;margin-left:228.4pt;margin-top:373.2pt;width:172.8pt;height:84.6pt;z-index:251716608;visibility:visible;mso-wrap-style:square;mso-width-percent:0;mso-height-percent:0;mso-wrap-distance-left:9pt;mso-wrap-distance-top:0;mso-wrap-distance-right:9pt;mso-wrap-distance-bottom:0;mso-position-horizontal:absolute;mso-position-horizontal-relative:text;mso-position-vertical:absolute;mso-position-vertical-relative:page;mso-width-percent:0;mso-height-percent:0;mso-width-relative:margin;mso-height-relative:margin;v-text-anchor:middle" o:gfxdata="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" filled="f" strokecolor="black [3213]" strokeweight="2.25pt">
+                <w10:wrap anchory="page"/>
+              </v:rect>
+            </w:pict>
+          </mc:Fallback>
+        </mc:AlternateContent>
+      </w:r>
+      <w:r>
+        <w:rPr>
+          <w:b/>
+          <w:bCs/>
+          <w:noProof/>
+          <w:color w:val="0070C0"/>
+          <w:sz w:val="24"/>
+          <w:szCs w:val="24"/>
+          <w:lang w:eastAsia="it-IT"/>
+        </w:rPr>
+        <mc:AlternateContent>
+          <mc:Choice Requires="wps">
+            <w:drawing>
+              <wp:anchor distT="0" distB="0" distL="114300" distR="114300" simplePos="0" relativeHeight="251712512" behindDoc="0" locked="0" layoutInCell="1" allowOverlap="1" wp14:anchorId="13A2E020" wp14:editId="3EF25109">
+                <wp:simplePos x="0" y="0"/>
+                <wp:positionH relativeFrom="column">
+                  <wp:posOffset>3017520</wp:posOffset>
+                </wp:positionH>
+                <wp:positionV relativeFrom="page">
+                  <wp:posOffset>4838700</wp:posOffset>
+                </wp:positionV>
+                <wp:extent cx="949960" cy="847725"/>
+                <wp:effectExtent l="19050" t="19050" r="21590" b="28575"/>
+                <wp:wrapNone/>
+                <wp:docPr id="31" name="Rettangolo 31"/>
+                <wp:cNvGraphicFramePr/>
+                <a:graphic xmlns:a="http://schemas.openxmlformats.org/drawingml/2006/main">
+                  <a:graphicData uri="http://schemas.microsoft.com/office/word/2010/wordprocessingShape">
+                    <wps:wsp>
+                      <wps:cNvSpPr/>
+                      <wps:spPr>
+                        <a:xfrm>
+                          <a:off x="0" y="0"/>
+                          <a:ext cx="949960" cy="847725"/>
+                        </a:xfrm>
+                        <a:prstGeom prst="rect">
+                          <a:avLst/>
+                        </a:prstGeom>
+                        <a:noFill/>
+                        <a:ln w="28575">
+                          <a:solidFill>
+                            <a:srgbClr val="FF0000"/>
+                          </a:solidFill>
+                        </a:ln>
+                      </wps:spPr>
+                      <wps:style>
+                        <a:lnRef idx="2">
+                          <a:schemeClr val="accent1">
+                            <a:shade val="50000"/>
+                          </a:schemeClr>
+                        </a:lnRef>
+                        <a:fillRef idx="1">
+                          <a:schemeClr val="accent1"/>
+                        </a:fillRef>
+                        <a:effectRef idx="0">
+                          <a:schemeClr val="accent1"/>
+                        </a:effectRef>
+                        <a:fontRef idx="minor">
+                          <a:schemeClr val="lt1"/>
+                        </a:fontRef>
+                      </wps:style>
+                      <wps:bodyPr rot="0" spcFirstLastPara="0" vertOverflow="overflow" horzOverflow="overflow" vert="horz" wrap="square" lIns="91440" tIns="45720" rIns="91440" bIns="45720" numCol="1" spcCol="0" rtlCol="0" fromWordArt="0" anchor="ctr" anchorCtr="0" forceAA="0" compatLnSpc="1">
+                        <a:prstTxWarp prst="textNoShape">
+                          <a:avLst/>
+                        </a:prstTxWarp>
+                        <a:noAutofit/>
+                      </wps:bodyPr>
+                    </wps:wsp>
+                  </a:graphicData>
+                </a:graphic>
+                <wp14:sizeRelH relativeFrom="margin">
+                  <wp14:pctWidth>0</wp14:pctWidth>
+                </wp14:sizeRelH>
+                <wp14:sizeRelV relativeFrom="margin">
+                  <wp14:pctHeight>0</wp14:pctHeight>
+                </wp14:sizeRelV>
+              </wp:anchor>
+            </w:drawing>
+          </mc:Choice>
+          <mc:Fallback>
+            <w:pict>
+              <v:rect w14:anchorId="3F0FB582" id="Rettangolo 31" o:spid="_x0000_s1026" style="position:absolute;margin-left:237.6pt;margin-top:381pt;width:74.8pt;height:66.75pt;z-index:251712512;visibility:visible;mso-wrap-style:square;mso-width-percent:0;mso-height-percent:0;mso-wrap-distance-left:9pt;mso-wrap-distance-top:0;mso-wrap-distance-right:9pt;mso-wrap-distance-bottom:0;mso-position-horizontal:absolute;mso-position-horizontal-relative:text;mso-position-vertical:absolute;mso-position-vertical-relative:page;mso-width-percent:0;mso-height-percent:0;mso-width-relative:margin;mso-height-relative:margin;v-text-anchor:middle" o:gfxdata="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" filled="f" strokecolor="red" strokeweight="2.25pt">
+                <w10:wrap anchory="page"/>
+              </v:rect>
+            </w:pict>
+          </mc:Fallback>
+        </mc:AlternateContent>
+      </w:r>
+      <w:r>
+        <w:rPr>
+          <w:b/>
+        </w:rPr>
+        <w:t>ToolStrip</w:t>
+      </w:r>
+      <w:r>
         <w:t xml:space="preserve"> </w:t>
       </w:r>
       <w:r>
-        <w:t xml:space="preserve">(evidenziate in giallo), che permettono ai giocatori di inserire il loro nome; nel caso in cui sia attivata la modalità un giocatore , allora la </w:t>
-      </w:r>
-      <w:proofErr w:type="spellStart"/>
-      <w:r>
-        <w:t>TextBox</w:t>
-      </w:r>
-      <w:proofErr w:type="spellEnd"/>
-      <w:r>
-        <w:t xml:space="preserve"> del secondo giocatore è disattivata, altrimenti è attiva (come nell’immagine qui a fianco); l’inserimento è limitato a 10 caratteri per esigenze grafiche;</w:t>
+        <w:t>(evidenziata</w:t>
+      </w:r>
+      <w:r>
+        <w:t xml:space="preserve"> in </w:t>
+      </w:r>
+      <w:r>
+        <w:t>giallo</w:t>
+      </w:r>
+      <w:r>
+        <w:t>),</w:t>
+      </w:r>
+      <w:r>
+        <w:t xml:space="preserve"> suddiviso nei</w:t>
+      </w:r>
+      <w:r>
+        <w:t xml:space="preserve"> tre</w:t>
+      </w:r>
+      <w:r>
+        <w:t xml:space="preserve"> menu</w:t>
+      </w:r>
+      <w:r>
+        <w:t xml:space="preserve"> </w:t>
+      </w:r>
+      <w:r>
+        <w:rPr>
+          <w:b/>
+        </w:rPr>
+        <w:t>ToolStripDropDownButton</w:t>
+      </w:r>
+      <w:r>
+        <w:t xml:space="preserve"> </w:t>
+      </w:r>
+      <w:r>
+        <w:t>Partita</w:t>
+      </w:r>
+      <w:r>
+        <w:t xml:space="preserve">, </w:t>
+      </w:r>
+      <w:r>
+        <w:t>Visualizzazione</w:t>
+      </w:r>
+      <w:r>
+        <w:t xml:space="preserve"> e </w:t>
+      </w:r>
+      <w:r>
+        <w:t>Aiuto</w:t>
+      </w:r>
+      <w:r>
+        <w:t xml:space="preserve"> </w:t>
+      </w:r>
+      <w:r>
+        <w:t>(?)</w:t>
+      </w:r>
+      <w:r>
+        <w:t>;</w:t>
       </w:r>
     </w:p>
     <w:p>
@@ -2871,38 +3934,31 @@
         </w:numPr>
       </w:pPr>
       <w:r>
-        <w:rPr>
-          <w:b/>
-          <w:bCs/>
-        </w:rPr>
-        <w:t xml:space="preserve">Panel </w:t>
-      </w:r>
-      <w:r>
-        <w:t xml:space="preserve">(evidenziato in nero), contenitore al cui interno si trovano i </w:t>
-      </w:r>
-      <w:proofErr w:type="spellStart"/>
-      <w:r>
-        <w:rPr>
-          <w:b/>
-          <w:bCs/>
-        </w:rPr>
-        <w:t>RadioButton</w:t>
-      </w:r>
-      <w:proofErr w:type="spellEnd"/>
-      <w:r>
-        <w:t xml:space="preserve"> e le </w:t>
-      </w:r>
-      <w:proofErr w:type="spellStart"/>
-      <w:r>
-        <w:rPr>
-          <w:b/>
-          <w:bCs/>
-        </w:rPr>
-        <w:t>TextBox</w:t>
-      </w:r>
-      <w:proofErr w:type="spellEnd"/>
-      <w:r>
-        <w:t>;</w:t>
+        <w:t xml:space="preserve">3 </w:t>
+      </w:r>
+      <w:r>
+        <w:rPr>
+          <w:b/>
+        </w:rPr>
+        <w:t>ToolStripMenuItem</w:t>
+      </w:r>
+      <w:r>
+        <w:rPr>
+          <w:b/>
+        </w:rPr>
+        <w:t xml:space="preserve"> </w:t>
+      </w:r>
+      <w:r>
+        <w:t>(evidenziati in blu)</w:t>
+      </w:r>
+      <w:r>
+        <w:t xml:space="preserve">, </w:t>
+      </w:r>
+      <w:r>
+        <w:t xml:space="preserve">che </w:t>
+      </w:r>
+      <w:r>
+        <w:t>si aprono al click di ognuno dei bottoni Partita, visualizzazione e Aiuto</w:t>
       </w:r>
     </w:p>
     <w:p>
@@ -2915,13 +3971,603 @@
       </w:pPr>
       <w:r>
         <w:rPr>
-          <w:b/>
-          <w:bCs/>
-        </w:rPr>
-        <w:t xml:space="preserve">Button </w:t>
-      </w:r>
-      <w:r>
-        <w:t>(evidenziato in viola), che, se premuto, consente di proseguire al gioco vero e proprio; si attiva solamente quando i giocatori (o giocatore, se ce n’è solo uno di reale) hanno inserito il proprio nome rispettando le regole di inserimento (niente spazi, nomi come G1/G2, oppure due nomi uguali);</w:t>
+          <w:noProof/>
+          <w:lang w:eastAsia="it-IT"/>
+        </w:rPr>
+        <w:drawing>
+          <wp:anchor distT="0" distB="0" distL="114300" distR="114300" simplePos="0" relativeHeight="251720704" behindDoc="0" locked="0" layoutInCell="1" allowOverlap="1" wp14:anchorId="4392066F" wp14:editId="412543CB">
+            <wp:simplePos x="0" y="0"/>
+            <wp:positionH relativeFrom="column">
+              <wp:posOffset>4747260</wp:posOffset>
+            </wp:positionH>
+            <wp:positionV relativeFrom="page">
+              <wp:posOffset>7479665</wp:posOffset>
+            </wp:positionV>
+            <wp:extent cx="1512570" cy="569595"/>
+            <wp:effectExtent l="0" t="0" r="0" b="1905"/>
+            <wp:wrapSquare wrapText="bothSides"/>
+            <wp:docPr id="38" name="Immagine 38" descr="E:\4F A.S. 2021-2022\Il-Gioco-del-Memory-main\Immagini\Screenshots\schermata_gioco5.jpg"/>
+            <wp:cNvGraphicFramePr>
+              <a:graphicFrameLocks xmlns:a="http://schemas.openxmlformats.org/drawingml/2006/main" noChangeAspect="1"/>
+            </wp:cNvGraphicFramePr>
+            <a:graphic xmlns:a="http://schemas.openxmlformats.org/drawingml/2006/main">
+              <a:graphicData uri="http://schemas.openxmlformats.org/drawingml/2006/picture">
+                <pic:pic xmlns:pic="http://schemas.openxmlformats.org/drawingml/2006/picture">
+                  <pic:nvPicPr>
+                    <pic:cNvPr id="0" name="Picture 11" descr="E:\4F A.S. 2021-2022\Il-Gioco-del-Memory-main\Immagini\Screenshots\schermata_gioco5.jpg"/>
+                    <pic:cNvPicPr>
+                      <a:picLocks noChangeAspect="1" noChangeArrowheads="1"/>
+                    </pic:cNvPicPr>
+                  </pic:nvPicPr>
+                  <pic:blipFill rotWithShape="1">
+                    <a:blip r:embed="rId13">
+                      <a:extLst>
+                        <a:ext uri="{28A0092B-C50C-407E-A947-70E740481C1C}">
+                          <a14:useLocalDpi xmlns:a14="http://schemas.microsoft.com/office/drawing/2010/main" val="0"/>
+                        </a:ext>
+                      </a:extLst>
+                    </a:blip>
+                    <a:srcRect l="15662" t="4351" r="59588" b="83543"/>
+                    <a:stretch/>
+                  </pic:blipFill>
+                  <pic:spPr bwMode="auto">
+                    <a:xfrm>
+                      <a:off x="0" y="0"/>
+                      <a:ext cx="1512570" cy="569595"/>
+                    </a:xfrm>
+                    <a:prstGeom prst="rect">
+                      <a:avLst/>
+                    </a:prstGeom>
+                    <a:noFill/>
+                    <a:ln>
+                      <a:noFill/>
+                    </a:ln>
+                    <a:extLst>
+                      <a:ext uri="{53640926-AAD7-44D8-BBD7-CCE9431645EC}">
+                        <a14:shadowObscured xmlns:a14="http://schemas.microsoft.com/office/drawing/2010/main"/>
+                      </a:ext>
+                    </a:extLst>
+                  </pic:spPr>
+                </pic:pic>
+              </a:graphicData>
+            </a:graphic>
+            <wp14:sizeRelH relativeFrom="page">
+              <wp14:pctWidth>0</wp14:pctWidth>
+            </wp14:sizeRelH>
+            <wp14:sizeRelV relativeFrom="page">
+              <wp14:pctHeight>0</wp14:pctHeight>
+            </wp14:sizeRelV>
+          </wp:anchor>
+        </w:drawing>
+      </w:r>
+      <w:r>
+        <w:rPr>
+          <w:b/>
+          <w:bCs/>
+          <w:noProof/>
+          <w:color w:val="0070C0"/>
+          <w:sz w:val="24"/>
+          <w:szCs w:val="24"/>
+          <w:lang w:eastAsia="it-IT"/>
+        </w:rPr>
+        <mc:AlternateContent>
+          <mc:Choice Requires="wps">
+            <w:drawing>
+              <wp:anchor distT="0" distB="0" distL="114300" distR="114300" simplePos="0" relativeHeight="251730944" behindDoc="0" locked="0" layoutInCell="1" allowOverlap="1" wp14:anchorId="524C14FD" wp14:editId="46328F4F">
+                <wp:simplePos x="0" y="0"/>
+                <wp:positionH relativeFrom="column">
+                  <wp:posOffset>4785106</wp:posOffset>
+                </wp:positionH>
+                <wp:positionV relativeFrom="page">
+                  <wp:posOffset>7649032</wp:posOffset>
+                </wp:positionV>
+                <wp:extent cx="1449070" cy="372745"/>
+                <wp:effectExtent l="19050" t="19050" r="17780" b="27305"/>
+                <wp:wrapNone/>
+                <wp:docPr id="43" name="Rettangolo 43"/>
+                <wp:cNvGraphicFramePr/>
+                <a:graphic xmlns:a="http://schemas.openxmlformats.org/drawingml/2006/main">
+                  <a:graphicData uri="http://schemas.microsoft.com/office/word/2010/wordprocessingShape">
+                    <wps:wsp>
+                      <wps:cNvSpPr/>
+                      <wps:spPr>
+                        <a:xfrm>
+                          <a:off x="0" y="0"/>
+                          <a:ext cx="1449070" cy="372745"/>
+                        </a:xfrm>
+                        <a:prstGeom prst="rect">
+                          <a:avLst/>
+                        </a:prstGeom>
+                        <a:noFill/>
+                        <a:ln w="28575">
+                          <a:solidFill>
+                            <a:srgbClr val="0070C0"/>
+                          </a:solidFill>
+                        </a:ln>
+                      </wps:spPr>
+                      <wps:style>
+                        <a:lnRef idx="2">
+                          <a:schemeClr val="accent1">
+                            <a:shade val="50000"/>
+                          </a:schemeClr>
+                        </a:lnRef>
+                        <a:fillRef idx="1">
+                          <a:schemeClr val="accent1"/>
+                        </a:fillRef>
+                        <a:effectRef idx="0">
+                          <a:schemeClr val="accent1"/>
+                        </a:effectRef>
+                        <a:fontRef idx="minor">
+                          <a:schemeClr val="lt1"/>
+                        </a:fontRef>
+                      </wps:style>
+                      <wps:bodyPr rot="0" spcFirstLastPara="0" vertOverflow="overflow" horzOverflow="overflow" vert="horz" wrap="square" lIns="91440" tIns="45720" rIns="91440" bIns="45720" numCol="1" spcCol="0" rtlCol="0" fromWordArt="0" anchor="ctr" anchorCtr="0" forceAA="0" compatLnSpc="1">
+                        <a:prstTxWarp prst="textNoShape">
+                          <a:avLst/>
+                        </a:prstTxWarp>
+                        <a:noAutofit/>
+                      </wps:bodyPr>
+                    </wps:wsp>
+                  </a:graphicData>
+                </a:graphic>
+                <wp14:sizeRelH relativeFrom="margin">
+                  <wp14:pctWidth>0</wp14:pctWidth>
+                </wp14:sizeRelH>
+                <wp14:sizeRelV relativeFrom="margin">
+                  <wp14:pctHeight>0</wp14:pctHeight>
+                </wp14:sizeRelV>
+              </wp:anchor>
+            </w:drawing>
+          </mc:Choice>
+          <mc:Fallback>
+            <w:pict>
+              <v:rect w14:anchorId="506B3247" id="Rettangolo 43" o:spid="_x0000_s1026" style="position:absolute;margin-left:376.8pt;margin-top:602.3pt;width:114.1pt;height:29.35pt;z-index:251730944;visibility:visible;mso-wrap-style:square;mso-width-percent:0;mso-height-percent:0;mso-wrap-distance-left:9pt;mso-wrap-distance-top:0;mso-wrap-distance-right:9pt;mso-wrap-distance-bottom:0;mso-position-horizontal:absolute;mso-position-horizontal-relative:text;mso-position-vertical:absolute;mso-position-vertical-relative:page;mso-width-percent:0;mso-height-percent:0;mso-width-relative:margin;mso-height-relative:margin;v-text-anchor:middle" o:gfxdata="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" filled="f" strokecolor="#0070c0" strokeweight="2.25pt">
+                <w10:wrap anchory="page"/>
+              </v:rect>
+            </w:pict>
+          </mc:Fallback>
+        </mc:AlternateContent>
+      </w:r>
+      <w:r>
+        <w:rPr>
+          <w:b/>
+          <w:bCs/>
+          <w:noProof/>
+          <w:color w:val="0070C0"/>
+          <w:sz w:val="24"/>
+          <w:szCs w:val="24"/>
+          <w:lang w:eastAsia="it-IT"/>
+        </w:rPr>
+        <mc:AlternateContent>
+          <mc:Choice Requires="wps">
+            <w:drawing>
+              <wp:anchor distT="0" distB="0" distL="114300" distR="114300" simplePos="0" relativeHeight="251732992" behindDoc="0" locked="0" layoutInCell="1" allowOverlap="1" wp14:anchorId="263AD68D" wp14:editId="34D8D96A">
+                <wp:simplePos x="0" y="0"/>
+                <wp:positionH relativeFrom="column">
+                  <wp:posOffset>5262880</wp:posOffset>
+                </wp:positionH>
+                <wp:positionV relativeFrom="page">
+                  <wp:posOffset>6786880</wp:posOffset>
+                </wp:positionV>
+                <wp:extent cx="921385" cy="343535"/>
+                <wp:effectExtent l="19050" t="19050" r="12065" b="18415"/>
+                <wp:wrapNone/>
+                <wp:docPr id="44" name="Rettangolo 44"/>
+                <wp:cNvGraphicFramePr/>
+                <a:graphic xmlns:a="http://schemas.openxmlformats.org/drawingml/2006/main">
+                  <a:graphicData uri="http://schemas.microsoft.com/office/word/2010/wordprocessingShape">
+                    <wps:wsp>
+                      <wps:cNvSpPr/>
+                      <wps:spPr>
+                        <a:xfrm>
+                          <a:off x="0" y="0"/>
+                          <a:ext cx="921385" cy="343535"/>
+                        </a:xfrm>
+                        <a:prstGeom prst="rect">
+                          <a:avLst/>
+                        </a:prstGeom>
+                        <a:noFill/>
+                        <a:ln w="28575">
+                          <a:solidFill>
+                            <a:srgbClr val="0070C0"/>
+                          </a:solidFill>
+                        </a:ln>
+                      </wps:spPr>
+                      <wps:style>
+                        <a:lnRef idx="2">
+                          <a:schemeClr val="accent1">
+                            <a:shade val="50000"/>
+                          </a:schemeClr>
+                        </a:lnRef>
+                        <a:fillRef idx="1">
+                          <a:schemeClr val="accent1"/>
+                        </a:fillRef>
+                        <a:effectRef idx="0">
+                          <a:schemeClr val="accent1"/>
+                        </a:effectRef>
+                        <a:fontRef idx="minor">
+                          <a:schemeClr val="lt1"/>
+                        </a:fontRef>
+                      </wps:style>
+                      <wps:bodyPr rot="0" spcFirstLastPara="0" vertOverflow="overflow" horzOverflow="overflow" vert="horz" wrap="square" lIns="91440" tIns="45720" rIns="91440" bIns="45720" numCol="1" spcCol="0" rtlCol="0" fromWordArt="0" anchor="ctr" anchorCtr="0" forceAA="0" compatLnSpc="1">
+                        <a:prstTxWarp prst="textNoShape">
+                          <a:avLst/>
+                        </a:prstTxWarp>
+                        <a:noAutofit/>
+                      </wps:bodyPr>
+                    </wps:wsp>
+                  </a:graphicData>
+                </a:graphic>
+                <wp14:sizeRelH relativeFrom="margin">
+                  <wp14:pctWidth>0</wp14:pctWidth>
+                </wp14:sizeRelH>
+                <wp14:sizeRelV relativeFrom="margin">
+                  <wp14:pctHeight>0</wp14:pctHeight>
+                </wp14:sizeRelV>
+              </wp:anchor>
+            </w:drawing>
+          </mc:Choice>
+          <mc:Fallback>
+            <w:pict>
+              <v:rect w14:anchorId="08624D44" id="Rettangolo 44" o:spid="_x0000_s1026" style="position:absolute;margin-left:414.4pt;margin-top:534.4pt;width:72.55pt;height:27.05pt;z-index:251732992;visibility:visible;mso-wrap-style:square;mso-width-percent:0;mso-height-percent:0;mso-wrap-distance-left:9pt;mso-wrap-distance-top:0;mso-wrap-distance-right:9pt;mso-wrap-distance-bottom:0;mso-position-horizontal:absolute;mso-position-horizontal-relative:text;mso-position-vertical:absolute;mso-position-vertical-relative:page;mso-width-percent:0;mso-height-percent:0;mso-width-relative:margin;mso-height-relative:margin;v-text-anchor:middle" o:gfxdata="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" filled="f" strokecolor="#0070c0" strokeweight="2.25pt">
+                <w10:wrap anchory="page"/>
+              </v:rect>
+            </w:pict>
+          </mc:Fallback>
+        </mc:AlternateContent>
+      </w:r>
+      <w:r>
+        <w:rPr>
+          <w:b/>
+          <w:bCs/>
+          <w:noProof/>
+          <w:color w:val="0070C0"/>
+          <w:sz w:val="24"/>
+          <w:szCs w:val="24"/>
+          <w:lang w:eastAsia="it-IT"/>
+        </w:rPr>
+        <mc:AlternateContent>
+          <mc:Choice Requires="wps">
+            <w:drawing>
+              <wp:anchor distT="0" distB="0" distL="114300" distR="114300" simplePos="0" relativeHeight="251728896" behindDoc="0" locked="0" layoutInCell="1" allowOverlap="1" wp14:anchorId="01926577" wp14:editId="7E199A69">
+                <wp:simplePos x="0" y="0"/>
+                <wp:positionH relativeFrom="column">
+                  <wp:posOffset>4348734</wp:posOffset>
+                </wp:positionH>
+                <wp:positionV relativeFrom="page">
+                  <wp:posOffset>6772910</wp:posOffset>
+                </wp:positionV>
+                <wp:extent cx="877570" cy="328295"/>
+                <wp:effectExtent l="19050" t="19050" r="17780" b="14605"/>
+                <wp:wrapNone/>
+                <wp:docPr id="42" name="Rettangolo 42"/>
+                <wp:cNvGraphicFramePr/>
+                <a:graphic xmlns:a="http://schemas.openxmlformats.org/drawingml/2006/main">
+                  <a:graphicData uri="http://schemas.microsoft.com/office/word/2010/wordprocessingShape">
+                    <wps:wsp>
+                      <wps:cNvSpPr/>
+                      <wps:spPr>
+                        <a:xfrm>
+                          <a:off x="0" y="0"/>
+                          <a:ext cx="877570" cy="328295"/>
+                        </a:xfrm>
+                        <a:prstGeom prst="rect">
+                          <a:avLst/>
+                        </a:prstGeom>
+                        <a:noFill/>
+                        <a:ln w="28575">
+                          <a:solidFill>
+                            <a:srgbClr val="0070C0"/>
+                          </a:solidFill>
+                        </a:ln>
+                      </wps:spPr>
+                      <wps:style>
+                        <a:lnRef idx="2">
+                          <a:schemeClr val="accent1">
+                            <a:shade val="50000"/>
+                          </a:schemeClr>
+                        </a:lnRef>
+                        <a:fillRef idx="1">
+                          <a:schemeClr val="accent1"/>
+                        </a:fillRef>
+                        <a:effectRef idx="0">
+                          <a:schemeClr val="accent1"/>
+                        </a:effectRef>
+                        <a:fontRef idx="minor">
+                          <a:schemeClr val="lt1"/>
+                        </a:fontRef>
+                      </wps:style>
+                      <wps:bodyPr rot="0" spcFirstLastPara="0" vertOverflow="overflow" horzOverflow="overflow" vert="horz" wrap="square" lIns="91440" tIns="45720" rIns="91440" bIns="45720" numCol="1" spcCol="0" rtlCol="0" fromWordArt="0" anchor="ctr" anchorCtr="0" forceAA="0" compatLnSpc="1">
+                        <a:prstTxWarp prst="textNoShape">
+                          <a:avLst/>
+                        </a:prstTxWarp>
+                        <a:noAutofit/>
+                      </wps:bodyPr>
+                    </wps:wsp>
+                  </a:graphicData>
+                </a:graphic>
+                <wp14:sizeRelH relativeFrom="margin">
+                  <wp14:pctWidth>0</wp14:pctWidth>
+                </wp14:sizeRelH>
+                <wp14:sizeRelV relativeFrom="margin">
+                  <wp14:pctHeight>0</wp14:pctHeight>
+                </wp14:sizeRelV>
+              </wp:anchor>
+            </w:drawing>
+          </mc:Choice>
+          <mc:Fallback>
+            <w:pict>
+              <v:rect w14:anchorId="080895B0" id="Rettangolo 42" o:spid="_x0000_s1026" style="position:absolute;margin-left:342.4pt;margin-top:533.3pt;width:69.1pt;height:25.85pt;z-index:251728896;visibility:visible;mso-wrap-style:square;mso-width-percent:0;mso-height-percent:0;mso-wrap-distance-left:9pt;mso-wrap-distance-top:0;mso-wrap-distance-right:9pt;mso-wrap-distance-bottom:0;mso-position-horizontal:absolute;mso-position-horizontal-relative:text;mso-position-vertical:absolute;mso-position-vertical-relative:page;mso-width-percent:0;mso-height-percent:0;mso-width-relative:margin;mso-height-relative:margin;v-text-anchor:middle" o:gfxdata="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" filled="f" strokecolor="#0070c0" strokeweight="2.25pt">
+                <w10:wrap anchory="page"/>
+              </v:rect>
+            </w:pict>
+          </mc:Fallback>
+        </mc:AlternateContent>
+      </w:r>
+      <w:r>
+        <w:rPr>
+          <w:b/>
+          <w:bCs/>
+          <w:noProof/>
+          <w:color w:val="0070C0"/>
+          <w:sz w:val="24"/>
+          <w:szCs w:val="24"/>
+          <w:lang w:eastAsia="it-IT"/>
+        </w:rPr>
+        <mc:AlternateContent>
+          <mc:Choice Requires="wps">
+            <w:drawing>
+              <wp:anchor distT="0" distB="0" distL="114300" distR="114300" simplePos="0" relativeHeight="251722752" behindDoc="0" locked="0" layoutInCell="1" allowOverlap="1" wp14:anchorId="73ADA30E" wp14:editId="3745A55B">
+                <wp:simplePos x="0" y="0"/>
+                <wp:positionH relativeFrom="column">
+                  <wp:posOffset>2775611</wp:posOffset>
+                </wp:positionH>
+                <wp:positionV relativeFrom="page">
+                  <wp:posOffset>6759575</wp:posOffset>
+                </wp:positionV>
+                <wp:extent cx="1345565" cy="343535"/>
+                <wp:effectExtent l="19050" t="19050" r="26035" b="18415"/>
+                <wp:wrapNone/>
+                <wp:docPr id="39" name="Rettangolo 39"/>
+                <wp:cNvGraphicFramePr/>
+                <a:graphic xmlns:a="http://schemas.openxmlformats.org/drawingml/2006/main">
+                  <a:graphicData uri="http://schemas.microsoft.com/office/word/2010/wordprocessingShape">
+                    <wps:wsp>
+                      <wps:cNvSpPr/>
+                      <wps:spPr>
+                        <a:xfrm>
+                          <a:off x="0" y="0"/>
+                          <a:ext cx="1345565" cy="343535"/>
+                        </a:xfrm>
+                        <a:prstGeom prst="rect">
+                          <a:avLst/>
+                        </a:prstGeom>
+                        <a:noFill/>
+                        <a:ln w="28575">
+                          <a:solidFill>
+                            <a:srgbClr val="0070C0"/>
+                          </a:solidFill>
+                        </a:ln>
+                      </wps:spPr>
+                      <wps:style>
+                        <a:lnRef idx="2">
+                          <a:schemeClr val="accent1">
+                            <a:shade val="50000"/>
+                          </a:schemeClr>
+                        </a:lnRef>
+                        <a:fillRef idx="1">
+                          <a:schemeClr val="accent1"/>
+                        </a:fillRef>
+                        <a:effectRef idx="0">
+                          <a:schemeClr val="accent1"/>
+                        </a:effectRef>
+                        <a:fontRef idx="minor">
+                          <a:schemeClr val="lt1"/>
+                        </a:fontRef>
+                      </wps:style>
+                      <wps:bodyPr rot="0" spcFirstLastPara="0" vertOverflow="overflow" horzOverflow="overflow" vert="horz" wrap="square" lIns="91440" tIns="45720" rIns="91440" bIns="45720" numCol="1" spcCol="0" rtlCol="0" fromWordArt="0" anchor="ctr" anchorCtr="0" forceAA="0" compatLnSpc="1">
+                        <a:prstTxWarp prst="textNoShape">
+                          <a:avLst/>
+                        </a:prstTxWarp>
+                        <a:noAutofit/>
+                      </wps:bodyPr>
+                    </wps:wsp>
+                  </a:graphicData>
+                </a:graphic>
+                <wp14:sizeRelH relativeFrom="margin">
+                  <wp14:pctWidth>0</wp14:pctWidth>
+                </wp14:sizeRelH>
+                <wp14:sizeRelV relativeFrom="margin">
+                  <wp14:pctHeight>0</wp14:pctHeight>
+                </wp14:sizeRelV>
+              </wp:anchor>
+            </w:drawing>
+          </mc:Choice>
+          <mc:Fallback>
+            <w:pict>
+              <v:rect w14:anchorId="33862B78" id="Rettangolo 39" o:spid="_x0000_s1026" style="position:absolute;margin-left:218.55pt;margin-top:532.25pt;width:105.95pt;height:27.05pt;z-index:251722752;visibility:visible;mso-wrap-style:square;mso-width-percent:0;mso-height-percent:0;mso-wrap-distance-left:9pt;mso-wrap-distance-top:0;mso-wrap-distance-right:9pt;mso-wrap-distance-bottom:0;mso-position-horizontal:absolute;mso-position-horizontal-relative:text;mso-position-vertical:absolute;mso-position-vertical-relative:page;mso-width-percent:0;mso-height-percent:0;mso-width-relative:margin;mso-height-relative:margin;v-text-anchor:middle" o:gfxdata="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" filled="f" strokecolor="#0070c0" strokeweight="2.25pt">
+                <w10:wrap anchory="page"/>
+              </v:rect>
+            </w:pict>
+          </mc:Fallback>
+        </mc:AlternateContent>
+      </w:r>
+      <w:r>
+        <w:rPr>
+          <w:noProof/>
+          <w:lang w:eastAsia="it-IT"/>
+        </w:rPr>
+        <w:drawing>
+          <wp:anchor distT="0" distB="0" distL="114300" distR="114300" simplePos="0" relativeHeight="251718656" behindDoc="0" locked="0" layoutInCell="1" allowOverlap="1" wp14:anchorId="68EB8507" wp14:editId="05E56D9A">
+            <wp:simplePos x="0" y="0"/>
+            <wp:positionH relativeFrom="column">
+              <wp:posOffset>4329455</wp:posOffset>
+            </wp:positionH>
+            <wp:positionV relativeFrom="page">
+              <wp:posOffset>6577330</wp:posOffset>
+            </wp:positionV>
+            <wp:extent cx="1903095" cy="572770"/>
+            <wp:effectExtent l="0" t="0" r="1905" b="0"/>
+            <wp:wrapSquare wrapText="bothSides"/>
+            <wp:docPr id="35" name="Immagine 35" descr="C:\Users\Studente\AppData\Local\Microsoft\Windows\INetCache\Content.Word\schermata_gioco3.jpg"/>
+            <wp:cNvGraphicFramePr>
+              <a:graphicFrameLocks xmlns:a="http://schemas.openxmlformats.org/drawingml/2006/main" noChangeAspect="1"/>
+            </wp:cNvGraphicFramePr>
+            <a:graphic xmlns:a="http://schemas.openxmlformats.org/drawingml/2006/main">
+              <a:graphicData uri="http://schemas.openxmlformats.org/drawingml/2006/picture">
+                <pic:pic xmlns:pic="http://schemas.openxmlformats.org/drawingml/2006/picture">
+                  <pic:nvPicPr>
+                    <pic:cNvPr id="0" name="Picture 7" descr="C:\Users\Studente\AppData\Local\Microsoft\Windows\INetCache\Content.Word\schermata_gioco3.jpg"/>
+                    <pic:cNvPicPr>
+                      <a:picLocks noChangeAspect="1" noChangeArrowheads="1"/>
+                    </pic:cNvPicPr>
+                  </pic:nvPicPr>
+                  <pic:blipFill rotWithShape="1">
+                    <a:blip r:embed="rId14">
+                      <a:extLst>
+                        <a:ext uri="{28A0092B-C50C-407E-A947-70E740481C1C}">
+                          <a14:useLocalDpi xmlns:a14="http://schemas.microsoft.com/office/drawing/2010/main" val="0"/>
+                        </a:ext>
+                      </a:extLst>
+                    </a:blip>
+                    <a:srcRect l="5021" t="3626" r="63857" b="84198"/>
+                    <a:stretch/>
+                  </pic:blipFill>
+                  <pic:spPr bwMode="auto">
+                    <a:xfrm>
+                      <a:off x="0" y="0"/>
+                      <a:ext cx="1903095" cy="572770"/>
+                    </a:xfrm>
+                    <a:prstGeom prst="rect">
+                      <a:avLst/>
+                    </a:prstGeom>
+                    <a:noFill/>
+                    <a:ln>
+                      <a:noFill/>
+                    </a:ln>
+                    <a:extLst>
+                      <a:ext uri="{53640926-AAD7-44D8-BBD7-CCE9431645EC}">
+                        <a14:shadowObscured xmlns:a14="http://schemas.microsoft.com/office/drawing/2010/main"/>
+                      </a:ext>
+                    </a:extLst>
+                  </pic:spPr>
+                </pic:pic>
+              </a:graphicData>
+            </a:graphic>
+            <wp14:sizeRelH relativeFrom="page">
+              <wp14:pctWidth>0</wp14:pctWidth>
+            </wp14:sizeRelH>
+            <wp14:sizeRelV relativeFrom="page">
+              <wp14:pctHeight>0</wp14:pctHeight>
+            </wp14:sizeRelV>
+          </wp:anchor>
+        </w:drawing>
+      </w:r>
+      <w:r>
+        <w:rPr>
+          <w:noProof/>
+          <w:lang w:eastAsia="it-IT"/>
+        </w:rPr>
+        <w:drawing>
+          <wp:anchor distT="0" distB="0" distL="114300" distR="114300" simplePos="0" relativeHeight="251717632" behindDoc="0" locked="0" layoutInCell="1" allowOverlap="1" wp14:anchorId="77878EF3" wp14:editId="4DAA62BE">
+            <wp:simplePos x="0" y="0"/>
+            <wp:positionH relativeFrom="column">
+              <wp:posOffset>2745410</wp:posOffset>
+            </wp:positionH>
+            <wp:positionV relativeFrom="page">
+              <wp:posOffset>6594475</wp:posOffset>
+            </wp:positionV>
+            <wp:extent cx="1480185" cy="558800"/>
+            <wp:effectExtent l="0" t="0" r="5715" b="0"/>
+            <wp:wrapSquare wrapText="bothSides"/>
+            <wp:docPr id="34" name="Immagine 34" descr="C:\Users\Studente\AppData\Local\Microsoft\Windows\INetCache\Content.Word\schermata_gioco2.jpg"/>
+            <wp:cNvGraphicFramePr>
+              <a:graphicFrameLocks xmlns:a="http://schemas.openxmlformats.org/drawingml/2006/main" noChangeAspect="1"/>
+            </wp:cNvGraphicFramePr>
+            <a:graphic xmlns:a="http://schemas.openxmlformats.org/drawingml/2006/main">
+              <a:graphicData uri="http://schemas.openxmlformats.org/drawingml/2006/picture">
+                <pic:pic xmlns:pic="http://schemas.openxmlformats.org/drawingml/2006/picture">
+                  <pic:nvPicPr>
+                    <pic:cNvPr id="0" name="Picture 4" descr="C:\Users\Studente\AppData\Local\Microsoft\Windows\INetCache\Content.Word\schermata_gioco2.jpg"/>
+                    <pic:cNvPicPr>
+                      <a:picLocks noChangeAspect="1" noChangeArrowheads="1"/>
+                    </pic:cNvPicPr>
+                  </pic:nvPicPr>
+                  <pic:blipFill rotWithShape="1">
+                    <a:blip r:embed="rId15">
+                      <a:extLst>
+                        <a:ext uri="{28A0092B-C50C-407E-A947-70E740481C1C}">
+                          <a14:useLocalDpi xmlns:a14="http://schemas.microsoft.com/office/drawing/2010/main" val="0"/>
+                        </a:ext>
+                      </a:extLst>
+                    </a:blip>
+                    <a:srcRect t="4353" r="75790" b="83765"/>
+                    <a:stretch/>
+                  </pic:blipFill>
+                  <pic:spPr bwMode="auto">
+                    <a:xfrm>
+                      <a:off x="0" y="0"/>
+                      <a:ext cx="1480185" cy="558800"/>
+                    </a:xfrm>
+                    <a:prstGeom prst="rect">
+                      <a:avLst/>
+                    </a:prstGeom>
+                    <a:noFill/>
+                    <a:ln>
+                      <a:noFill/>
+                    </a:ln>
+                    <a:extLst>
+                      <a:ext uri="{53640926-AAD7-44D8-BBD7-CCE9431645EC}">
+                        <a14:shadowObscured xmlns:a14="http://schemas.microsoft.com/office/drawing/2010/main"/>
+                      </a:ext>
+                    </a:extLst>
+                  </pic:spPr>
+                </pic:pic>
+              </a:graphicData>
+            </a:graphic>
+            <wp14:sizeRelH relativeFrom="page">
+              <wp14:pctWidth>0</wp14:pctWidth>
+            </wp14:sizeRelH>
+            <wp14:sizeRelV relativeFrom="page">
+              <wp14:pctHeight>0</wp14:pctHeight>
+            </wp14:sizeRelV>
+          </wp:anchor>
+        </w:drawing>
+      </w:r>
+      <w:r>
+        <w:t xml:space="preserve">2 </w:t>
+      </w:r>
+      <w:r>
+        <w:rPr>
+          <w:b/>
+          <w:bCs/>
+        </w:rPr>
+        <w:t>Button</w:t>
+      </w:r>
+      <w:r>
+        <w:rPr>
+          <w:b/>
+          <w:bCs/>
+        </w:rPr>
+        <w:t xml:space="preserve"> </w:t>
+      </w:r>
+      <w:r>
+        <w:t>(evidenziati</w:t>
+      </w:r>
+      <w:r>
+        <w:t xml:space="preserve"> in </w:t>
+      </w:r>
+      <w:r>
+        <w:t>rosso</w:t>
+      </w:r>
+      <w:r>
+        <w:t xml:space="preserve">), che </w:t>
+      </w:r>
+      <w:r>
+        <w:t>vengono visualizzati solamente al termine di un turno e che permettono di continuare la partita, oppure di uscire dal gioco</w:t>
+      </w:r>
+      <w:r>
+        <w:t>;</w:t>
       </w:r>
     </w:p>
     <w:p>
@@ -2933,139 +4579,478 @@
         </w:numPr>
       </w:pPr>
       <w:r>
-        <w:t xml:space="preserve">2 </w:t>
-      </w:r>
-      <w:proofErr w:type="spellStart"/>
-      <w:r>
-        <w:rPr>
-          <w:b/>
-          <w:bCs/>
-        </w:rPr>
-        <w:t>ErrorProvider</w:t>
-      </w:r>
-      <w:proofErr w:type="spellEnd"/>
-      <w:r>
-        <w:rPr>
-          <w:b/>
-          <w:bCs/>
-        </w:rPr>
+        <w:rPr>
+          <w:b/>
+          <w:bCs/>
+          <w:noProof/>
+          <w:color w:val="0070C0"/>
+          <w:sz w:val="24"/>
+          <w:szCs w:val="24"/>
+          <w:lang w:eastAsia="it-IT"/>
+        </w:rPr>
+        <mc:AlternateContent>
+          <mc:Choice Requires="wps">
+            <w:drawing>
+              <wp:anchor distT="0" distB="0" distL="114300" distR="114300" simplePos="0" relativeHeight="251726848" behindDoc="0" locked="0" layoutInCell="1" allowOverlap="1" wp14:anchorId="7773F63E" wp14:editId="04AC2694">
+                <wp:simplePos x="0" y="0"/>
+                <wp:positionH relativeFrom="column">
+                  <wp:posOffset>3530041</wp:posOffset>
+                </wp:positionH>
+                <wp:positionV relativeFrom="page">
+                  <wp:posOffset>7498080</wp:posOffset>
+                </wp:positionV>
+                <wp:extent cx="1141146" cy="592176"/>
+                <wp:effectExtent l="19050" t="19050" r="20955" b="17780"/>
+                <wp:wrapNone/>
+                <wp:docPr id="41" name="Rettangolo 41"/>
+                <wp:cNvGraphicFramePr/>
+                <a:graphic xmlns:a="http://schemas.openxmlformats.org/drawingml/2006/main">
+                  <a:graphicData uri="http://schemas.microsoft.com/office/word/2010/wordprocessingShape">
+                    <wps:wsp>
+                      <wps:cNvSpPr/>
+                      <wps:spPr>
+                        <a:xfrm>
+                          <a:off x="0" y="0"/>
+                          <a:ext cx="1141146" cy="592176"/>
+                        </a:xfrm>
+                        <a:prstGeom prst="rect">
+                          <a:avLst/>
+                        </a:prstGeom>
+                        <a:noFill/>
+                        <a:ln w="28575">
+                          <a:solidFill>
+                            <a:srgbClr val="0070C0"/>
+                          </a:solidFill>
+                        </a:ln>
+                      </wps:spPr>
+                      <wps:style>
+                        <a:lnRef idx="2">
+                          <a:schemeClr val="accent1">
+                            <a:shade val="50000"/>
+                          </a:schemeClr>
+                        </a:lnRef>
+                        <a:fillRef idx="1">
+                          <a:schemeClr val="accent1"/>
+                        </a:fillRef>
+                        <a:effectRef idx="0">
+                          <a:schemeClr val="accent1"/>
+                        </a:effectRef>
+                        <a:fontRef idx="minor">
+                          <a:schemeClr val="lt1"/>
+                        </a:fontRef>
+                      </wps:style>
+                      <wps:bodyPr rot="0" spcFirstLastPara="0" vertOverflow="overflow" horzOverflow="overflow" vert="horz" wrap="square" lIns="91440" tIns="45720" rIns="91440" bIns="45720" numCol="1" spcCol="0" rtlCol="0" fromWordArt="0" anchor="ctr" anchorCtr="0" forceAA="0" compatLnSpc="1">
+                        <a:prstTxWarp prst="textNoShape">
+                          <a:avLst/>
+                        </a:prstTxWarp>
+                        <a:noAutofit/>
+                      </wps:bodyPr>
+                    </wps:wsp>
+                  </a:graphicData>
+                </a:graphic>
+                <wp14:sizeRelH relativeFrom="margin">
+                  <wp14:pctWidth>0</wp14:pctWidth>
+                </wp14:sizeRelH>
+                <wp14:sizeRelV relativeFrom="margin">
+                  <wp14:pctHeight>0</wp14:pctHeight>
+                </wp14:sizeRelV>
+              </wp:anchor>
+            </w:drawing>
+          </mc:Choice>
+          <mc:Fallback>
+            <w:pict>
+              <v:rect w14:anchorId="209D56D4" id="Rettangolo 41" o:spid="_x0000_s1026" style="position:absolute;margin-left:277.95pt;margin-top:590.4pt;width:89.85pt;height:46.65pt;z-index:251726848;visibility:visible;mso-wrap-style:square;mso-width-percent:0;mso-height-percent:0;mso-wrap-distance-left:9pt;mso-wrap-distance-top:0;mso-wrap-distance-right:9pt;mso-wrap-distance-bottom:0;mso-position-horizontal:absolute;mso-position-horizontal-relative:text;mso-position-vertical:absolute;mso-position-vertical-relative:page;mso-width-percent:0;mso-height-percent:0;mso-width-relative:margin;mso-height-relative:margin;v-text-anchor:middle" o:gfxdata="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" filled="f" strokecolor="#0070c0" strokeweight="2.25pt">
+                <w10:wrap anchory="page"/>
+              </v:rect>
+            </w:pict>
+          </mc:Fallback>
+        </mc:AlternateContent>
+      </w:r>
+      <w:r>
+        <w:rPr>
+          <w:b/>
+          <w:bCs/>
+          <w:noProof/>
+          <w:color w:val="0070C0"/>
+          <w:sz w:val="24"/>
+          <w:szCs w:val="24"/>
+          <w:lang w:eastAsia="it-IT"/>
+        </w:rPr>
+        <mc:AlternateContent>
+          <mc:Choice Requires="wps">
+            <w:drawing>
+              <wp:anchor distT="0" distB="0" distL="114300" distR="114300" simplePos="0" relativeHeight="251724800" behindDoc="0" locked="0" layoutInCell="1" allowOverlap="1" wp14:anchorId="6CF56A79" wp14:editId="00E4D049">
+                <wp:simplePos x="0" y="0"/>
+                <wp:positionH relativeFrom="margin">
+                  <wp:posOffset>2776220</wp:posOffset>
+                </wp:positionH>
+                <wp:positionV relativeFrom="page">
+                  <wp:posOffset>7362825</wp:posOffset>
+                </wp:positionV>
+                <wp:extent cx="746125" cy="285115"/>
+                <wp:effectExtent l="19050" t="19050" r="15875" b="19685"/>
+                <wp:wrapNone/>
+                <wp:docPr id="40" name="Rettangolo 40"/>
+                <wp:cNvGraphicFramePr/>
+                <a:graphic xmlns:a="http://schemas.openxmlformats.org/drawingml/2006/main">
+                  <a:graphicData uri="http://schemas.microsoft.com/office/word/2010/wordprocessingShape">
+                    <wps:wsp>
+                      <wps:cNvSpPr/>
+                      <wps:spPr>
+                        <a:xfrm>
+                          <a:off x="0" y="0"/>
+                          <a:ext cx="746125" cy="285115"/>
+                        </a:xfrm>
+                        <a:prstGeom prst="rect">
+                          <a:avLst/>
+                        </a:prstGeom>
+                        <a:noFill/>
+                        <a:ln w="28575">
+                          <a:solidFill>
+                            <a:srgbClr val="0070C0"/>
+                          </a:solidFill>
+                        </a:ln>
+                      </wps:spPr>
+                      <wps:style>
+                        <a:lnRef idx="2">
+                          <a:schemeClr val="accent1">
+                            <a:shade val="50000"/>
+                          </a:schemeClr>
+                        </a:lnRef>
+                        <a:fillRef idx="1">
+                          <a:schemeClr val="accent1"/>
+                        </a:fillRef>
+                        <a:effectRef idx="0">
+                          <a:schemeClr val="accent1"/>
+                        </a:effectRef>
+                        <a:fontRef idx="minor">
+                          <a:schemeClr val="lt1"/>
+                        </a:fontRef>
+                      </wps:style>
+                      <wps:bodyPr rot="0" spcFirstLastPara="0" vertOverflow="overflow" horzOverflow="overflow" vert="horz" wrap="square" lIns="91440" tIns="45720" rIns="91440" bIns="45720" numCol="1" spcCol="0" rtlCol="0" fromWordArt="0" anchor="ctr" anchorCtr="0" forceAA="0" compatLnSpc="1">
+                        <a:prstTxWarp prst="textNoShape">
+                          <a:avLst/>
+                        </a:prstTxWarp>
+                        <a:noAutofit/>
+                      </wps:bodyPr>
+                    </wps:wsp>
+                  </a:graphicData>
+                </a:graphic>
+                <wp14:sizeRelH relativeFrom="margin">
+                  <wp14:pctWidth>0</wp14:pctWidth>
+                </wp14:sizeRelH>
+                <wp14:sizeRelV relativeFrom="margin">
+                  <wp14:pctHeight>0</wp14:pctHeight>
+                </wp14:sizeRelV>
+              </wp:anchor>
+            </w:drawing>
+          </mc:Choice>
+          <mc:Fallback>
+            <w:pict>
+              <v:rect w14:anchorId="4B02443A" id="Rettangolo 40" o:spid="_x0000_s1026" style="position:absolute;margin-left:218.6pt;margin-top:579.75pt;width:58.75pt;height:22.45pt;z-index:251724800;visibility:visible;mso-wrap-style:square;mso-width-percent:0;mso-height-percent:0;mso-wrap-distance-left:9pt;mso-wrap-distance-top:0;mso-wrap-distance-right:9pt;mso-wrap-distance-bottom:0;mso-position-horizontal:absolute;mso-position-horizontal-relative:margin;mso-position-vertical:absolute;mso-position-vertical-relative:page;mso-width-percent:0;mso-height-percent:0;mso-width-relative:margin;mso-height-relative:margin;v-text-anchor:middle" o:gfxdata="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" filled="f" strokecolor="#0070c0" strokeweight="2.25pt">
+                <w10:wrap anchorx="margin" anchory="page"/>
+              </v:rect>
+            </w:pict>
+          </mc:Fallback>
+        </mc:AlternateContent>
+      </w:r>
+      <w:r>
+        <w:rPr>
+          <w:noProof/>
+          <w:lang w:eastAsia="it-IT"/>
+        </w:rPr>
+        <w:drawing>
+          <wp:anchor distT="0" distB="0" distL="114300" distR="114300" simplePos="0" relativeHeight="251719680" behindDoc="0" locked="0" layoutInCell="1" allowOverlap="1" wp14:anchorId="7E624561" wp14:editId="40E5E152">
+            <wp:simplePos x="0" y="0"/>
+            <wp:positionH relativeFrom="column">
+              <wp:posOffset>2744140</wp:posOffset>
+            </wp:positionH>
+            <wp:positionV relativeFrom="page">
+              <wp:posOffset>7237730</wp:posOffset>
+            </wp:positionV>
+            <wp:extent cx="1937385" cy="877570"/>
+            <wp:effectExtent l="0" t="0" r="5715" b="0"/>
+            <wp:wrapSquare wrapText="bothSides"/>
+            <wp:docPr id="37" name="Immagine 37" descr="C:\Users\Studente\AppData\Local\Microsoft\Windows\INetCache\Content.Word\schermata_gioco4.jpg"/>
+            <wp:cNvGraphicFramePr>
+              <a:graphicFrameLocks xmlns:a="http://schemas.openxmlformats.org/drawingml/2006/main" noChangeAspect="1"/>
+            </wp:cNvGraphicFramePr>
+            <a:graphic xmlns:a="http://schemas.openxmlformats.org/drawingml/2006/main">
+              <a:graphicData uri="http://schemas.openxmlformats.org/drawingml/2006/picture">
+                <pic:pic xmlns:pic="http://schemas.openxmlformats.org/drawingml/2006/picture">
+                  <pic:nvPicPr>
+                    <pic:cNvPr id="0" name="Picture 10" descr="C:\Users\Studente\AppData\Local\Microsoft\Windows\INetCache\Content.Word\schermata_gioco4.jpg"/>
+                    <pic:cNvPicPr>
+                      <a:picLocks noChangeAspect="1" noChangeArrowheads="1"/>
+                    </pic:cNvPicPr>
+                  </pic:nvPicPr>
+                  <pic:blipFill rotWithShape="1">
+                    <a:blip r:embed="rId16">
+                      <a:extLst>
+                        <a:ext uri="{28A0092B-C50C-407E-A947-70E740481C1C}">
+                          <a14:useLocalDpi xmlns:a14="http://schemas.microsoft.com/office/drawing/2010/main" val="0"/>
+                        </a:ext>
+                      </a:extLst>
+                    </a:blip>
+                    <a:srcRect l="5130" t="4639" r="58188" b="73762"/>
+                    <a:stretch/>
+                  </pic:blipFill>
+                  <pic:spPr bwMode="auto">
+                    <a:xfrm>
+                      <a:off x="0" y="0"/>
+                      <a:ext cx="1937385" cy="877570"/>
+                    </a:xfrm>
+                    <a:prstGeom prst="rect">
+                      <a:avLst/>
+                    </a:prstGeom>
+                    <a:noFill/>
+                    <a:ln>
+                      <a:noFill/>
+                    </a:ln>
+                    <a:extLst>
+                      <a:ext uri="{53640926-AAD7-44D8-BBD7-CCE9431645EC}">
+                        <a14:shadowObscured xmlns:a14="http://schemas.microsoft.com/office/drawing/2010/main"/>
+                      </a:ext>
+                    </a:extLst>
+                  </pic:spPr>
+                </pic:pic>
+              </a:graphicData>
+            </a:graphic>
+            <wp14:sizeRelH relativeFrom="page">
+              <wp14:pctWidth>0</wp14:pctWidth>
+            </wp14:sizeRelH>
+            <wp14:sizeRelV relativeFrom="page">
+              <wp14:pctHeight>0</wp14:pctHeight>
+            </wp14:sizeRelV>
+          </wp:anchor>
+        </w:drawing>
+      </w:r>
+      <w:r>
+        <w:rPr>
+          <w:b/>
+          <w:bCs/>
+        </w:rPr>
+        <w:t xml:space="preserve">Panel </w:t>
+      </w:r>
+      <w:r>
+        <w:t>(evidenzia</w:t>
+      </w:r>
+      <w:r>
+        <w:t xml:space="preserve">to in nero), </w:t>
+      </w:r>
+      <w:r>
+        <w:br/>
+        <w:t xml:space="preserve">contenitore al cui interno si trovano i due </w:t>
+      </w:r>
+      <w:r>
+        <w:rPr>
+          <w:b/>
+        </w:rPr>
+        <w:t>Button</w:t>
+      </w:r>
+      <w:r>
+        <w:t>.</w:t>
+      </w:r>
+    </w:p>
+    <w:p>
+      <w:r>
+        <w:t>All’inizio della partita tutte le tessere sono nascoste e d</w:t>
+      </w:r>
+      <w:r>
+        <w:t xml:space="preserve">isabilitate per qualche secondo, finché il programma non sceglie quale sarà il primo partecipante a dover iniziare il turno. Una volta fatto questo, viene visualizzato il primo che deve giocare, il numero di turno (il primo) e i punteggi dei giocatori in quel momento (entrambi 0). Se il primo giocatore è gestito dal computer, come scelto nella schermata iniziale, </w:t>
+      </w:r>
+      <w:r>
+        <w:t xml:space="preserve">allora </w:t>
+      </w:r>
+      <w:r>
+        <w:t>viene sempre visualizzato il testo “G2 sta giocando il suo turno…” e viene effettuato l’a</w:t>
+      </w:r>
+      <w:r>
+        <w:t>bbina</w:t>
+      </w:r>
+      <w:r>
+        <w:t>mento</w:t>
+      </w:r>
+      <w:r>
+        <w:t xml:space="preserve"> automatic</w:t>
+      </w:r>
+      <w:r>
+        <w:t>o di due tessere a caso. Quando arriva</w:t>
+      </w:r>
+      <w:r>
+        <w:t xml:space="preserve"> il momento di</w:t>
+      </w:r>
+      <w:r>
+        <w:t xml:space="preserve"> giocare per un giocatore reale, allora viene visualizzato un testo del tipo “</w:t>
+      </w:r>
+      <w:r>
+        <w:rPr>
+          <w:i/>
+        </w:rPr>
+        <w:t>Nome giocatore</w:t>
+      </w:r>
+      <w:r>
+        <w:t xml:space="preserve">, è il tuo turno!” e si deve cliccare una delle tessere presenti sul tabellone per scoprirla e vederne il contenuto e poi provare a cliccarne un'altra: se le due tessere sono </w:t>
+      </w:r>
+      <w:r>
+        <w:rPr>
+          <w:noProof/>
+          <w:lang w:eastAsia="it-IT"/>
+        </w:rPr>
+        <w:lastRenderedPageBreak/>
+        <w:drawing>
+          <wp:anchor distT="0" distB="0" distL="114300" distR="114300" simplePos="0" relativeHeight="251735040" behindDoc="0" locked="0" layoutInCell="1" allowOverlap="1" wp14:anchorId="30CEC0D1" wp14:editId="46B71251">
+            <wp:simplePos x="0" y="0"/>
+            <wp:positionH relativeFrom="margin">
+              <wp:align>right</wp:align>
+            </wp:positionH>
+            <wp:positionV relativeFrom="paragraph">
+              <wp:posOffset>540</wp:posOffset>
+            </wp:positionV>
+            <wp:extent cx="3393440" cy="2613660"/>
+            <wp:effectExtent l="0" t="0" r="0" b="0"/>
+            <wp:wrapSquare wrapText="bothSides"/>
+            <wp:docPr id="46" name="Immagine 46"/>
+            <wp:cNvGraphicFramePr>
+              <a:graphicFrameLocks xmlns:a="http://schemas.openxmlformats.org/drawingml/2006/main" noChangeAspect="1"/>
+            </wp:cNvGraphicFramePr>
+            <a:graphic xmlns:a="http://schemas.openxmlformats.org/drawingml/2006/main">
+              <a:graphicData uri="http://schemas.openxmlformats.org/drawingml/2006/picture">
+                <pic:pic xmlns:pic="http://schemas.openxmlformats.org/drawingml/2006/picture">
+                  <pic:nvPicPr>
+                    <pic:cNvPr id="1" name=""/>
+                    <pic:cNvPicPr/>
+                  </pic:nvPicPr>
+                  <pic:blipFill>
+                    <a:blip r:embed="rId17" cstate="print">
+                      <a:extLst>
+                        <a:ext uri="{28A0092B-C50C-407E-A947-70E740481C1C}">
+                          <a14:useLocalDpi xmlns:a14="http://schemas.microsoft.com/office/drawing/2010/main" val="0"/>
+                        </a:ext>
+                      </a:extLst>
+                    </a:blip>
+                    <a:stretch>
+                      <a:fillRect/>
+                    </a:stretch>
+                  </pic:blipFill>
+                  <pic:spPr>
+                    <a:xfrm>
+                      <a:off x="0" y="0"/>
+                      <a:ext cx="3393440" cy="2613660"/>
+                    </a:xfrm>
+                    <a:prstGeom prst="rect">
+                      <a:avLst/>
+                    </a:prstGeom>
+                  </pic:spPr>
+                </pic:pic>
+              </a:graphicData>
+            </a:graphic>
+            <wp14:sizeRelH relativeFrom="page">
+              <wp14:pctWidth>0</wp14:pctWidth>
+            </wp14:sizeRelH>
+            <wp14:sizeRelV relativeFrom="page">
+              <wp14:pctHeight>0</wp14:pctHeight>
+            </wp14:sizeRelV>
+          </wp:anchor>
+        </w:drawing>
+      </w:r>
+      <w:r>
+        <w:t>uguali, allora il giocatore può continuare a provare a fare degli abbinamenti, altrimenti il controllo delle tessere passa all’altro giocatore.</w:t>
+      </w:r>
+      <w:r>
+        <w:t xml:space="preserve"> Una volta che tutte le sedici tessere sono state abbinate con la frazione corrispondente, viene proclamato, attraverso un messaggio, il vincitore: se entrambi i giocatori hanno lo stesso  punteggio, allora si ha una parità. Vengono visualizzati così i due bottoni nascosti che permettono di continuare la partita e iniziando un nuovo turno, senza però perdere i punteggi che sono stati ottenuti fino a quel momento, oppure di uscire dal gioco.</w:t>
+      </w:r>
+      <w:r>
+        <w:t xml:space="preserve"> Durante la partita, </w:t>
+      </w:r>
+      <w:r>
+        <w:drawing>
+          <wp:anchor distT="0" distB="0" distL="114300" distR="114300" simplePos="0" relativeHeight="251734016" behindDoc="0" locked="0" layoutInCell="1" allowOverlap="1" wp14:anchorId="39E58193" wp14:editId="0F9C9583">
+            <wp:simplePos x="0" y="0"/>
+            <wp:positionH relativeFrom="margin">
+              <wp:align>right</wp:align>
+            </wp:positionH>
+            <wp:positionV relativeFrom="paragraph">
+              <wp:posOffset>2682420</wp:posOffset>
+            </wp:positionV>
+            <wp:extent cx="2003425" cy="991870"/>
+            <wp:effectExtent l="0" t="0" r="0" b="0"/>
+            <wp:wrapSquare wrapText="bothSides"/>
+            <wp:docPr id="45" name="Immagine 45"/>
+            <wp:cNvGraphicFramePr>
+              <a:graphicFrameLocks xmlns:a="http://schemas.openxmlformats.org/drawingml/2006/main" noChangeAspect="1"/>
+            </wp:cNvGraphicFramePr>
+            <a:graphic xmlns:a="http://schemas.openxmlformats.org/drawingml/2006/main">
+              <a:graphicData uri="http://schemas.openxmlformats.org/drawingml/2006/picture">
+                <pic:pic xmlns:pic="http://schemas.openxmlformats.org/drawingml/2006/picture">
+                  <pic:nvPicPr>
+                    <pic:cNvPr id="1" name=""/>
+                    <pic:cNvPicPr/>
+                  </pic:nvPicPr>
+                  <pic:blipFill>
+                    <a:blip r:embed="rId18">
+                      <a:extLst>
+                        <a:ext uri="{28A0092B-C50C-407E-A947-70E740481C1C}">
+                          <a14:useLocalDpi xmlns:a14="http://schemas.microsoft.com/office/drawing/2010/main" val="0"/>
+                        </a:ext>
+                      </a:extLst>
+                    </a:blip>
+                    <a:stretch>
+                      <a:fillRect/>
+                    </a:stretch>
+                  </pic:blipFill>
+                  <pic:spPr>
+                    <a:xfrm>
+                      <a:off x="0" y="0"/>
+                      <a:ext cx="2003425" cy="991870"/>
+                    </a:xfrm>
+                    <a:prstGeom prst="rect">
+                      <a:avLst/>
+                    </a:prstGeom>
+                  </pic:spPr>
+                </pic:pic>
+              </a:graphicData>
+            </a:graphic>
+            <wp14:sizeRelH relativeFrom="page">
+              <wp14:pctWidth>0</wp14:pctWidth>
+            </wp14:sizeRelH>
+            <wp14:sizeRelV relativeFrom="page">
+              <wp14:pctHeight>0</wp14:pctHeight>
+            </wp14:sizeRelV>
+          </wp:anchor>
+        </w:drawing>
+      </w:r>
+      <w:r>
+        <w:t>è sempre possibile effettuare dei cambiamenti nello stile di visualizzazione: attraverso il menu Partita, poi Set Colori è possibile scegliere fra uno dei colori possibili (blu, che è quello predefinito, giallo, arancione e verde), che vengono cambiati istantaneamente; se si va in Set Carte, invece, si può scegliere fra due set di carte (Fiori, che è quello predefinito, e Animali), che vengono cambiate solamente con l’avvio di un nuovo turno</w:t>
+      </w:r>
+      <w:r>
+        <w:t>. È sempre possibile, inoltre uscire dalla partita: nel menu Partita, infatti, si può scegliere di tornare alla schermata in</w:t>
+      </w:r>
+      <w:r>
+        <w:t>iziale, oppure uscire dal gioco.</w:t>
+      </w:r>
+      <w:r>
         <w:t xml:space="preserve"> </w:t>
       </w:r>
       <w:r>
-        <w:t xml:space="preserve">(uno dei due è evidenziato in arancione nella seconda immagine accanto), che vengono visualizzati a fianco di ognuna delle </w:t>
-      </w:r>
-      <w:proofErr w:type="spellStart"/>
-      <w:r>
-        <w:rPr>
-          <w:b/>
-          <w:bCs/>
-        </w:rPr>
-        <w:t>TextBox</w:t>
-      </w:r>
-      <w:proofErr w:type="spellEnd"/>
-      <w:r>
-        <w:t xml:space="preserve"> quando l’utente commette un errore di inserimento; lampeggiano e se ci si pone il puntatore del mouse verrà visualizzato un </w:t>
-      </w:r>
-      <w:proofErr w:type="spellStart"/>
-      <w:r>
-        <w:t>ToolTip</w:t>
-      </w:r>
-      <w:proofErr w:type="spellEnd"/>
-      <w:r>
-        <w:t xml:space="preserve"> con una guida per l’utente su ciò che non deve inserire;</w:t>
-      </w:r>
-    </w:p>
-    <w:p>
-      <w:pPr>
-        <w:pStyle w:val="Paragrafoelenco"/>
-        <w:numPr>
-          <w:ilvl w:val="0"/>
-          <w:numId w:val="4"/>
-        </w:numPr>
-      </w:pPr>
-      <w:proofErr w:type="spellStart"/>
-      <w:r>
-        <w:rPr>
-          <w:b/>
-          <w:bCs/>
-        </w:rPr>
-        <w:t>ToolTip</w:t>
-      </w:r>
-      <w:proofErr w:type="spellEnd"/>
-      <w:r>
-        <w:t xml:space="preserve">, che viene visualizzato ogni volta che l’utente pone il puntatore del mouse su una delle </w:t>
-      </w:r>
-      <w:proofErr w:type="spellStart"/>
-      <w:r>
-        <w:rPr>
-          <w:b/>
-          <w:bCs/>
-        </w:rPr>
-        <w:t>TextBox</w:t>
-      </w:r>
-      <w:proofErr w:type="spellEnd"/>
-      <w:r>
-        <w:t xml:space="preserve"> o dei </w:t>
-      </w:r>
-      <w:proofErr w:type="spellStart"/>
-      <w:r>
-        <w:rPr>
-          <w:b/>
-          <w:bCs/>
-        </w:rPr>
-        <w:t>RadioButton</w:t>
-      </w:r>
-      <w:proofErr w:type="spellEnd"/>
-      <w:r>
-        <w:t xml:space="preserve"> e che dà informazioni guida all’utente.</w:t>
-      </w:r>
-    </w:p>
-    <w:p>
-      <w:r>
-        <w:t xml:space="preserve">Inoltre, premendo la combinazione di tasti ALT+H, è possibile far comparire un oggetto </w:t>
-      </w:r>
-      <w:proofErr w:type="spellStart"/>
-      <w:r>
-        <w:rPr>
-          <w:b/>
-          <w:bCs/>
-        </w:rPr>
-        <w:t>MessageBox</w:t>
-      </w:r>
-      <w:proofErr w:type="spellEnd"/>
-      <w:r>
-        <w:t xml:space="preserve"> (immagine a fianco), che chiede se si vuole attivare o meno la modalità “segreta” ITIS Viola: se si sceglie </w:t>
-      </w:r>
-      <w:r>
-        <w:rPr>
-          <w:b/>
-          <w:bCs/>
-        </w:rPr>
-        <w:t>Sì</w:t>
-      </w:r>
-      <w:r>
-        <w:t xml:space="preserve">, allora verranno effettuati dei cambiamenti della schermata di gioco che verranno successivamente illustrati, altrimenti, se si sceglie </w:t>
-      </w:r>
-      <w:r>
-        <w:rPr>
-          <w:b/>
-          <w:bCs/>
-        </w:rPr>
-        <w:t>No</w:t>
-      </w:r>
-      <w:r>
-        <w:t>, non viene effettuato alcun cambiamento.</w:t>
-      </w:r>
-      <w:r>
-        <w:rPr>
-          <w:b/>
-          <w:bCs/>
-          <w:noProof/>
-        </w:rPr>
-        <w:t xml:space="preserve"> </w:t>
-      </w:r>
-    </w:p>
-    <w:p/>
+        <w:t xml:space="preserve">In ogni caso, quando si tenta di uscire dalla partita, </w:t>
+      </w:r>
+      <w:r>
+        <w:t>viene visualizzato un</w:t>
+      </w:r>
+      <w:r>
+        <w:t xml:space="preserve"> messaggio</w:t>
+      </w:r>
+      <w:r>
+        <w:t>, che avvisa che ogni progresso non sarà salvato</w:t>
+      </w:r>
+      <w:r>
+        <w:t xml:space="preserve"> e chiede se si è sicuri di uscire dalla partita/programma</w:t>
+      </w:r>
+      <w:r>
+        <w:t>.</w:t>
+      </w:r>
+    </w:p>
     <w:p>
       <w:r>
         <w:t xml:space="preserve">Ogni variabile e metodo di questo </w:t>
@@ -3080,18 +5065,18 @@
       <w:r>
         <w:t xml:space="preserve"> si trova all’interno della classe </w:t>
       </w:r>
-      <w:proofErr w:type="spellStart"/>
-      <w:r>
-        <w:rPr>
-          <w:b/>
-          <w:bCs/>
-        </w:rPr>
-        <w:t>FormIniziale</w:t>
-      </w:r>
-      <w:proofErr w:type="spellEnd"/>
+      <w:r>
+        <w:rPr>
+          <w:b/>
+          <w:bCs/>
+        </w:rPr>
+        <w:t>FormGioco</w:t>
+      </w:r>
       <w:r>
         <w:t>, che è di tipo public. Le variabili della classe sono due:</w:t>
       </w:r>
+      <w:bookmarkStart w:id="0" w:name="_GoBack"/>
+      <w:bookmarkEnd w:id="0"/>
     </w:p>
     <w:p>
       <w:pPr>
@@ -3101,20 +5086,16 @@
           <w:numId w:val="5"/>
         </w:numPr>
       </w:pPr>
-      <w:proofErr w:type="spellStart"/>
-      <w:r>
-        <w:rPr>
-          <w:b/>
-          <w:bCs/>
-        </w:rPr>
-        <w:lastRenderedPageBreak/>
+      <w:r>
+        <w:rPr>
+          <w:b/>
+          <w:bCs/>
+        </w:rPr>
         <w:t>DatiGiocatori</w:t>
       </w:r>
-      <w:proofErr w:type="spellEnd"/>
       <w:r>
         <w:t xml:space="preserve">, array multidimensionale di tipo </w:t>
       </w:r>
-      <w:proofErr w:type="spellStart"/>
       <w:r>
         <w:rPr>
           <w:b/>
@@ -3122,7 +5103,6 @@
         </w:rPr>
         <w:t>string</w:t>
       </w:r>
-      <w:proofErr w:type="spellEnd"/>
       <w:r>
         <w:t>, che contiene il nome dei giocatori e il loro punteggio (inizialmente uguale a zero);</w:t>
       </w:r>
@@ -3135,7 +5115,6 @@
           <w:numId w:val="5"/>
         </w:numPr>
       </w:pPr>
-      <w:proofErr w:type="spellStart"/>
       <w:r>
         <w:rPr>
           <w:b/>
@@ -3143,11 +5122,9 @@
         </w:rPr>
         <w:t>codiceSetTessere</w:t>
       </w:r>
-      <w:proofErr w:type="spellEnd"/>
       <w:r>
         <w:t xml:space="preserve">, di tipo </w:t>
       </w:r>
-      <w:proofErr w:type="spellStart"/>
       <w:r>
         <w:rPr>
           <w:b/>
@@ -3155,7 +5132,6 @@
         </w:rPr>
         <w:t>int</w:t>
       </w:r>
-      <w:proofErr w:type="spellEnd"/>
       <w:r>
         <w:t>, che consente di discriminare la modalità normale da quella segreta.</w:t>
       </w:r>
@@ -3164,7 +5140,6 @@
       <w:r>
         <w:t xml:space="preserve">I metodi, tutti di tipo </w:t>
       </w:r>
-      <w:proofErr w:type="spellStart"/>
       <w:r>
         <w:rPr>
           <w:b/>
@@ -3172,7 +5147,6 @@
         </w:rPr>
         <w:t>void</w:t>
       </w:r>
-      <w:proofErr w:type="spellEnd"/>
       <w:r>
         <w:t>, sono:</w:t>
       </w:r>
@@ -3185,7 +5159,6 @@
           <w:numId w:val="6"/>
         </w:numPr>
       </w:pPr>
-      <w:proofErr w:type="spellStart"/>
       <w:r>
         <w:rPr>
           <w:b/>
@@ -3193,7 +5166,6 @@
         </w:rPr>
         <w:t>FormIniziale_KeyUp</w:t>
       </w:r>
-      <w:proofErr w:type="spellEnd"/>
       <w:r>
         <w:t>, che permette di rilevare l’inserimento da tastiera della combinazione ALT+H;</w:t>
       </w:r>
@@ -3206,7 +5178,6 @@
           <w:numId w:val="6"/>
         </w:numPr>
       </w:pPr>
-      <w:proofErr w:type="spellStart"/>
       <w:r>
         <w:rPr>
           <w:b/>
@@ -3214,11 +5185,9 @@
         </w:rPr>
         <w:t>unoGiocatoreRBtn_CheckedChanged</w:t>
       </w:r>
-      <w:proofErr w:type="spellEnd"/>
       <w:r>
         <w:t xml:space="preserve"> e </w:t>
       </w:r>
-      <w:proofErr w:type="spellStart"/>
       <w:r>
         <w:rPr>
           <w:b/>
@@ -3226,7 +5195,6 @@
         </w:rPr>
         <w:t>dueGiocatoriRBtn_CheckedChange</w:t>
       </w:r>
-      <w:proofErr w:type="spellEnd"/>
       <w:r>
         <w:t xml:space="preserve">; </w:t>
       </w:r>
@@ -3279,7 +5247,6 @@
       <w:r>
         <w:t xml:space="preserve"> e </w:t>
       </w:r>
-      <w:proofErr w:type="spellStart"/>
       <w:r>
         <w:rPr>
           <w:b/>
@@ -3287,7 +5254,6 @@
         </w:rPr>
         <w:t>VerificaErroriInserimentoTextBox</w:t>
       </w:r>
-      <w:proofErr w:type="spellEnd"/>
       <w:r>
         <w:t>;</w:t>
       </w:r>
@@ -3304,7 +5270,6 @@
           <w:bCs/>
         </w:rPr>
       </w:pPr>
-      <w:proofErr w:type="spellStart"/>
       <w:r>
         <w:rPr>
           <w:b/>
@@ -3312,14 +5277,13 @@
         </w:rPr>
         <w:t>giocaBtn_Click</w:t>
       </w:r>
-      <w:proofErr w:type="spellEnd"/>
       <w:r>
         <w:t>.</w:t>
       </w:r>
     </w:p>
     <w:p/>
     <w:sectPr>
-      <w:headerReference w:type="default" r:id="rId12"/>
+      <w:headerReference w:type="default" r:id="rId19"/>
       <w:pgSz w:w="11906" w:h="16838"/>
       <w:pgMar w:top="1417" w:right="1134" w:bottom="1134" w:left="1134" w:header="708" w:footer="708" w:gutter="0"/>
       <w:cols w:space="708"/>
@@ -3330,7 +5294,7 @@
 </file>
 
 <file path=word/endnotes.xml><?xml version="1.0" encoding="utf-8"?>
-<w:endnotes xmlns:wpc="http://schemas.microsoft.com/office/word/2010/wordprocessingCanvas" xmlns:cx="http://schemas.microsoft.com/office/drawing/2014/chartex" xmlns:cx1="http://schemas.microsoft.com/office/drawing/2015/9/8/chartex" xmlns:cx2="http://schemas.microsoft.com/office/drawing/2015/10/21/chartex" xmlns:cx3="http://schemas.microsoft.com/office/drawing/2016/5/9/chartex" xmlns:cx4="http://schemas.microsoft.com/office/drawing/2016/5/10/chartex" xmlns:cx5="http://schemas.microsoft.com/office/drawing/2016/5/11/chartex" xmlns:cx6="http://schemas.microsoft.com/office/drawing/2016/5/12/chartex" xmlns:cx7="http://schemas.microsoft.com/office/drawing/2016/5/13/chartex" xmlns:cx8="http://schemas.microsoft.com/office/drawing/2016/5/14/chartex" xmlns:mc="http://schemas.openxmlformats.org/markup-compatibility/2006" xmlns:aink="http://schemas.microsoft.com/office/drawing/2016/ink" xmlns:am3d="http://schemas.microsoft.com/office/drawing/2017/model3d" xmlns:o="urn:schemas-microsoft-com:office:office" xmlns:r="http://schemas.openxmlformats.org/officeDocument/2006/relationships" xmlns:m="http://schemas.openxmlformats.org/officeDocument/2006/math" xmlns:v="urn:schemas-microsoft-com:vml" xmlns:wp14="http://schemas.microsoft.com/office/word/2010/wordprocessingDrawing" xmlns:wp="http://schemas.openxmlformats.org/drawingml/2006/wordprocessingDrawing" xmlns:w10="urn:schemas-microsoft-com:office:word" xmlns:w="http://schemas.openxmlformats.org/wordprocessingml/2006/main" xmlns:w14="http://schemas.microsoft.com/office/word/2010/wordml" xmlns:w15="http://schemas.microsoft.com/office/word/2012/wordml" xmlns:w16cex="http://schemas.microsoft.com/office/word/2018/wordml/cex" xmlns:w16cid="http://schemas.microsoft.com/office/word/2016/wordml/cid" xmlns:w16="http://schemas.microsoft.com/office/word/2018/wordml" xmlns:w16sdtdh="http://schemas.microsoft.com/office/word/2020/wordml/sdtdatahash" xmlns:w16se="http://schemas.microsoft.com/office/word/2015/wordml/symex" xmlns:wpg="http://schemas.microsoft.com/office/word/2010/wordprocessingGroup" xmlns:wpi="http://schemas.microsoft.com/office/word/2010/wordprocessingInk" xmlns:wne="http://schemas.microsoft.com/office/word/2006/wordml" xmlns:wps="http://schemas.microsoft.com/office/word/2010/wordprocessingShape" mc:Ignorable="w14 w15 w16se w16cid w16 w16cex w16sdtdh wp14">
+<w:endnotes xmlns:wpc="http://schemas.microsoft.com/office/word/2010/wordprocessingCanvas" xmlns:mc="http://schemas.openxmlformats.org/markup-compatibility/2006" xmlns:o="urn:schemas-microsoft-com:office:office" xmlns:r="http://schemas.openxmlformats.org/officeDocument/2006/relationships" xmlns:m="http://schemas.openxmlformats.org/officeDocument/2006/math" xmlns:v="urn:schemas-microsoft-com:vml" xmlns:wp14="http://schemas.microsoft.com/office/word/2010/wordprocessingDrawing" xmlns:wp="http://schemas.openxmlformats.org/drawingml/2006/wordprocessingDrawing" xmlns:w10="urn:schemas-microsoft-com:office:word" xmlns:w="http://schemas.openxmlformats.org/wordprocessingml/2006/main" xmlns:w14="http://schemas.microsoft.com/office/word/2010/wordml" xmlns:w15="http://schemas.microsoft.com/office/word/2012/wordml" xmlns:wpg="http://schemas.microsoft.com/office/word/2010/wordprocessingGroup" xmlns:wpi="http://schemas.microsoft.com/office/word/2010/wordprocessingInk" xmlns:wne="http://schemas.microsoft.com/office/word/2006/wordml" xmlns:wps="http://schemas.microsoft.com/office/word/2010/wordprocessingShape" mc:Ignorable="w14 w15 wp14">
   <w:endnote w:type="separator" w:id="-1">
     <w:p>
       <w:pPr>
@@ -3355,7 +5319,7 @@
 </file>
 
 <file path=word/footnotes.xml><?xml version="1.0" encoding="utf-8"?>
-<w:footnotes xmlns:wpc="http://schemas.microsoft.com/office/word/2010/wordprocessingCanvas" xmlns:cx="http://schemas.microsoft.com/office/drawing/2014/chartex" xmlns:cx1="http://schemas.microsoft.com/office/drawing/2015/9/8/chartex" xmlns:cx2="http://schemas.microsoft.com/office/drawing/2015/10/21/chartex" xmlns:cx3="http://schemas.microsoft.com/office/drawing/2016/5/9/chartex" xmlns:cx4="http://schemas.microsoft.com/office/drawing/2016/5/10/chartex" xmlns:cx5="http://schemas.microsoft.com/office/drawing/2016/5/11/chartex" xmlns:cx6="http://schemas.microsoft.com/office/drawing/2016/5/12/chartex" xmlns:cx7="http://schemas.microsoft.com/office/drawing/2016/5/13/chartex" xmlns:cx8="http://schemas.microsoft.com/office/drawing/2016/5/14/chartex" xmlns:mc="http://schemas.openxmlformats.org/markup-compatibility/2006" xmlns:aink="http://schemas.microsoft.com/office/drawing/2016/ink" xmlns:am3d="http://schemas.microsoft.com/office/drawing/2017/model3d" xmlns:o="urn:schemas-microsoft-com:office:office" xmlns:r="http://schemas.openxmlformats.org/officeDocument/2006/relationships" xmlns:m="http://schemas.openxmlformats.org/officeDocument/2006/math" xmlns:v="urn:schemas-microsoft-com:vml" xmlns:wp14="http://schemas.microsoft.com/office/word/2010/wordprocessingDrawing" xmlns:wp="http://schemas.openxmlformats.org/drawingml/2006/wordprocessingDrawing" xmlns:w10="urn:schemas-microsoft-com:office:word" xmlns:w="http://schemas.openxmlformats.org/wordprocessingml/2006/main" xmlns:w14="http://schemas.microsoft.com/office/word/2010/wordml" xmlns:w15="http://schemas.microsoft.com/office/word/2012/wordml" xmlns:w16cex="http://schemas.microsoft.com/office/word/2018/wordml/cex" xmlns:w16cid="http://schemas.microsoft.com/office/word/2016/wordml/cid" xmlns:w16="http://schemas.microsoft.com/office/word/2018/wordml" xmlns:w16sdtdh="http://schemas.microsoft.com/office/word/2020/wordml/sdtdatahash" xmlns:w16se="http://schemas.microsoft.com/office/word/2015/wordml/symex" xmlns:wpg="http://schemas.microsoft.com/office/word/2010/wordprocessingGroup" xmlns:wpi="http://schemas.microsoft.com/office/word/2010/wordprocessingInk" xmlns:wne="http://schemas.microsoft.com/office/word/2006/wordml" xmlns:wps="http://schemas.microsoft.com/office/word/2010/wordprocessingShape" mc:Ignorable="w14 w15 w16se w16cid w16 w16cex w16sdtdh wp14">
+<w:footnotes xmlns:wpc="http://schemas.microsoft.com/office/word/2010/wordprocessingCanvas" xmlns:mc="http://schemas.openxmlformats.org/markup-compatibility/2006" xmlns:o="urn:schemas-microsoft-com:office:office" xmlns:r="http://schemas.openxmlformats.org/officeDocument/2006/relationships" xmlns:m="http://schemas.openxmlformats.org/officeDocument/2006/math" xmlns:v="urn:schemas-microsoft-com:vml" xmlns:wp14="http://schemas.microsoft.com/office/word/2010/wordprocessingDrawing" xmlns:wp="http://schemas.openxmlformats.org/drawingml/2006/wordprocessingDrawing" xmlns:w10="urn:schemas-microsoft-com:office:word" xmlns:w="http://schemas.openxmlformats.org/wordprocessingml/2006/main" xmlns:w14="http://schemas.microsoft.com/office/word/2010/wordml" xmlns:w15="http://schemas.microsoft.com/office/word/2012/wordml" xmlns:wpg="http://schemas.microsoft.com/office/word/2010/wordprocessingGroup" xmlns:wpi="http://schemas.microsoft.com/office/word/2010/wordprocessingInk" xmlns:wne="http://schemas.microsoft.com/office/word/2006/wordml" xmlns:wps="http://schemas.microsoft.com/office/word/2010/wordprocessingShape" mc:Ignorable="w14 w15 wp14">
   <w:footnote w:type="separator" w:id="-1">
     <w:p>
       <w:pPr>
@@ -3380,7 +5344,7 @@
 </file>
 
 <file path=word/header1.xml><?xml version="1.0" encoding="utf-8"?>
-<w:hdr xmlns:wpc="http://schemas.microsoft.com/office/word/2010/wordprocessingCanvas" xmlns:cx="http://schemas.microsoft.com/office/drawing/2014/chartex" xmlns:cx1="http://schemas.microsoft.com/office/drawing/2015/9/8/chartex" xmlns:cx2="http://schemas.microsoft.com/office/drawing/2015/10/21/chartex" xmlns:cx3="http://schemas.microsoft.com/office/drawing/2016/5/9/chartex" xmlns:cx4="http://schemas.microsoft.com/office/drawing/2016/5/10/chartex" xmlns:cx5="http://schemas.microsoft.com/office/drawing/2016/5/11/chartex" xmlns:cx6="http://schemas.microsoft.com/office/drawing/2016/5/12/chartex" xmlns:cx7="http://schemas.microsoft.com/office/drawing/2016/5/13/chartex" xmlns:cx8="http://schemas.microsoft.com/office/drawing/2016/5/14/chartex" xmlns:mc="http://schemas.openxmlformats.org/markup-compatibility/2006" xmlns:aink="http://schemas.microsoft.com/office/drawing/2016/ink" xmlns:am3d="http://schemas.microsoft.com/office/drawing/2017/model3d" xmlns:o="urn:schemas-microsoft-com:office:office" xmlns:r="http://schemas.openxmlformats.org/officeDocument/2006/relationships" xmlns:m="http://schemas.openxmlformats.org/officeDocument/2006/math" xmlns:v="urn:schemas-microsoft-com:vml" xmlns:wp14="http://schemas.microsoft.com/office/word/2010/wordprocessingDrawing" xmlns:wp="http://schemas.openxmlformats.org/drawingml/2006/wordprocessingDrawing" xmlns:w10="urn:schemas-microsoft-com:office:word" xmlns:w="http://schemas.openxmlformats.org/wordprocessingml/2006/main" xmlns:w14="http://schemas.microsoft.com/office/word/2010/wordml" xmlns:w15="http://schemas.microsoft.com/office/word/2012/wordml" xmlns:w16cex="http://schemas.microsoft.com/office/word/2018/wordml/cex" xmlns:w16cid="http://schemas.microsoft.com/office/word/2016/wordml/cid" xmlns:w16="http://schemas.microsoft.com/office/word/2018/wordml" xmlns:w16sdtdh="http://schemas.microsoft.com/office/word/2020/wordml/sdtdatahash" xmlns:w16se="http://schemas.microsoft.com/office/word/2015/wordml/symex" xmlns:wpg="http://schemas.microsoft.com/office/word/2010/wordprocessingGroup" xmlns:wpi="http://schemas.microsoft.com/office/word/2010/wordprocessingInk" xmlns:wne="http://schemas.microsoft.com/office/word/2006/wordml" xmlns:wps="http://schemas.microsoft.com/office/word/2010/wordprocessingShape" mc:Ignorable="w14 w15 w16se w16cid w16 w16cex w16sdtdh wp14">
+<w:hdr xmlns:wpc="http://schemas.microsoft.com/office/word/2010/wordprocessingCanvas" xmlns:mc="http://schemas.openxmlformats.org/markup-compatibility/2006" xmlns:o="urn:schemas-microsoft-com:office:office" xmlns:r="http://schemas.openxmlformats.org/officeDocument/2006/relationships" xmlns:m="http://schemas.openxmlformats.org/officeDocument/2006/math" xmlns:v="urn:schemas-microsoft-com:vml" xmlns:wp14="http://schemas.microsoft.com/office/word/2010/wordprocessingDrawing" xmlns:wp="http://schemas.openxmlformats.org/drawingml/2006/wordprocessingDrawing" xmlns:w10="urn:schemas-microsoft-com:office:word" xmlns:w="http://schemas.openxmlformats.org/wordprocessingml/2006/main" xmlns:w14="http://schemas.microsoft.com/office/word/2010/wordml" xmlns:w15="http://schemas.microsoft.com/office/word/2012/wordml" xmlns:wpg="http://schemas.microsoft.com/office/word/2010/wordprocessingGroup" xmlns:wpi="http://schemas.microsoft.com/office/word/2010/wordprocessingInk" xmlns:wne="http://schemas.microsoft.com/office/word/2006/wordml" xmlns:wps="http://schemas.microsoft.com/office/word/2010/wordprocessingShape" mc:Ignorable="w14 w15 wp14">
   <w:p>
     <w:pPr>
       <w:pStyle w:val="Intestazione"/>
@@ -3401,7 +5365,7 @@
 </file>
 
 <file path=word/numbering.xml><?xml version="1.0" encoding="utf-8"?>
-<w:numbering xmlns:wpc="http://schemas.microsoft.com/office/word/2010/wordprocessingCanvas" xmlns:cx="http://schemas.microsoft.com/office/drawing/2014/chartex" xmlns:cx1="http://schemas.microsoft.com/office/drawing/2015/9/8/chartex" xmlns:cx2="http://schemas.microsoft.com/office/drawing/2015/10/21/chartex" xmlns:cx3="http://schemas.microsoft.com/office/drawing/2016/5/9/chartex" xmlns:cx4="http://schemas.microsoft.com/office/drawing/2016/5/10/chartex" xmlns:cx5="http://schemas.microsoft.com/office/drawing/2016/5/11/chartex" xmlns:cx6="http://schemas.microsoft.com/office/drawing/2016/5/12/chartex" xmlns:cx7="http://schemas.microsoft.com/office/drawing/2016/5/13/chartex" xmlns:cx8="http://schemas.microsoft.com/office/drawing/2016/5/14/chartex" xmlns:mc="http://schemas.openxmlformats.org/markup-compatibility/2006" xmlns:aink="http://schemas.microsoft.com/office/drawing/2016/ink" xmlns:am3d="http://schemas.microsoft.com/office/drawing/2017/model3d" xmlns:o="urn:schemas-microsoft-com:office:office" xmlns:r="http://schemas.openxmlformats.org/officeDocument/2006/relationships" xmlns:m="http://schemas.openxmlformats.org/officeDocument/2006/math" xmlns:v="urn:schemas-microsoft-com:vml" xmlns:wp14="http://schemas.microsoft.com/office/word/2010/wordprocessingDrawing" xmlns:wp="http://schemas.openxmlformats.org/drawingml/2006/wordprocessingDrawing" xmlns:w10="urn:schemas-microsoft-com:office:word" xmlns:w="http://schemas.openxmlformats.org/wordprocessingml/2006/main" xmlns:w14="http://schemas.microsoft.com/office/word/2010/wordml" xmlns:w15="http://schemas.microsoft.com/office/word/2012/wordml" xmlns:w16cex="http://schemas.microsoft.com/office/word/2018/wordml/cex" xmlns:w16cid="http://schemas.microsoft.com/office/word/2016/wordml/cid" xmlns:w16="http://schemas.microsoft.com/office/word/2018/wordml" xmlns:w16sdtdh="http://schemas.microsoft.com/office/word/2020/wordml/sdtdatahash" xmlns:w16se="http://schemas.microsoft.com/office/word/2015/wordml/symex" xmlns:wpg="http://schemas.microsoft.com/office/word/2010/wordprocessingGroup" xmlns:wpi="http://schemas.microsoft.com/office/word/2010/wordprocessingInk" xmlns:wne="http://schemas.microsoft.com/office/word/2006/wordml" xmlns:wps="http://schemas.microsoft.com/office/word/2010/wordprocessingShape" mc:Ignorable="w14 w15 w16se w16cid w16 w16cex w16sdtdh wp14">
+<w:numbering xmlns:wpc="http://schemas.microsoft.com/office/word/2010/wordprocessingCanvas" xmlns:mc="http://schemas.openxmlformats.org/markup-compatibility/2006" xmlns:o="urn:schemas-microsoft-com:office:office" xmlns:r="http://schemas.openxmlformats.org/officeDocument/2006/relationships" xmlns:m="http://schemas.openxmlformats.org/officeDocument/2006/math" xmlns:v="urn:schemas-microsoft-com:vml" xmlns:wp14="http://schemas.microsoft.com/office/word/2010/wordprocessingDrawing" xmlns:wp="http://schemas.openxmlformats.org/drawingml/2006/wordprocessingDrawing" xmlns:w10="urn:schemas-microsoft-com:office:word" xmlns:w="http://schemas.openxmlformats.org/wordprocessingml/2006/main" xmlns:w14="http://schemas.microsoft.com/office/word/2010/wordml" xmlns:w15="http://schemas.microsoft.com/office/word/2012/wordml" xmlns:wpg="http://schemas.microsoft.com/office/word/2010/wordprocessingGroup" xmlns:wpi="http://schemas.microsoft.com/office/word/2010/wordprocessingInk" xmlns:wne="http://schemas.microsoft.com/office/word/2006/wordml" xmlns:wps="http://schemas.microsoft.com/office/word/2010/wordprocessingShape" mc:Ignorable="w14 w15 wp14">
   <w:abstractNum w:abstractNumId="0" w15:restartNumberingAfterBreak="0">
     <w:nsid w:val="0D620ED0"/>
     <w:multiLevelType w:val="hybridMultilevel"/>
@@ -4105,7 +6069,7 @@
 </file>
 
 <file path=word/styles.xml><?xml version="1.0" encoding="utf-8"?>
-<w:styles xmlns:mc="http://schemas.openxmlformats.org/markup-compatibility/2006" xmlns:r="http://schemas.openxmlformats.org/officeDocument/2006/relationships" xmlns:w="http://schemas.openxmlformats.org/wordprocessingml/2006/main" xmlns:w14="http://schemas.microsoft.com/office/word/2010/wordml" xmlns:w15="http://schemas.microsoft.com/office/word/2012/wordml" xmlns:w16cex="http://schemas.microsoft.com/office/word/2018/wordml/cex" xmlns:w16cid="http://schemas.microsoft.com/office/word/2016/wordml/cid" xmlns:w16="http://schemas.microsoft.com/office/word/2018/wordml" xmlns:w16sdtdh="http://schemas.microsoft.com/office/word/2020/wordml/sdtdatahash" xmlns:w16se="http://schemas.microsoft.com/office/word/2015/wordml/symex" mc:Ignorable="w14 w15 w16se w16cid w16 w16cex w16sdtdh">
+<w:styles xmlns:mc="http://schemas.openxmlformats.org/markup-compatibility/2006" xmlns:r="http://schemas.openxmlformats.org/officeDocument/2006/relationships" xmlns:w="http://schemas.openxmlformats.org/wordprocessingml/2006/main" xmlns:w14="http://schemas.microsoft.com/office/word/2010/wordml" xmlns:w15="http://schemas.microsoft.com/office/word/2012/wordml" mc:Ignorable="w14 w15">
   <w:docDefaults>
     <w:rPrDefault>
       <w:rPr>
@@ -4121,7 +6085,7 @@
       </w:pPr>
     </w:pPrDefault>
   </w:docDefaults>
-  <w:latentStyles w:defLockedState="0" w:defUIPriority="99" w:defSemiHidden="0" w:defUnhideWhenUsed="0" w:defQFormat="0" w:count="376">
+  <w:latentStyles w:defLockedState="0" w:defUIPriority="99" w:defSemiHidden="0" w:defUnhideWhenUsed="0" w:defQFormat="0" w:count="371">
     <w:lsdException w:name="Normal" w:uiPriority="0" w:qFormat="1"/>
     <w:lsdException w:name="heading 1" w:uiPriority="9" w:qFormat="1"/>
     <w:lsdException w:name="heading 2" w:semiHidden="1" w:uiPriority="9" w:unhideWhenUsed="1" w:qFormat="1"/>
@@ -4493,11 +6457,6 @@
     <w:lsdException w:name="List Table 5 Dark Accent 6" w:uiPriority="50"/>
     <w:lsdException w:name="List Table 6 Colorful Accent 6" w:uiPriority="51"/>
     <w:lsdException w:name="List Table 7 Colorful Accent 6" w:uiPriority="52"/>
-    <w:lsdException w:name="Mention" w:semiHidden="1" w:unhideWhenUsed="1"/>
-    <w:lsdException w:name="Smart Hyperlink" w:semiHidden="1" w:unhideWhenUsed="1"/>
-    <w:lsdException w:name="Hashtag" w:semiHidden="1" w:unhideWhenUsed="1"/>
-    <w:lsdException w:name="Unresolved Mention" w:semiHidden="1" w:unhideWhenUsed="1"/>
-    <w:lsdException w:name="Smart Link" w:semiHidden="1" w:unhideWhenUsed="1"/>
   </w:latentStyles>
   <w:style w:type="paragraph" w:default="1" w:styleId="Normale">
     <w:name w:val="Normal"/>

</xml_diff>